<commit_message>
minor update on normalisation
</commit_message>
<xml_diff>
--- a/Assessment 1/db mapping and normalisation.docx
+++ b/Assessment 1/db mapping and normalisation.docx
@@ -163,6 +163,7 @@
       <w:r>
         <w:t xml:space="preserve">1 </w:t>
       </w:r>
+      <w:proofErr w:type="gramStart"/>
       <w:r>
         <w:rPr>
           <w:b/>
@@ -174,6 +175,7 @@
         <w:t>(</w:t>
       </w:r>
       <w:proofErr w:type="spellStart"/>
+      <w:proofErr w:type="gramEnd"/>
       <w:r>
         <w:t>addressId</w:t>
       </w:r>
@@ -227,6 +229,7 @@
       <w:r>
         <w:t xml:space="preserve">2 </w:t>
       </w:r>
+      <w:proofErr w:type="gramStart"/>
       <w:r>
         <w:rPr>
           <w:b/>
@@ -238,6 +241,7 @@
         <w:t>(</w:t>
       </w:r>
       <w:proofErr w:type="spellStart"/>
+      <w:proofErr w:type="gramEnd"/>
       <w:r>
         <w:t>campusId</w:t>
       </w:r>
@@ -293,6 +297,7 @@
       <w:r>
         <w:t xml:space="preserve"> </w:t>
       </w:r>
+      <w:proofErr w:type="gramStart"/>
       <w:r>
         <w:rPr>
           <w:b/>
@@ -301,6 +306,287 @@
         <w:t xml:space="preserve">references  </w:t>
       </w:r>
       <w:r>
+        <w:t>Address</w:t>
+      </w:r>
+      <w:proofErr w:type="gramEnd"/>
+      <w:r>
+        <w:t>(</w:t>
+      </w:r>
+      <w:proofErr w:type="spellStart"/>
+      <w:r>
+        <w:t>addressId</w:t>
+      </w:r>
+      <w:proofErr w:type="spellEnd"/>
+      <w:r>
+        <w:t>)</w:t>
+      </w:r>
+    </w:p>
+    <w:p>
+      <w:pPr>
+        <w:spacing w:line="240" w:lineRule="auto"/>
+      </w:pPr>
+      <w:r>
+        <w:t>ON UPDATE</w:t>
+      </w:r>
+      <w:r>
+        <w:t xml:space="preserve"> </w:t>
+      </w:r>
+      <w:r>
+        <w:t>NO ACTION</w:t>
+      </w:r>
+      <w:r>
+        <w:t>, ON DELETE NO ACTION</w:t>
+      </w:r>
+    </w:p>
+    <w:p>
+      <w:pPr>
+        <w:spacing w:line="240" w:lineRule="auto"/>
+      </w:pPr>
+    </w:p>
+    <w:p>
+      <w:pPr>
+        <w:spacing w:line="240" w:lineRule="auto"/>
+      </w:pPr>
+      <w:r>
+        <w:t>3</w:t>
+      </w:r>
+      <w:r>
+        <w:t xml:space="preserve"> </w:t>
+      </w:r>
+      <w:proofErr w:type="gramStart"/>
+      <w:r>
+        <w:rPr>
+          <w:b/>
+          <w:bCs/>
+        </w:rPr>
+        <w:t>Facility</w:t>
+      </w:r>
+      <w:r>
+        <w:t>(</w:t>
+      </w:r>
+      <w:proofErr w:type="spellStart"/>
+      <w:proofErr w:type="gramEnd"/>
+      <w:r>
+        <w:t>facilityId</w:t>
+      </w:r>
+      <w:proofErr w:type="spellEnd"/>
+      <w:r>
+        <w:t>, name</w:t>
+      </w:r>
+      <w:r>
+        <w:t xml:space="preserve">, </w:t>
+      </w:r>
+      <w:proofErr w:type="spellStart"/>
+      <w:r>
+        <w:t>campusId</w:t>
+      </w:r>
+      <w:proofErr w:type="spellEnd"/>
+      <w:r>
+        <w:t>)</w:t>
+      </w:r>
+    </w:p>
+    <w:p>
+      <w:pPr>
+        <w:spacing w:line="240" w:lineRule="auto"/>
+      </w:pPr>
+      <w:r>
+        <w:rPr>
+          <w:b/>
+          <w:bCs/>
+        </w:rPr>
+        <w:t xml:space="preserve">Primary Key </w:t>
+      </w:r>
+      <w:proofErr w:type="spellStart"/>
+      <w:r>
+        <w:t>facilityId</w:t>
+      </w:r>
+      <w:proofErr w:type="spellEnd"/>
+    </w:p>
+    <w:p>
+      <w:pPr>
+        <w:spacing w:line="240" w:lineRule="auto"/>
+      </w:pPr>
+      <w:r>
+        <w:rPr>
+          <w:b/>
+          <w:bCs/>
+        </w:rPr>
+        <w:t>Foreign Key</w:t>
+      </w:r>
+      <w:r>
+        <w:t xml:space="preserve"> </w:t>
+      </w:r>
+      <w:proofErr w:type="spellStart"/>
+      <w:r>
+        <w:t>campusId</w:t>
+      </w:r>
+      <w:proofErr w:type="spellEnd"/>
+      <w:r>
+        <w:t xml:space="preserve"> </w:t>
+      </w:r>
+      <w:r>
+        <w:rPr>
+          <w:b/>
+          <w:bCs/>
+        </w:rPr>
+        <w:t xml:space="preserve">references </w:t>
+      </w:r>
+      <w:r>
+        <w:t>Campus(</w:t>
+      </w:r>
+      <w:proofErr w:type="spellStart"/>
+      <w:r>
+        <w:t>campusId</w:t>
+      </w:r>
+      <w:proofErr w:type="spellEnd"/>
+      <w:r>
+        <w:t>)</w:t>
+      </w:r>
+    </w:p>
+    <w:p>
+      <w:pPr>
+        <w:spacing w:line="240" w:lineRule="auto"/>
+      </w:pPr>
+      <w:r>
+        <w:t xml:space="preserve">ON UPDATE </w:t>
+      </w:r>
+      <w:r>
+        <w:t>NO ACTION</w:t>
+      </w:r>
+      <w:r>
+        <w:t>, ON DELETE NO ACTION</w:t>
+      </w:r>
+    </w:p>
+    <w:p>
+      <w:pPr>
+        <w:spacing w:line="240" w:lineRule="auto"/>
+      </w:pPr>
+    </w:p>
+    <w:p>
+      <w:pPr>
+        <w:spacing w:line="240" w:lineRule="auto"/>
+      </w:pPr>
+      <w:proofErr w:type="gramStart"/>
+      <w:r>
+        <w:rPr>
+          <w:b/>
+          <w:bCs/>
+        </w:rPr>
+        <w:t>Person</w:t>
+      </w:r>
+      <w:r>
+        <w:t>(</w:t>
+      </w:r>
+      <w:proofErr w:type="spellStart"/>
+      <w:proofErr w:type="gramEnd"/>
+      <w:r>
+        <w:t>personId</w:t>
+      </w:r>
+      <w:proofErr w:type="spellEnd"/>
+      <w:r>
+        <w:t xml:space="preserve">, </w:t>
+      </w:r>
+      <w:proofErr w:type="spellStart"/>
+      <w:r>
+        <w:t>firstName</w:t>
+      </w:r>
+      <w:proofErr w:type="spellEnd"/>
+      <w:r>
+        <w:t xml:space="preserve">, </w:t>
+      </w:r>
+      <w:proofErr w:type="spellStart"/>
+      <w:r>
+        <w:t>lastName</w:t>
+      </w:r>
+      <w:proofErr w:type="spellEnd"/>
+      <w:r>
+        <w:t xml:space="preserve">, </w:t>
+      </w:r>
+      <w:proofErr w:type="spellStart"/>
+      <w:r>
+        <w:t>contactNumber</w:t>
+      </w:r>
+      <w:proofErr w:type="spellEnd"/>
+      <w:r>
+        <w:t xml:space="preserve">, qualification, </w:t>
+      </w:r>
+      <w:proofErr w:type="spellStart"/>
+      <w:r>
+        <w:t>highestCurrentEducation</w:t>
+      </w:r>
+      <w:proofErr w:type="spellEnd"/>
+      <w:r>
+        <w:t xml:space="preserve">, </w:t>
+      </w:r>
+      <w:proofErr w:type="spellStart"/>
+      <w:r>
+        <w:t>isStudent</w:t>
+      </w:r>
+      <w:proofErr w:type="spellEnd"/>
+      <w:r>
+        <w:t xml:space="preserve">, </w:t>
+      </w:r>
+      <w:proofErr w:type="spellStart"/>
+      <w:r>
+        <w:t>isStaff</w:t>
+      </w:r>
+      <w:proofErr w:type="spellEnd"/>
+      <w:r>
+        <w:t xml:space="preserve">, </w:t>
+      </w:r>
+      <w:proofErr w:type="spellStart"/>
+      <w:r>
+        <w:t>addressId</w:t>
+      </w:r>
+      <w:proofErr w:type="spellEnd"/>
+      <w:r>
+        <w:t>)</w:t>
+      </w:r>
+    </w:p>
+    <w:p>
+      <w:pPr>
+        <w:spacing w:line="240" w:lineRule="auto"/>
+      </w:pPr>
+      <w:r>
+        <w:rPr>
+          <w:b/>
+          <w:bCs/>
+        </w:rPr>
+        <w:t xml:space="preserve">Primary Key </w:t>
+      </w:r>
+      <w:proofErr w:type="spellStart"/>
+      <w:r>
+        <w:t>personId</w:t>
+      </w:r>
+      <w:proofErr w:type="spellEnd"/>
+    </w:p>
+    <w:p>
+      <w:pPr>
+        <w:spacing w:line="240" w:lineRule="auto"/>
+      </w:pPr>
+      <w:r>
+        <w:rPr>
+          <w:b/>
+          <w:bCs/>
+        </w:rPr>
+        <w:t xml:space="preserve">Foreign Key </w:t>
+      </w:r>
+      <w:proofErr w:type="spellStart"/>
+      <w:r>
+        <w:t>addressId</w:t>
+      </w:r>
+      <w:proofErr w:type="spellEnd"/>
+      <w:r>
+        <w:t xml:space="preserve"> </w:t>
+      </w:r>
+      <w:r>
+        <w:rPr>
+          <w:b/>
+          <w:bCs/>
+        </w:rPr>
+        <w:t xml:space="preserve">references </w:t>
+      </w:r>
+      <w:r>
         <w:t>Address(</w:t>
       </w:r>
       <w:proofErr w:type="spellStart"/>
@@ -317,15 +603,139 @@
         <w:spacing w:line="240" w:lineRule="auto"/>
       </w:pPr>
       <w:r>
-        <w:t>ON UPDATE</w:t>
-      </w:r>
-      <w:r>
-        <w:t xml:space="preserve"> </w:t>
+        <w:t xml:space="preserve">ON UPDATE </w:t>
       </w:r>
       <w:r>
         <w:t>NO ACTION</w:t>
       </w:r>
       <w:r>
+        <w:t>, ON DELETE</w:t>
+      </w:r>
+      <w:r>
+        <w:t xml:space="preserve"> SET NULL</w:t>
+      </w:r>
+    </w:p>
+    <w:p>
+      <w:pPr>
+        <w:spacing w:line="240" w:lineRule="auto"/>
+      </w:pPr>
+    </w:p>
+    <w:p>
+      <w:pPr>
+        <w:spacing w:line="240" w:lineRule="auto"/>
+      </w:pPr>
+      <w:r>
+        <w:t>7</w:t>
+      </w:r>
+      <w:r>
+        <w:t xml:space="preserve"> </w:t>
+      </w:r>
+      <w:proofErr w:type="gramStart"/>
+      <w:r>
+        <w:rPr>
+          <w:b/>
+          <w:bCs/>
+        </w:rPr>
+        <w:t>Room</w:t>
+      </w:r>
+      <w:r>
+        <w:t>(</w:t>
+      </w:r>
+      <w:proofErr w:type="spellStart"/>
+      <w:proofErr w:type="gramEnd"/>
+      <w:r>
+        <w:t>roomNumber</w:t>
+      </w:r>
+      <w:proofErr w:type="spellEnd"/>
+      <w:r>
+        <w:t xml:space="preserve">, </w:t>
+      </w:r>
+      <w:proofErr w:type="spellStart"/>
+      <w:r>
+        <w:t>facilityId</w:t>
+      </w:r>
+      <w:proofErr w:type="spellEnd"/>
+      <w:r>
+        <w:t xml:space="preserve">, </w:t>
+      </w:r>
+      <w:r>
+        <w:t>capacity, type)</w:t>
+      </w:r>
+    </w:p>
+    <w:p>
+      <w:pPr>
+        <w:spacing w:line="240" w:lineRule="auto"/>
+      </w:pPr>
+      <w:r>
+        <w:rPr>
+          <w:b/>
+          <w:bCs/>
+        </w:rPr>
+        <w:t xml:space="preserve">Primary Key </w:t>
+      </w:r>
+      <w:proofErr w:type="spellStart"/>
+      <w:r>
+        <w:t>roomNumber</w:t>
+      </w:r>
+      <w:proofErr w:type="spellEnd"/>
+      <w:r>
+        <w:t xml:space="preserve">, </w:t>
+      </w:r>
+      <w:proofErr w:type="spellStart"/>
+      <w:r>
+        <w:t>facilityId</w:t>
+      </w:r>
+      <w:proofErr w:type="spellEnd"/>
+    </w:p>
+    <w:p>
+      <w:pPr>
+        <w:spacing w:line="240" w:lineRule="auto"/>
+      </w:pPr>
+      <w:r>
+        <w:rPr>
+          <w:b/>
+          <w:bCs/>
+        </w:rPr>
+        <w:t xml:space="preserve">Foreign Key </w:t>
+      </w:r>
+      <w:proofErr w:type="spellStart"/>
+      <w:r>
+        <w:t>facilityId</w:t>
+      </w:r>
+      <w:proofErr w:type="spellEnd"/>
+      <w:r>
+        <w:t xml:space="preserve"> </w:t>
+      </w:r>
+      <w:r>
+        <w:rPr>
+          <w:b/>
+          <w:bCs/>
+        </w:rPr>
+        <w:t xml:space="preserve">references </w:t>
+      </w:r>
+      <w:r>
+        <w:t>Facility(</w:t>
+      </w:r>
+      <w:proofErr w:type="spellStart"/>
+      <w:r>
+        <w:t>facilityId</w:t>
+      </w:r>
+      <w:proofErr w:type="spellEnd"/>
+      <w:r>
+        <w:t>)</w:t>
+      </w:r>
+    </w:p>
+    <w:p>
+      <w:pPr>
+        <w:spacing w:line="240" w:lineRule="auto"/>
+      </w:pPr>
+      <w:r>
+        <w:t xml:space="preserve">ON UPDATE </w:t>
+      </w:r>
+      <w:r>
+        <w:t>NO ACTION</w:t>
+      </w:r>
+      <w:r>
         <w:t>, ON DELETE NO ACTION</w:t>
       </w:r>
     </w:p>
@@ -338,425 +748,32 @@
       <w:pPr>
         <w:spacing w:line="240" w:lineRule="auto"/>
       </w:pPr>
-      <w:r>
-        <w:t>3</w:t>
-      </w:r>
-      <w:r>
-        <w:t xml:space="preserve"> </w:t>
-      </w:r>
-      <w:r>
-        <w:rPr>
-          <w:b/>
-          <w:bCs/>
-        </w:rPr>
-        <w:t>Facility</w:t>
-      </w:r>
+    </w:p>
+    <w:p>
+      <w:pPr>
+        <w:spacing w:line="240" w:lineRule="auto"/>
+      </w:pPr>
+      <w:r>
+        <w:t>8</w:t>
+      </w:r>
+      <w:r>
+        <w:t xml:space="preserve"> </w:t>
+      </w:r>
+      <w:proofErr w:type="spellStart"/>
+      <w:proofErr w:type="gramStart"/>
+      <w:r>
+        <w:rPr>
+          <w:b/>
+          <w:bCs/>
+        </w:rPr>
+        <w:t>DepartmentAssignment</w:t>
+      </w:r>
+      <w:proofErr w:type="spellEnd"/>
       <w:r>
         <w:t>(</w:t>
       </w:r>
       <w:proofErr w:type="spellStart"/>
-      <w:r>
-        <w:t>facilityId</w:t>
-      </w:r>
-      <w:proofErr w:type="spellEnd"/>
-      <w:r>
-        <w:t>, name</w:t>
-      </w:r>
-      <w:r>
-        <w:t xml:space="preserve">, </w:t>
-      </w:r>
-      <w:proofErr w:type="spellStart"/>
-      <w:r>
-        <w:t>campusId</w:t>
-      </w:r>
-      <w:proofErr w:type="spellEnd"/>
-      <w:r>
-        <w:t>)</w:t>
-      </w:r>
-    </w:p>
-    <w:p>
-      <w:pPr>
-        <w:spacing w:line="240" w:lineRule="auto"/>
-      </w:pPr>
-      <w:r>
-        <w:rPr>
-          <w:b/>
-          <w:bCs/>
-        </w:rPr>
-        <w:t xml:space="preserve">Primary Key </w:t>
-      </w:r>
-      <w:proofErr w:type="spellStart"/>
-      <w:r>
-        <w:t>facilityId</w:t>
-      </w:r>
-      <w:proofErr w:type="spellEnd"/>
-    </w:p>
-    <w:p>
-      <w:pPr>
-        <w:spacing w:line="240" w:lineRule="auto"/>
-      </w:pPr>
-      <w:r>
-        <w:rPr>
-          <w:b/>
-          <w:bCs/>
-        </w:rPr>
-        <w:t>Foreign Key</w:t>
-      </w:r>
-      <w:r>
-        <w:t xml:space="preserve"> </w:t>
-      </w:r>
-      <w:proofErr w:type="spellStart"/>
-      <w:r>
-        <w:t>campusId</w:t>
-      </w:r>
-      <w:proofErr w:type="spellEnd"/>
-      <w:r>
-        <w:t xml:space="preserve"> </w:t>
-      </w:r>
-      <w:r>
-        <w:rPr>
-          <w:b/>
-          <w:bCs/>
-        </w:rPr>
-        <w:t xml:space="preserve">references </w:t>
-      </w:r>
-      <w:r>
-        <w:t>Campus(</w:t>
-      </w:r>
-      <w:proofErr w:type="spellStart"/>
-      <w:r>
-        <w:t>campusId</w:t>
-      </w:r>
-      <w:proofErr w:type="spellEnd"/>
-      <w:r>
-        <w:t>)</w:t>
-      </w:r>
-    </w:p>
-    <w:p>
-      <w:pPr>
-        <w:spacing w:line="240" w:lineRule="auto"/>
-      </w:pPr>
-      <w:r>
-        <w:t xml:space="preserve">ON UPDATE </w:t>
-      </w:r>
-      <w:r>
-        <w:t>NO ACTION</w:t>
-      </w:r>
-      <w:r>
-        <w:t>, ON DELETE NO ACTION</w:t>
-      </w:r>
-    </w:p>
-    <w:p>
-      <w:pPr>
-        <w:spacing w:line="240" w:lineRule="auto"/>
-      </w:pPr>
-    </w:p>
-    <w:p>
-      <w:pPr>
-        <w:spacing w:line="240" w:lineRule="auto"/>
-      </w:pPr>
-      <w:r>
-        <w:rPr>
-          <w:b/>
-          <w:bCs/>
-        </w:rPr>
-        <w:t>Person</w:t>
-      </w:r>
-      <w:r>
-        <w:t>(</w:t>
-      </w:r>
-      <w:proofErr w:type="spellStart"/>
-      <w:r>
-        <w:t>personId</w:t>
-      </w:r>
-      <w:proofErr w:type="spellEnd"/>
-      <w:r>
-        <w:t xml:space="preserve">, </w:t>
-      </w:r>
-      <w:proofErr w:type="spellStart"/>
-      <w:r>
-        <w:t>firstName</w:t>
-      </w:r>
-      <w:proofErr w:type="spellEnd"/>
-      <w:r>
-        <w:t xml:space="preserve">, </w:t>
-      </w:r>
-      <w:proofErr w:type="spellStart"/>
-      <w:r>
-        <w:t>lastName</w:t>
-      </w:r>
-      <w:proofErr w:type="spellEnd"/>
-      <w:r>
-        <w:t xml:space="preserve">, </w:t>
-      </w:r>
-      <w:proofErr w:type="spellStart"/>
-      <w:r>
-        <w:t>contactNumber</w:t>
-      </w:r>
-      <w:proofErr w:type="spellEnd"/>
-      <w:r>
-        <w:t xml:space="preserve">, qualification, </w:t>
-      </w:r>
-      <w:proofErr w:type="spellStart"/>
-      <w:r>
-        <w:t>highestCurrentEducation</w:t>
-      </w:r>
-      <w:proofErr w:type="spellEnd"/>
-      <w:r>
-        <w:t xml:space="preserve">, </w:t>
-      </w:r>
-      <w:proofErr w:type="spellStart"/>
-      <w:r>
-        <w:t>isStudent</w:t>
-      </w:r>
-      <w:proofErr w:type="spellEnd"/>
-      <w:r>
-        <w:t xml:space="preserve">, </w:t>
-      </w:r>
-      <w:proofErr w:type="spellStart"/>
-      <w:r>
-        <w:t>isStaff</w:t>
-      </w:r>
-      <w:proofErr w:type="spellEnd"/>
-      <w:r>
-        <w:t xml:space="preserve">, </w:t>
-      </w:r>
-      <w:proofErr w:type="spellStart"/>
-      <w:r>
-        <w:t>addressId</w:t>
-      </w:r>
-      <w:proofErr w:type="spellEnd"/>
-      <w:r>
-        <w:t>)</w:t>
-      </w:r>
-    </w:p>
-    <w:p>
-      <w:pPr>
-        <w:spacing w:line="240" w:lineRule="auto"/>
-      </w:pPr>
-      <w:r>
-        <w:rPr>
-          <w:b/>
-          <w:bCs/>
-        </w:rPr>
-        <w:t xml:space="preserve">Primary Key </w:t>
-      </w:r>
-      <w:proofErr w:type="spellStart"/>
-      <w:r>
-        <w:t>personId</w:t>
-      </w:r>
-      <w:proofErr w:type="spellEnd"/>
-    </w:p>
-    <w:p>
-      <w:pPr>
-        <w:spacing w:line="240" w:lineRule="auto"/>
-      </w:pPr>
-      <w:r>
-        <w:rPr>
-          <w:b/>
-          <w:bCs/>
-        </w:rPr>
-        <w:t xml:space="preserve">Foreign Key </w:t>
-      </w:r>
-      <w:proofErr w:type="spellStart"/>
-      <w:r>
-        <w:t>addressId</w:t>
-      </w:r>
-      <w:proofErr w:type="spellEnd"/>
-      <w:r>
-        <w:t xml:space="preserve"> </w:t>
-      </w:r>
-      <w:r>
-        <w:rPr>
-          <w:b/>
-          <w:bCs/>
-        </w:rPr>
-        <w:t xml:space="preserve">references </w:t>
-      </w:r>
-      <w:r>
-        <w:t>Address(</w:t>
-      </w:r>
-      <w:proofErr w:type="spellStart"/>
-      <w:r>
-        <w:t>addressId</w:t>
-      </w:r>
-      <w:proofErr w:type="spellEnd"/>
-      <w:r>
-        <w:t>)</w:t>
-      </w:r>
-    </w:p>
-    <w:p>
-      <w:pPr>
-        <w:spacing w:line="240" w:lineRule="auto"/>
-      </w:pPr>
-      <w:r>
-        <w:t xml:space="preserve">ON UPDATE </w:t>
-      </w:r>
-      <w:r>
-        <w:t>NO ACTION</w:t>
-      </w:r>
-      <w:r>
-        <w:t>, ON DELETE</w:t>
-      </w:r>
-      <w:r>
-        <w:t xml:space="preserve"> SET NULL</w:t>
-      </w:r>
-    </w:p>
-    <w:p>
-      <w:pPr>
-        <w:spacing w:line="240" w:lineRule="auto"/>
-      </w:pPr>
-    </w:p>
-    <w:p>
-      <w:pPr>
-        <w:spacing w:line="240" w:lineRule="auto"/>
-      </w:pPr>
-      <w:r>
-        <w:t>7</w:t>
-      </w:r>
-      <w:r>
-        <w:t xml:space="preserve"> </w:t>
-      </w:r>
-      <w:r>
-        <w:rPr>
-          <w:b/>
-          <w:bCs/>
-        </w:rPr>
-        <w:t>Room</w:t>
-      </w:r>
-      <w:r>
-        <w:t>(</w:t>
-      </w:r>
-      <w:proofErr w:type="spellStart"/>
-      <w:r>
-        <w:t>roomNumber</w:t>
-      </w:r>
-      <w:proofErr w:type="spellEnd"/>
-      <w:r>
-        <w:t>, capacity, type</w:t>
-      </w:r>
-      <w:r>
-        <w:t xml:space="preserve">, </w:t>
-      </w:r>
-      <w:proofErr w:type="spellStart"/>
-      <w:r>
-        <w:t>facilityId</w:t>
-      </w:r>
-      <w:proofErr w:type="spellEnd"/>
-      <w:r>
-        <w:t>)</w:t>
-      </w:r>
-    </w:p>
-    <w:p>
-      <w:pPr>
-        <w:spacing w:line="240" w:lineRule="auto"/>
-      </w:pPr>
-      <w:r>
-        <w:rPr>
-          <w:b/>
-          <w:bCs/>
-        </w:rPr>
-        <w:t xml:space="preserve">Primary Key </w:t>
-      </w:r>
-      <w:proofErr w:type="spellStart"/>
-      <w:r>
-        <w:t>roomNumber</w:t>
-      </w:r>
-      <w:proofErr w:type="spellEnd"/>
-      <w:r>
-        <w:t xml:space="preserve">, </w:t>
-      </w:r>
-      <w:proofErr w:type="spellStart"/>
-      <w:r>
-        <w:t>facilityId</w:t>
-      </w:r>
-      <w:proofErr w:type="spellEnd"/>
-    </w:p>
-    <w:p>
-      <w:pPr>
-        <w:spacing w:line="240" w:lineRule="auto"/>
-      </w:pPr>
-      <w:r>
-        <w:rPr>
-          <w:b/>
-          <w:bCs/>
-        </w:rPr>
-        <w:t xml:space="preserve">Foreign Key </w:t>
-      </w:r>
-      <w:proofErr w:type="spellStart"/>
-      <w:r>
-        <w:t>facilityId</w:t>
-      </w:r>
-      <w:proofErr w:type="spellEnd"/>
-      <w:r>
-        <w:t xml:space="preserve"> </w:t>
-      </w:r>
-      <w:r>
-        <w:rPr>
-          <w:b/>
-          <w:bCs/>
-        </w:rPr>
-        <w:t xml:space="preserve">references </w:t>
-      </w:r>
-      <w:r>
-        <w:t>Facility(</w:t>
-      </w:r>
-      <w:proofErr w:type="spellStart"/>
-      <w:r>
-        <w:t>facilityId</w:t>
-      </w:r>
-      <w:proofErr w:type="spellEnd"/>
-      <w:r>
-        <w:t>)</w:t>
-      </w:r>
-    </w:p>
-    <w:p>
-      <w:pPr>
-        <w:spacing w:line="240" w:lineRule="auto"/>
-      </w:pPr>
-      <w:r>
-        <w:t xml:space="preserve">ON UPDATE </w:t>
-      </w:r>
-      <w:r>
-        <w:t>NO ACTION</w:t>
-      </w:r>
-      <w:r>
-        <w:t>, ON DELETE NO ACTION</w:t>
-      </w:r>
-    </w:p>
-    <w:p>
-      <w:pPr>
-        <w:spacing w:line="240" w:lineRule="auto"/>
-      </w:pPr>
-    </w:p>
-    <w:p>
-      <w:pPr>
-        <w:spacing w:line="240" w:lineRule="auto"/>
-      </w:pPr>
-    </w:p>
-    <w:p>
-      <w:pPr>
-        <w:spacing w:line="240" w:lineRule="auto"/>
-      </w:pPr>
-      <w:r>
-        <w:t>8</w:t>
-      </w:r>
-      <w:r>
-        <w:t xml:space="preserve"> </w:t>
-      </w:r>
-      <w:proofErr w:type="spellStart"/>
-      <w:r>
-        <w:rPr>
-          <w:b/>
-          <w:bCs/>
-        </w:rPr>
-        <w:t>DepartmentAssignment</w:t>
-      </w:r>
-      <w:proofErr w:type="spellEnd"/>
-      <w:r>
-        <w:t>(</w:t>
-      </w:r>
-      <w:proofErr w:type="spellStart"/>
+      <w:proofErr w:type="gramEnd"/>
       <w:r>
         <w:t>personId</w:t>
       </w:r>
@@ -947,6 +964,7 @@
         <w:t xml:space="preserve"> </w:t>
       </w:r>
       <w:proofErr w:type="spellStart"/>
+      <w:proofErr w:type="gramStart"/>
       <w:r>
         <w:rPr>
           <w:b/>
@@ -959,6 +977,7 @@
         <w:t>(</w:t>
       </w:r>
       <w:proofErr w:type="spellStart"/>
+      <w:proofErr w:type="gramEnd"/>
       <w:r>
         <w:t>personId</w:t>
       </w:r>
@@ -1105,6 +1124,7 @@
         <w:t xml:space="preserve"> </w:t>
       </w:r>
       <w:proofErr w:type="spellStart"/>
+      <w:proofErr w:type="gramStart"/>
       <w:r>
         <w:rPr>
           <w:b/>
@@ -1117,6 +1137,7 @@
         <w:t>(</w:t>
       </w:r>
       <w:proofErr w:type="spellStart"/>
+      <w:proofErr w:type="gramEnd"/>
       <w:r>
         <w:t>timeSlotId</w:t>
       </w:r>
@@ -1478,6 +1499,7 @@
       <w:r>
         <w:t xml:space="preserve"> </w:t>
       </w:r>
+      <w:proofErr w:type="gramStart"/>
       <w:r>
         <w:rPr>
           <w:b/>
@@ -1489,6 +1511,7 @@
         <w:t>(</w:t>
       </w:r>
       <w:proofErr w:type="spellStart"/>
+      <w:proofErr w:type="gramEnd"/>
       <w:r>
         <w:t>department</w:t>
       </w:r>
@@ -1566,6 +1589,7 @@
         <w:t xml:space="preserve"> </w:t>
       </w:r>
       <w:proofErr w:type="spellStart"/>
+      <w:proofErr w:type="gramStart"/>
       <w:r>
         <w:rPr>
           <w:b/>
@@ -1578,6 +1602,7 @@
         <w:t>(</w:t>
       </w:r>
       <w:proofErr w:type="spellStart"/>
+      <w:proofErr w:type="gramEnd"/>
       <w:r>
         <w:t>academicProgrammeId</w:t>
       </w:r>
@@ -1664,6 +1689,7 @@
         <w:t xml:space="preserve"> </w:t>
       </w:r>
       <w:proofErr w:type="spellStart"/>
+      <w:proofErr w:type="gramStart"/>
       <w:r>
         <w:rPr>
           <w:b/>
@@ -1676,6 +1702,7 @@
         <w:t>(</w:t>
       </w:r>
       <w:proofErr w:type="spellStart"/>
+      <w:proofErr w:type="gramEnd"/>
       <w:r>
         <w:t>courseId</w:t>
       </w:r>
@@ -1883,6 +1910,7 @@
       <w:r>
         <w:t xml:space="preserve">14 </w:t>
       </w:r>
+      <w:proofErr w:type="gramStart"/>
       <w:r>
         <w:rPr>
           <w:b/>
@@ -1894,6 +1922,7 @@
         <w:t>(</w:t>
       </w:r>
       <w:proofErr w:type="spellStart"/>
+      <w:proofErr w:type="gramEnd"/>
       <w:r>
         <w:t>courseId</w:t>
       </w:r>
@@ -1965,6 +1994,7 @@
         <w:t xml:space="preserve"> </w:t>
       </w:r>
       <w:proofErr w:type="spellStart"/>
+      <w:proofErr w:type="gramStart"/>
       <w:r>
         <w:rPr>
           <w:b/>
@@ -1976,6 +2006,7 @@
       <w:r>
         <w:t>(</w:t>
       </w:r>
+      <w:proofErr w:type="gramEnd"/>
       <w:r>
         <w:t xml:space="preserve">code, </w:t>
       </w:r>
@@ -1995,6 +2026,7 @@
       </w:r>
       <w:r>
         <w:rPr>
+          <w:strike/>
           <w:color w:val="FF0000"/>
         </w:rPr>
         <w:t>conditions</w:t>
@@ -2033,6 +2065,7 @@
         </w:rPr>
       </w:pPr>
       <w:proofErr w:type="spellStart"/>
+      <w:proofErr w:type="gramStart"/>
       <w:r>
         <w:rPr>
           <w:color w:val="FF0000"/>
@@ -2044,24 +2077,31 @@
         <w:rPr>
           <w:color w:val="FF0000"/>
         </w:rPr>
-        <w:t>(code, condition)</w:t>
-      </w:r>
-    </w:p>
-    <w:p>
-      <w:pPr>
-        <w:spacing w:line="240" w:lineRule="auto"/>
-        <w:rPr>
-          <w:b/>
-          <w:bCs/>
+        <w:t>(</w:t>
+      </w:r>
+      <w:proofErr w:type="gramEnd"/>
+      <w:r>
+        <w:rPr>
           <w:color w:val="FF0000"/>
         </w:rPr>
-      </w:pPr>
-      <w:r>
+        <w:t>code, condition)</w:t>
+      </w:r>
+    </w:p>
+    <w:p>
+      <w:pPr>
+        <w:spacing w:line="240" w:lineRule="auto"/>
         <w:rPr>
           <w:b/>
           <w:bCs/>
           <w:color w:val="FF0000"/>
         </w:rPr>
+      </w:pPr>
+      <w:r>
+        <w:rPr>
+          <w:b/>
+          <w:bCs/>
+          <w:color w:val="FF0000"/>
+        </w:rPr>
         <w:t>Primary Key code, condition</w:t>
       </w:r>
     </w:p>
@@ -2092,6 +2132,7 @@
         <w:t xml:space="preserve"> </w:t>
       </w:r>
       <w:proofErr w:type="spellStart"/>
+      <w:proofErr w:type="gramStart"/>
       <w:r>
         <w:rPr>
           <w:b/>
@@ -2104,6 +2145,7 @@
         <w:t>(</w:t>
       </w:r>
       <w:proofErr w:type="spellStart"/>
+      <w:proofErr w:type="gramEnd"/>
       <w:r>
         <w:t>academicProgrammeId</w:t>
       </w:r>
@@ -2281,10 +2323,7 @@
         <w:spacing w:line="240" w:lineRule="auto"/>
       </w:pPr>
       <w:r>
-        <w:t xml:space="preserve">ON UPDATE NO ACTION, ON DELETE </w:t>
-      </w:r>
-      <w:r>
-        <w:t>CASCADE</w:t>
+        <w:t>ON UPDATE NO ACTION, ON DELETE CASCADE</w:t>
       </w:r>
     </w:p>
     <w:p>
@@ -2341,10 +2380,7 @@
         <w:spacing w:line="240" w:lineRule="auto"/>
       </w:pPr>
       <w:r>
-        <w:t xml:space="preserve">ON UPDATE NO ACTION, ON DELETE </w:t>
-      </w:r>
-      <w:r>
-        <w:t>CASCADE</w:t>
+        <w:t>ON UPDATE NO ACTION, ON DELETE CASCADE</w:t>
       </w:r>
     </w:p>
     <w:p>
@@ -2380,6 +2416,7 @@
         <w:t xml:space="preserve"> </w:t>
       </w:r>
       <w:proofErr w:type="spellStart"/>
+      <w:proofErr w:type="gramStart"/>
       <w:r>
         <w:rPr>
           <w:b/>
@@ -2392,6 +2429,7 @@
         <w:t>(</w:t>
       </w:r>
       <w:proofErr w:type="spellStart"/>
+      <w:proofErr w:type="gramEnd"/>
       <w:r>
         <w:t>personId</w:t>
       </w:r>
@@ -2491,6 +2529,7 @@
         <w:t xml:space="preserve"> </w:t>
       </w:r>
       <w:proofErr w:type="spellStart"/>
+      <w:proofErr w:type="gramStart"/>
       <w:r>
         <w:rPr>
           <w:b/>
@@ -2503,6 +2542,7 @@
         <w:t>(</w:t>
       </w:r>
       <w:proofErr w:type="spellStart"/>
+      <w:proofErr w:type="gramEnd"/>
       <w:r>
         <w:t>courseId</w:t>
       </w:r>
@@ -2618,10 +2658,7 @@
         <w:spacing w:line="240" w:lineRule="auto"/>
       </w:pPr>
       <w:r>
-        <w:t xml:space="preserve">ON UPDATE NO ACTION, ON DELETE </w:t>
-      </w:r>
-      <w:r>
-        <w:t>CASCADE</w:t>
+        <w:t>ON UPDATE NO ACTION, ON DELETE CASCADE</w:t>
       </w:r>
     </w:p>
     <w:p>
@@ -2785,187 +2822,200 @@
     <w:p>
       <w:pPr>
         <w:spacing w:line="240" w:lineRule="auto"/>
+      </w:pPr>
+    </w:p>
+    <w:p>
+      <w:pPr>
+        <w:spacing w:line="240" w:lineRule="auto"/>
+      </w:pPr>
+    </w:p>
+    <w:p>
+      <w:pPr>
+        <w:spacing w:line="240" w:lineRule="auto"/>
+      </w:pPr>
+    </w:p>
+    <w:p>
+      <w:pPr>
+        <w:spacing w:line="240" w:lineRule="auto"/>
+      </w:pPr>
+      <w:r>
+        <w:t>1</w:t>
+      </w:r>
+      <w:r>
+        <w:t>9</w:t>
+      </w:r>
+      <w:r>
+        <w:t xml:space="preserve"> </w:t>
+      </w:r>
+      <w:proofErr w:type="spellStart"/>
+      <w:proofErr w:type="gramStart"/>
+      <w:r>
+        <w:rPr>
+          <w:b/>
+          <w:bCs/>
+        </w:rPr>
+        <w:t>TimePeriod</w:t>
+      </w:r>
+      <w:proofErr w:type="spellEnd"/>
+      <w:r>
+        <w:t>(</w:t>
+      </w:r>
+      <w:proofErr w:type="spellStart"/>
+      <w:proofErr w:type="gramEnd"/>
+      <w:r>
+        <w:t>timePeriodId</w:t>
+      </w:r>
+      <w:proofErr w:type="spellEnd"/>
+      <w:r>
+        <w:t>, year, type, semester/</w:t>
+      </w:r>
+      <w:proofErr w:type="spellStart"/>
+      <w:r>
+        <w:t>trimesterNumber</w:t>
+      </w:r>
+      <w:proofErr w:type="spellEnd"/>
+      <w:r>
+        <w:t>)</w:t>
+      </w:r>
+    </w:p>
+    <w:p>
+      <w:pPr>
+        <w:spacing w:line="240" w:lineRule="auto"/>
+      </w:pPr>
+      <w:r>
+        <w:rPr>
+          <w:b/>
+          <w:bCs/>
+        </w:rPr>
+        <w:t>Primary Key</w:t>
+      </w:r>
+      <w:r>
+        <w:rPr>
+          <w:b/>
+          <w:bCs/>
+        </w:rPr>
+        <w:t xml:space="preserve"> </w:t>
+      </w:r>
+      <w:proofErr w:type="spellStart"/>
+      <w:r>
+        <w:t>timePeriodId</w:t>
+      </w:r>
+      <w:proofErr w:type="spellEnd"/>
+    </w:p>
+    <w:p>
+      <w:pPr>
+        <w:spacing w:line="240" w:lineRule="auto"/>
+      </w:pPr>
+    </w:p>
+    <w:p>
+      <w:pPr>
+        <w:spacing w:line="240" w:lineRule="auto"/>
+      </w:pPr>
+    </w:p>
+    <w:p>
+      <w:pPr>
+        <w:spacing w:line="240" w:lineRule="auto"/>
+      </w:pPr>
+    </w:p>
+    <w:p>
+      <w:pPr>
+        <w:spacing w:line="240" w:lineRule="auto"/>
+      </w:pPr>
+    </w:p>
+    <w:p>
+      <w:pPr>
+        <w:spacing w:line="240" w:lineRule="auto"/>
+      </w:pPr>
+    </w:p>
+    <w:p>
+      <w:pPr>
+        <w:spacing w:line="240" w:lineRule="auto"/>
+      </w:pPr>
+    </w:p>
+    <w:p>
+      <w:pPr>
+        <w:pStyle w:val="Heading2"/>
+      </w:pPr>
+      <w:r>
+        <w:lastRenderedPageBreak/>
+        <w:t>Normalisation</w:t>
+      </w:r>
+    </w:p>
+    <w:p>
+      <w:r>
+        <w:t>INF</w:t>
+      </w:r>
+    </w:p>
+    <w:p>
+      <w:pPr>
+        <w:rPr>
+          <w:color w:val="FF0000"/>
+        </w:rPr>
+      </w:pPr>
+      <w:proofErr w:type="spellStart"/>
+      <w:r>
+        <w:rPr>
+          <w:color w:val="FF0000"/>
+        </w:rPr>
+        <w:t>MajorMinor</w:t>
+      </w:r>
+      <w:proofErr w:type="spellEnd"/>
+      <w:r>
+        <w:rPr>
+          <w:color w:val="FF0000"/>
+        </w:rPr>
+        <w:t xml:space="preserve"> wasn’t in 1NF because the conditions attribute could be multivalued. To make this atomic a separate table is created with the </w:t>
+      </w:r>
+      <w:proofErr w:type="spellStart"/>
+      <w:r>
+        <w:rPr>
+          <w:color w:val="FF0000"/>
+        </w:rPr>
+        <w:t>MajorMinor</w:t>
+      </w:r>
+      <w:proofErr w:type="spellEnd"/>
+      <w:r>
+        <w:rPr>
+          <w:color w:val="FF0000"/>
+        </w:rPr>
+        <w:t xml:space="preserve"> code and a specific condition as primary key.</w:t>
+      </w:r>
+    </w:p>
+    <w:p/>
+    <w:p>
+      <w:r>
+        <w:t>2NF</w:t>
+      </w:r>
+    </w:p>
+    <w:p>
+      <w:r>
+        <w:t>Every relation is in 2NF because every non-candidate is fully functionally dependent on any candidate key.</w:t>
+      </w:r>
+    </w:p>
+    <w:p>
+      <w:r>
+        <w:t>3NF</w:t>
+      </w:r>
+    </w:p>
+    <w:p>
+      <w:r>
+        <w:t>The table is in 3NF because there are no non-candidate keys that are transitively dependent on candidate keys.</w:t>
+      </w:r>
+    </w:p>
+    <w:p>
+      <w:r>
+        <w:t>BCNF</w:t>
+      </w:r>
+    </w:p>
+    <w:p>
+      <w:pPr>
+        <w:rPr>
+          <w:color w:val="FF0000"/>
+        </w:rPr>
       </w:pPr>
       <w:bookmarkStart w:id="0" w:name="_GoBack"/>
       <w:bookmarkEnd w:id="0"/>
     </w:p>
-    <w:p>
-      <w:pPr>
-        <w:spacing w:line="240" w:lineRule="auto"/>
-      </w:pPr>
-    </w:p>
-    <w:p>
-      <w:pPr>
-        <w:spacing w:line="240" w:lineRule="auto"/>
-      </w:pPr>
-    </w:p>
-    <w:p>
-      <w:pPr>
-        <w:spacing w:line="240" w:lineRule="auto"/>
-      </w:pPr>
-      <w:r>
-        <w:t>1</w:t>
-      </w:r>
-      <w:r>
-        <w:t>9</w:t>
-      </w:r>
-      <w:r>
-        <w:t xml:space="preserve"> </w:t>
-      </w:r>
-      <w:proofErr w:type="spellStart"/>
-      <w:r>
-        <w:rPr>
-          <w:b/>
-          <w:bCs/>
-        </w:rPr>
-        <w:t>TimePeriod</w:t>
-      </w:r>
-      <w:proofErr w:type="spellEnd"/>
-      <w:r>
-        <w:t>(</w:t>
-      </w:r>
-      <w:proofErr w:type="spellStart"/>
-      <w:r>
-        <w:t>timePeriodId</w:t>
-      </w:r>
-      <w:proofErr w:type="spellEnd"/>
-      <w:r>
-        <w:t>, year, type, semester/</w:t>
-      </w:r>
-      <w:proofErr w:type="spellStart"/>
-      <w:r>
-        <w:t>trimesterNumber</w:t>
-      </w:r>
-      <w:proofErr w:type="spellEnd"/>
-      <w:r>
-        <w:t>)</w:t>
-      </w:r>
-    </w:p>
-    <w:p>
-      <w:pPr>
-        <w:spacing w:line="240" w:lineRule="auto"/>
-      </w:pPr>
-      <w:r>
-        <w:rPr>
-          <w:b/>
-          <w:bCs/>
-        </w:rPr>
-        <w:t>Primary Key</w:t>
-      </w:r>
-      <w:r>
-        <w:rPr>
-          <w:b/>
-          <w:bCs/>
-        </w:rPr>
-        <w:t xml:space="preserve"> </w:t>
-      </w:r>
-      <w:proofErr w:type="spellStart"/>
-      <w:r>
-        <w:t>timePeriodId</w:t>
-      </w:r>
-      <w:proofErr w:type="spellEnd"/>
-    </w:p>
-    <w:p>
-      <w:pPr>
-        <w:spacing w:line="240" w:lineRule="auto"/>
-      </w:pPr>
-    </w:p>
-    <w:p>
-      <w:pPr>
-        <w:spacing w:line="240" w:lineRule="auto"/>
-      </w:pPr>
-    </w:p>
-    <w:p>
-      <w:pPr>
-        <w:spacing w:line="240" w:lineRule="auto"/>
-      </w:pPr>
-    </w:p>
-    <w:p>
-      <w:pPr>
-        <w:spacing w:line="240" w:lineRule="auto"/>
-      </w:pPr>
-    </w:p>
-    <w:p>
-      <w:pPr>
-        <w:spacing w:line="240" w:lineRule="auto"/>
-      </w:pPr>
-    </w:p>
-    <w:p>
-      <w:pPr>
-        <w:spacing w:line="240" w:lineRule="auto"/>
-      </w:pPr>
-    </w:p>
-    <w:p>
-      <w:pPr>
-        <w:pStyle w:val="Heading2"/>
-      </w:pPr>
-      <w:r>
-        <w:lastRenderedPageBreak/>
-        <w:t>Normalisation</w:t>
-      </w:r>
-    </w:p>
-    <w:p>
-      <w:r>
-        <w:t>INF</w:t>
-      </w:r>
-    </w:p>
-    <w:p>
-      <w:pPr>
-        <w:rPr>
-          <w:color w:val="FF0000"/>
-        </w:rPr>
-      </w:pPr>
-      <w:proofErr w:type="spellStart"/>
-      <w:r>
-        <w:rPr>
-          <w:color w:val="FF0000"/>
-        </w:rPr>
-        <w:t>MajorMinor</w:t>
-      </w:r>
-      <w:proofErr w:type="spellEnd"/>
-      <w:r>
-        <w:rPr>
-          <w:color w:val="FF0000"/>
-        </w:rPr>
-        <w:t xml:space="preserve"> wasn’t in 1NF because the conditions attribute could be multivalued. To make this atomic a separate table is created with the </w:t>
-      </w:r>
-      <w:proofErr w:type="spellStart"/>
-      <w:r>
-        <w:rPr>
-          <w:color w:val="FF0000"/>
-        </w:rPr>
-        <w:t>MajorMinor</w:t>
-      </w:r>
-      <w:proofErr w:type="spellEnd"/>
-      <w:r>
-        <w:rPr>
-          <w:color w:val="FF0000"/>
-        </w:rPr>
-        <w:t xml:space="preserve"> code and a specific condition as primary key.</w:t>
-      </w:r>
-    </w:p>
-    <w:p/>
-    <w:p>
-      <w:r>
-        <w:t>2NF</w:t>
-      </w:r>
-    </w:p>
-    <w:p>
-      <w:r>
-        <w:t>Every relation is in 2NF because every non-candidate is fully functionally dependent on any candidate key.</w:t>
-      </w:r>
-    </w:p>
-    <w:p>
-      <w:r>
-        <w:t>3NF</w:t>
-      </w:r>
-    </w:p>
-    <w:p>
-      <w:r>
-        <w:t>The table is in 3NF because there are no non-candidate keys that are transitively dependent on candidate keys.</w:t>
-      </w:r>
-    </w:p>
-    <w:p/>
     <w:p/>
     <w:sectPr>
       <w:pgSz w:w="11906" w:h="16838"/>
@@ -3100,6 +3150,7 @@
     <w:lsdException w:name="HTML Sample" w:semiHidden="1" w:unhideWhenUsed="1"/>
     <w:lsdException w:name="HTML Typewriter" w:semiHidden="1" w:unhideWhenUsed="1"/>
     <w:lsdException w:name="HTML Variable" w:semiHidden="1" w:unhideWhenUsed="1"/>
+    <w:lsdException w:name="Normal Table" w:semiHidden="1" w:unhideWhenUsed="1"/>
     <w:lsdException w:name="annotation subject" w:semiHidden="1" w:unhideWhenUsed="1"/>
     <w:lsdException w:name="No List" w:semiHidden="1" w:unhideWhenUsed="1"/>
     <w:lsdException w:name="Outline List 1" w:semiHidden="1" w:unhideWhenUsed="1"/>
@@ -3145,9 +3196,11 @@
     <w:lsdException w:name="Table Subtle 1" w:semiHidden="1" w:unhideWhenUsed="1"/>
     <w:lsdException w:name="Table Subtle 2" w:semiHidden="1" w:unhideWhenUsed="1"/>
     <w:lsdException w:name="Table Web 1" w:semiHidden="1" w:unhideWhenUsed="1"/>
+    <w:lsdException w:name="Table Web 2" w:semiHidden="1" w:unhideWhenUsed="1"/>
     <w:lsdException w:name="Table Web 3" w:semiHidden="1" w:unhideWhenUsed="1"/>
     <w:lsdException w:name="Balloon Text" w:semiHidden="1" w:unhideWhenUsed="1"/>
     <w:lsdException w:name="Table Grid" w:uiPriority="39"/>
+    <w:lsdException w:name="Table Theme" w:semiHidden="1" w:unhideWhenUsed="1"/>
     <w:lsdException w:name="Placeholder Text" w:semiHidden="1"/>
     <w:lsdException w:name="No Spacing" w:uiPriority="1" w:qFormat="1"/>
     <w:lsdException w:name="Light Shading" w:uiPriority="60"/>

</xml_diff>

<commit_message>
small changes to prereq
</commit_message>
<xml_diff>
--- a/Assessment 1/db mapping and normalisation.docx
+++ b/Assessment 1/db mapping and normalisation.docx
@@ -294,10 +294,7 @@
         <w:t xml:space="preserve">Foreign Key </w:t>
       </w:r>
       <w:r>
-        <w:t>state</w:t>
-      </w:r>
-      <w:r>
-        <w:t xml:space="preserve"> </w:t>
+        <w:t xml:space="preserve">state </w:t>
       </w:r>
       <w:r>
         <w:rPr>
@@ -307,13 +304,7 @@
         <w:t xml:space="preserve">references </w:t>
       </w:r>
       <w:r>
-        <w:t>Postcode(</w:t>
-      </w:r>
-      <w:r>
-        <w:t>state</w:t>
-      </w:r>
-      <w:r>
-        <w:t>)</w:t>
+        <w:t>Postcode(state)</w:t>
       </w:r>
     </w:p>
     <w:p>
@@ -328,10 +319,7 @@
         <w:t xml:space="preserve">Foreign Key </w:t>
       </w:r>
       <w:r>
-        <w:t>country</w:t>
-      </w:r>
-      <w:r>
-        <w:t xml:space="preserve"> </w:t>
+        <w:t xml:space="preserve">country </w:t>
       </w:r>
       <w:r>
         <w:rPr>
@@ -341,13 +329,7 @@
         <w:t xml:space="preserve">references </w:t>
       </w:r>
       <w:r>
-        <w:t>Postcode(</w:t>
-      </w:r>
-      <w:r>
-        <w:t>country</w:t>
-      </w:r>
-      <w:r>
-        <w:t>)</w:t>
+        <w:t>Postcode(country)</w:t>
       </w:r>
     </w:p>
     <w:p>
@@ -1641,18 +1623,16 @@
       <w:r>
         <w:t>(</w:t>
       </w:r>
-      <w:proofErr w:type="spellStart"/>
       <w:proofErr w:type="gramEnd"/>
       <w:r>
-        <w:t>givePrereq</w:t>
-      </w:r>
-      <w:proofErr w:type="spellEnd"/>
-      <w:r>
-        <w:t xml:space="preserve">, </w:t>
-      </w:r>
-      <w:proofErr w:type="spellStart"/>
-      <w:r>
-        <w:t>takePrereq</w:t>
+        <w:t>prerequisite</w:t>
+      </w:r>
+      <w:r>
+        <w:t xml:space="preserve">, </w:t>
+      </w:r>
+      <w:proofErr w:type="spellStart"/>
+      <w:r>
+        <w:t>courseId</w:t>
       </w:r>
       <w:proofErr w:type="spellEnd"/>
       <w:r>
@@ -1670,17 +1650,15 @@
         </w:rPr>
         <w:t xml:space="preserve">Primary Key </w:t>
       </w:r>
-      <w:proofErr w:type="spellStart"/>
-      <w:r>
-        <w:t>givePrereq</w:t>
-      </w:r>
-      <w:proofErr w:type="spellEnd"/>
-      <w:r>
-        <w:t xml:space="preserve">, </w:t>
-      </w:r>
-      <w:proofErr w:type="spellStart"/>
-      <w:r>
-        <w:t>takePrereq</w:t>
+      <w:r>
+        <w:t>prerequisite</w:t>
+      </w:r>
+      <w:r>
+        <w:t xml:space="preserve">, </w:t>
+      </w:r>
+      <w:proofErr w:type="spellStart"/>
+      <w:r>
+        <w:t>courseId</w:t>
       </w:r>
       <w:proofErr w:type="spellEnd"/>
     </w:p>
@@ -1695,11 +1673,9 @@
         </w:rPr>
         <w:t xml:space="preserve">Foreign Key </w:t>
       </w:r>
-      <w:proofErr w:type="spellStart"/>
-      <w:r>
-        <w:t>givePrereq</w:t>
-      </w:r>
-      <w:proofErr w:type="spellEnd"/>
+      <w:r>
+        <w:t>prerequisite</w:t>
+      </w:r>
       <w:r>
         <w:t xml:space="preserve"> </w:t>
       </w:r>
@@ -1727,6 +1703,14 @@
         <w:spacing w:line="240" w:lineRule="auto"/>
       </w:pPr>
       <w:r>
+        <w:t>ON UPDATE NO ACTION, ON DELETE CASCADE</w:t>
+      </w:r>
+    </w:p>
+    <w:p>
+      <w:pPr>
+        <w:spacing w:line="240" w:lineRule="auto"/>
+      </w:pPr>
+      <w:r>
         <w:rPr>
           <w:b/>
           <w:bCs/>
@@ -1735,7 +1719,7 @@
       </w:r>
       <w:proofErr w:type="spellStart"/>
       <w:r>
-        <w:t>takePrereq</w:t>
+        <w:t>courseId</w:t>
       </w:r>
       <w:proofErr w:type="spellEnd"/>
       <w:r>
@@ -1759,1303 +1743,1312 @@
       <w:r>
         <w:t>)</w:t>
       </w:r>
-    </w:p>
-    <w:p>
-      <w:pPr>
-        <w:spacing w:line="240" w:lineRule="auto"/>
-      </w:pPr>
-    </w:p>
-    <w:p>
-      <w:pPr>
-        <w:spacing w:line="240" w:lineRule="auto"/>
-      </w:pPr>
-      <w:proofErr w:type="spellStart"/>
-      <w:proofErr w:type="gramStart"/>
-      <w:r>
-        <w:rPr>
-          <w:b/>
-          <w:bCs/>
-        </w:rPr>
-        <w:t>CourseAcademicProgrammeAssignment</w:t>
-      </w:r>
-      <w:proofErr w:type="spellEnd"/>
-      <w:r>
-        <w:t>(</w:t>
-      </w:r>
-      <w:proofErr w:type="spellStart"/>
-      <w:proofErr w:type="gramEnd"/>
-      <w:r>
-        <w:t>courseId</w:t>
-      </w:r>
-      <w:proofErr w:type="spellEnd"/>
-      <w:r>
-        <w:t xml:space="preserve">, </w:t>
-      </w:r>
-      <w:proofErr w:type="spellStart"/>
-      <w:r>
-        <w:t>academicProgrammeId</w:t>
-      </w:r>
-      <w:proofErr w:type="spellEnd"/>
-      <w:r>
-        <w:t xml:space="preserve"> , </w:t>
-      </w:r>
-      <w:proofErr w:type="spellStart"/>
-      <w:r>
-        <w:t>startDate</w:t>
-      </w:r>
-      <w:proofErr w:type="spellEnd"/>
-      <w:r>
-        <w:t xml:space="preserve">, </w:t>
-      </w:r>
-      <w:proofErr w:type="spellStart"/>
-      <w:r>
-        <w:t>endDate</w:t>
-      </w:r>
-      <w:proofErr w:type="spellEnd"/>
-      <w:r>
-        <w:t>, type)</w:t>
-      </w:r>
-    </w:p>
-    <w:p>
-      <w:pPr>
-        <w:spacing w:line="240" w:lineRule="auto"/>
-      </w:pPr>
-      <w:r>
-        <w:rPr>
-          <w:b/>
-          <w:bCs/>
-        </w:rPr>
-        <w:t xml:space="preserve">Primary Key </w:t>
-      </w:r>
-      <w:proofErr w:type="spellStart"/>
-      <w:r>
-        <w:t>courseId</w:t>
-      </w:r>
-      <w:proofErr w:type="spellEnd"/>
-      <w:r>
-        <w:t xml:space="preserve">, </w:t>
-      </w:r>
-      <w:proofErr w:type="spellStart"/>
-      <w:r>
-        <w:t>academicProgrammeId</w:t>
-      </w:r>
-      <w:proofErr w:type="spellEnd"/>
-      <w:r>
-        <w:t xml:space="preserve">, </w:t>
-      </w:r>
-      <w:proofErr w:type="spellStart"/>
-      <w:r>
-        <w:t>startDate</w:t>
-      </w:r>
-      <w:proofErr w:type="spellEnd"/>
-    </w:p>
-    <w:p>
-      <w:pPr>
-        <w:spacing w:line="240" w:lineRule="auto"/>
-      </w:pPr>
-      <w:r>
-        <w:rPr>
-          <w:b/>
-          <w:bCs/>
-        </w:rPr>
-        <w:t xml:space="preserve">Foreign Key </w:t>
-      </w:r>
-      <w:proofErr w:type="spellStart"/>
-      <w:r>
-        <w:t>courseId</w:t>
-      </w:r>
-      <w:proofErr w:type="spellEnd"/>
-      <w:r>
-        <w:t xml:space="preserve"> </w:t>
-      </w:r>
-      <w:r>
-        <w:rPr>
-          <w:b/>
-          <w:bCs/>
-        </w:rPr>
-        <w:t xml:space="preserve">references </w:t>
-      </w:r>
-      <w:r>
-        <w:t>Course(</w:t>
-      </w:r>
-      <w:proofErr w:type="spellStart"/>
-      <w:r>
-        <w:t>courseId</w:t>
-      </w:r>
-      <w:proofErr w:type="spellEnd"/>
-      <w:r>
-        <w:t>)</w:t>
-      </w:r>
-    </w:p>
-    <w:p>
-      <w:pPr>
-        <w:spacing w:line="240" w:lineRule="auto"/>
-      </w:pPr>
-      <w:r>
-        <w:t>ON UPDATE NO ACTION, ON DELETE CASCADE</w:t>
-      </w:r>
-    </w:p>
-    <w:p>
-      <w:pPr>
-        <w:spacing w:line="240" w:lineRule="auto"/>
-      </w:pPr>
-      <w:r>
-        <w:rPr>
-          <w:b/>
-          <w:bCs/>
-        </w:rPr>
-        <w:t xml:space="preserve">Foreign Key </w:t>
-      </w:r>
-      <w:proofErr w:type="spellStart"/>
-      <w:r>
-        <w:t>academicProgrammeId</w:t>
-      </w:r>
-      <w:proofErr w:type="spellEnd"/>
-      <w:r>
-        <w:t xml:space="preserve"> </w:t>
-      </w:r>
-      <w:r>
-        <w:rPr>
-          <w:b/>
-          <w:bCs/>
-        </w:rPr>
-        <w:t xml:space="preserve">references </w:t>
-      </w:r>
-      <w:proofErr w:type="spellStart"/>
-      <w:r>
-        <w:t>AcademicProgramme</w:t>
-      </w:r>
-      <w:proofErr w:type="spellEnd"/>
-      <w:r>
-        <w:t>(</w:t>
-      </w:r>
-      <w:proofErr w:type="spellStart"/>
-      <w:r>
-        <w:t>academicProgrammeId</w:t>
-      </w:r>
-      <w:proofErr w:type="spellEnd"/>
-      <w:r>
-        <w:t>)</w:t>
-      </w:r>
-    </w:p>
-    <w:p>
-      <w:pPr>
-        <w:spacing w:line="240" w:lineRule="auto"/>
-      </w:pPr>
-      <w:r>
-        <w:t>ON UPDATE NO ACTION, ON DELETE CASCADE</w:t>
-      </w:r>
-    </w:p>
-    <w:p>
-      <w:pPr>
-        <w:spacing w:line="240" w:lineRule="auto"/>
-      </w:pPr>
-    </w:p>
-    <w:p>
-      <w:pPr>
-        <w:spacing w:line="240" w:lineRule="auto"/>
-      </w:pPr>
-      <w:proofErr w:type="spellStart"/>
-      <w:proofErr w:type="gramStart"/>
-      <w:r>
-        <w:rPr>
-          <w:b/>
-          <w:bCs/>
-        </w:rPr>
-        <w:t>TimePeriod</w:t>
-      </w:r>
-      <w:proofErr w:type="spellEnd"/>
-      <w:r>
-        <w:t>(</w:t>
-      </w:r>
-      <w:proofErr w:type="spellStart"/>
-      <w:proofErr w:type="gramEnd"/>
-      <w:r>
-        <w:t>timePeriodId</w:t>
-      </w:r>
-      <w:proofErr w:type="spellEnd"/>
-      <w:r>
-        <w:t xml:space="preserve">, year, </w:t>
-      </w:r>
-      <w:proofErr w:type="spellStart"/>
-      <w:r>
-        <w:t>isSemester</w:t>
-      </w:r>
-      <w:proofErr w:type="spellEnd"/>
-      <w:r>
-        <w:t xml:space="preserve">, </w:t>
-      </w:r>
-      <w:proofErr w:type="spellStart"/>
-      <w:r>
-        <w:t>semesterTrimesterNumber</w:t>
-      </w:r>
-      <w:proofErr w:type="spellEnd"/>
-      <w:r>
-        <w:t>)</w:t>
-      </w:r>
-    </w:p>
-    <w:p>
-      <w:pPr>
-        <w:spacing w:line="240" w:lineRule="auto"/>
-      </w:pPr>
-      <w:r>
-        <w:rPr>
-          <w:b/>
-          <w:bCs/>
-        </w:rPr>
-        <w:t xml:space="preserve">Primary Key </w:t>
-      </w:r>
-      <w:proofErr w:type="spellStart"/>
-      <w:r>
-        <w:t>timePeriodId</w:t>
-      </w:r>
-      <w:proofErr w:type="spellEnd"/>
-    </w:p>
-    <w:p>
-      <w:pPr>
-        <w:spacing w:line="240" w:lineRule="auto"/>
-      </w:pPr>
-    </w:p>
-    <w:p>
-      <w:pPr>
-        <w:spacing w:line="240" w:lineRule="auto"/>
-      </w:pPr>
-      <w:proofErr w:type="spellStart"/>
-      <w:proofErr w:type="gramStart"/>
-      <w:r>
-        <w:rPr>
-          <w:b/>
-          <w:bCs/>
-        </w:rPr>
-        <w:t>CourseOffering</w:t>
-      </w:r>
-      <w:proofErr w:type="spellEnd"/>
-      <w:r>
-        <w:t>(</w:t>
-      </w:r>
-      <w:proofErr w:type="spellStart"/>
-      <w:proofErr w:type="gramEnd"/>
-      <w:r>
-        <w:t>courseId</w:t>
-      </w:r>
-      <w:proofErr w:type="spellEnd"/>
-      <w:r>
-        <w:t xml:space="preserve">, </w:t>
-      </w:r>
-      <w:proofErr w:type="spellStart"/>
-      <w:r>
-        <w:t>timePeriodId</w:t>
-      </w:r>
-      <w:proofErr w:type="spellEnd"/>
-      <w:r>
-        <w:t xml:space="preserve">, </w:t>
-      </w:r>
-      <w:proofErr w:type="spellStart"/>
-      <w:r>
-        <w:t>campusId</w:t>
-      </w:r>
-      <w:proofErr w:type="spellEnd"/>
-      <w:r>
-        <w:t xml:space="preserve">, </w:t>
-      </w:r>
-      <w:proofErr w:type="spellStart"/>
-      <w:r>
-        <w:t>courseCoordinator</w:t>
-      </w:r>
-      <w:proofErr w:type="spellEnd"/>
-      <w:r>
-        <w:t>)</w:t>
-      </w:r>
-    </w:p>
-    <w:p>
-      <w:pPr>
-        <w:spacing w:line="240" w:lineRule="auto"/>
-      </w:pPr>
-      <w:r>
-        <w:rPr>
-          <w:b/>
-          <w:bCs/>
-        </w:rPr>
-        <w:t xml:space="preserve">Primary Key </w:t>
-      </w:r>
-      <w:proofErr w:type="spellStart"/>
-      <w:r>
-        <w:t>courseId</w:t>
-      </w:r>
-      <w:proofErr w:type="spellEnd"/>
-      <w:r>
-        <w:t xml:space="preserve">, </w:t>
-      </w:r>
-      <w:proofErr w:type="spellStart"/>
-      <w:r>
-        <w:t>timePeriodId</w:t>
-      </w:r>
-      <w:proofErr w:type="spellEnd"/>
-      <w:r>
-        <w:t xml:space="preserve">, </w:t>
-      </w:r>
-      <w:proofErr w:type="spellStart"/>
-      <w:r>
-        <w:t>campusId</w:t>
-      </w:r>
-      <w:proofErr w:type="spellEnd"/>
-    </w:p>
-    <w:p>
-      <w:pPr>
-        <w:spacing w:line="240" w:lineRule="auto"/>
-      </w:pPr>
-      <w:r>
-        <w:rPr>
-          <w:b/>
-          <w:bCs/>
-        </w:rPr>
-        <w:t xml:space="preserve">Foreign Key </w:t>
-      </w:r>
-      <w:proofErr w:type="spellStart"/>
-      <w:r>
-        <w:t>courseId</w:t>
-      </w:r>
-      <w:proofErr w:type="spellEnd"/>
-      <w:r>
-        <w:t xml:space="preserve"> </w:t>
-      </w:r>
-      <w:r>
-        <w:rPr>
-          <w:b/>
-          <w:bCs/>
-        </w:rPr>
-        <w:t xml:space="preserve">references </w:t>
-      </w:r>
-      <w:r>
-        <w:t>Course(</w:t>
-      </w:r>
-      <w:proofErr w:type="spellStart"/>
-      <w:r>
-        <w:t>courseId</w:t>
-      </w:r>
-      <w:proofErr w:type="spellEnd"/>
-      <w:r>
-        <w:t>)</w:t>
-      </w:r>
-    </w:p>
-    <w:p>
-      <w:pPr>
-        <w:spacing w:line="240" w:lineRule="auto"/>
-      </w:pPr>
-      <w:r>
-        <w:t>ON UPDATE NO ACTION, ON DELETE CASCADE</w:t>
-      </w:r>
-    </w:p>
-    <w:p>
-      <w:pPr>
-        <w:spacing w:line="240" w:lineRule="auto"/>
-      </w:pPr>
-      <w:r>
-        <w:rPr>
-          <w:b/>
-          <w:bCs/>
-        </w:rPr>
-        <w:t xml:space="preserve">Foreign Key </w:t>
-      </w:r>
-      <w:proofErr w:type="spellStart"/>
-      <w:r>
-        <w:t>campusId</w:t>
-      </w:r>
-      <w:proofErr w:type="spellEnd"/>
-      <w:r>
-        <w:t xml:space="preserve"> </w:t>
-      </w:r>
-      <w:r>
-        <w:rPr>
-          <w:b/>
-          <w:bCs/>
-        </w:rPr>
-        <w:t xml:space="preserve">references </w:t>
-      </w:r>
-      <w:r>
-        <w:t>Campus(</w:t>
-      </w:r>
-      <w:proofErr w:type="spellStart"/>
-      <w:r>
-        <w:t>campusId</w:t>
-      </w:r>
-      <w:proofErr w:type="spellEnd"/>
-      <w:r>
-        <w:t>)</w:t>
-      </w:r>
-    </w:p>
-    <w:p>
-      <w:pPr>
-        <w:spacing w:line="240" w:lineRule="auto"/>
-      </w:pPr>
-      <w:r>
-        <w:t>ON UPDATE NO ACTION, ON DELETE CASCADE</w:t>
-      </w:r>
-    </w:p>
-    <w:p>
-      <w:pPr>
-        <w:spacing w:line="240" w:lineRule="auto"/>
-      </w:pPr>
-      <w:r>
-        <w:rPr>
-          <w:b/>
-          <w:bCs/>
-        </w:rPr>
-        <w:t xml:space="preserve">Foreign Key </w:t>
-      </w:r>
-      <w:proofErr w:type="spellStart"/>
-      <w:r>
-        <w:t>timePeriodId</w:t>
-      </w:r>
-      <w:proofErr w:type="spellEnd"/>
-      <w:r>
-        <w:t xml:space="preserve"> </w:t>
-      </w:r>
-      <w:r>
-        <w:rPr>
-          <w:b/>
-          <w:bCs/>
-        </w:rPr>
-        <w:t xml:space="preserve">references </w:t>
-      </w:r>
-      <w:proofErr w:type="spellStart"/>
-      <w:r>
-        <w:t>TimePeriod</w:t>
-      </w:r>
-      <w:proofErr w:type="spellEnd"/>
-      <w:r>
-        <w:t>(</w:t>
-      </w:r>
-      <w:proofErr w:type="spellStart"/>
-      <w:r>
-        <w:t>timePeriodId</w:t>
-      </w:r>
-      <w:proofErr w:type="spellEnd"/>
-      <w:r>
-        <w:t>)</w:t>
-      </w:r>
-    </w:p>
-    <w:p>
-      <w:pPr>
-        <w:spacing w:line="240" w:lineRule="auto"/>
-      </w:pPr>
-      <w:r>
-        <w:t>ON UPDATE NO ACTION, ON DELETE CASCADE</w:t>
-      </w:r>
-    </w:p>
-    <w:p>
-      <w:pPr>
-        <w:spacing w:line="240" w:lineRule="auto"/>
-      </w:pPr>
-      <w:r>
-        <w:rPr>
-          <w:b/>
-          <w:bCs/>
-        </w:rPr>
-        <w:t xml:space="preserve">Foreign Key </w:t>
-      </w:r>
-      <w:proofErr w:type="spellStart"/>
-      <w:r>
-        <w:t>courseCoordinator</w:t>
-      </w:r>
-      <w:proofErr w:type="spellEnd"/>
-      <w:r>
-        <w:t xml:space="preserve"> </w:t>
-      </w:r>
-      <w:r>
-        <w:rPr>
-          <w:b/>
-          <w:bCs/>
-        </w:rPr>
-        <w:t xml:space="preserve">references </w:t>
-      </w:r>
-      <w:r>
-        <w:t>Person(</w:t>
-      </w:r>
-      <w:proofErr w:type="spellStart"/>
-      <w:r>
-        <w:t>personId</w:t>
-      </w:r>
-      <w:proofErr w:type="spellEnd"/>
-      <w:r>
-        <w:t>)</w:t>
-      </w:r>
-    </w:p>
-    <w:p>
-      <w:pPr>
-        <w:spacing w:line="240" w:lineRule="auto"/>
-      </w:pPr>
-      <w:r>
-        <w:t>ON UPDATE NO ACTION, ON DELETE CASCADE</w:t>
-      </w:r>
-    </w:p>
-    <w:p>
-      <w:pPr>
-        <w:spacing w:line="240" w:lineRule="auto"/>
-      </w:pPr>
-    </w:p>
-    <w:p>
-      <w:pPr>
-        <w:spacing w:line="240" w:lineRule="auto"/>
-      </w:pPr>
-    </w:p>
-    <w:p>
-      <w:pPr>
-        <w:spacing w:line="240" w:lineRule="auto"/>
-      </w:pPr>
-      <w:proofErr w:type="spellStart"/>
-      <w:proofErr w:type="gramStart"/>
-      <w:r>
-        <w:rPr>
-          <w:b/>
-          <w:bCs/>
-        </w:rPr>
-        <w:t>TimeSlot</w:t>
-      </w:r>
-      <w:proofErr w:type="spellEnd"/>
-      <w:r>
-        <w:t>(</w:t>
-      </w:r>
-      <w:proofErr w:type="spellStart"/>
-      <w:proofErr w:type="gramEnd"/>
-      <w:r>
-        <w:t>timeSlotId</w:t>
-      </w:r>
-      <w:proofErr w:type="spellEnd"/>
-      <w:r>
-        <w:t xml:space="preserve">, day, </w:t>
-      </w:r>
-      <w:proofErr w:type="spellStart"/>
-      <w:r>
-        <w:t>startTime</w:t>
-      </w:r>
-      <w:proofErr w:type="spellEnd"/>
-      <w:r>
-        <w:t xml:space="preserve">, </w:t>
-      </w:r>
-      <w:proofErr w:type="spellStart"/>
-      <w:r>
-        <w:t>endTime</w:t>
-      </w:r>
-      <w:proofErr w:type="spellEnd"/>
-      <w:r>
-        <w:t xml:space="preserve">, </w:t>
-      </w:r>
-      <w:proofErr w:type="spellStart"/>
-      <w:r>
-        <w:t>room</w:t>
-      </w:r>
-      <w:r>
-        <w:t>Numer</w:t>
-      </w:r>
-      <w:proofErr w:type="spellEnd"/>
-      <w:r>
-        <w:t xml:space="preserve">, </w:t>
-      </w:r>
-      <w:proofErr w:type="spellStart"/>
-      <w:r>
-        <w:t>personId</w:t>
-      </w:r>
-      <w:proofErr w:type="spellEnd"/>
-      <w:r>
-        <w:t xml:space="preserve">, </w:t>
-      </w:r>
-      <w:proofErr w:type="spellStart"/>
-      <w:r>
-        <w:t>courseId</w:t>
-      </w:r>
-      <w:proofErr w:type="spellEnd"/>
-      <w:r>
-        <w:t xml:space="preserve">, </w:t>
-      </w:r>
-      <w:proofErr w:type="spellStart"/>
-      <w:r>
-        <w:t>timePeriodId</w:t>
-      </w:r>
-      <w:proofErr w:type="spellEnd"/>
-      <w:r>
-        <w:t xml:space="preserve">, </w:t>
-      </w:r>
-      <w:proofErr w:type="spellStart"/>
-      <w:r>
-        <w:t>campusId</w:t>
-      </w:r>
-      <w:proofErr w:type="spellEnd"/>
-      <w:r>
-        <w:t>)</w:t>
-      </w:r>
-    </w:p>
-    <w:p>
-      <w:pPr>
-        <w:spacing w:line="240" w:lineRule="auto"/>
-      </w:pPr>
-      <w:r>
-        <w:rPr>
-          <w:b/>
-          <w:bCs/>
-        </w:rPr>
-        <w:t>Primary Key</w:t>
-      </w:r>
-      <w:r>
-        <w:rPr>
-          <w:b/>
-          <w:bCs/>
-        </w:rPr>
-        <w:t xml:space="preserve"> </w:t>
-      </w:r>
-      <w:proofErr w:type="spellStart"/>
-      <w:r>
-        <w:t>timeSlotId</w:t>
-      </w:r>
-      <w:proofErr w:type="spellEnd"/>
-    </w:p>
-    <w:p>
-      <w:pPr>
-        <w:spacing w:line="240" w:lineRule="auto"/>
-      </w:pPr>
-      <w:r>
-        <w:rPr>
-          <w:b/>
-          <w:bCs/>
-        </w:rPr>
-        <w:t xml:space="preserve">Foreign Key </w:t>
-      </w:r>
-      <w:proofErr w:type="spellStart"/>
-      <w:r>
-        <w:t>room</w:t>
-      </w:r>
-      <w:r>
-        <w:t>Number</w:t>
-      </w:r>
-      <w:proofErr w:type="spellEnd"/>
-      <w:r>
-        <w:t xml:space="preserve"> </w:t>
-      </w:r>
-      <w:r>
-        <w:rPr>
-          <w:b/>
-          <w:bCs/>
-        </w:rPr>
-        <w:t xml:space="preserve">references </w:t>
-      </w:r>
-      <w:r>
-        <w:t>Room(</w:t>
-      </w:r>
-      <w:proofErr w:type="spellStart"/>
-      <w:r>
-        <w:t>room</w:t>
-      </w:r>
-      <w:r>
-        <w:t>Number</w:t>
-      </w:r>
-      <w:proofErr w:type="spellEnd"/>
-      <w:r>
-        <w:t>)</w:t>
-      </w:r>
-    </w:p>
-    <w:p>
-      <w:pPr>
-        <w:spacing w:line="240" w:lineRule="auto"/>
-      </w:pPr>
-      <w:r>
-        <w:t>ON UPDATE NO ACTION, ON DELETE NO ACTION</w:t>
-      </w:r>
-    </w:p>
-    <w:p>
-      <w:pPr>
-        <w:spacing w:line="240" w:lineRule="auto"/>
-      </w:pPr>
-      <w:r>
-        <w:rPr>
-          <w:b/>
-          <w:bCs/>
-        </w:rPr>
-        <w:t xml:space="preserve">Foreign Key </w:t>
-      </w:r>
-      <w:proofErr w:type="spellStart"/>
-      <w:r>
-        <w:t>personId</w:t>
-      </w:r>
-      <w:proofErr w:type="spellEnd"/>
-      <w:r>
-        <w:t xml:space="preserve"> </w:t>
-      </w:r>
-      <w:r>
-        <w:rPr>
-          <w:b/>
-          <w:bCs/>
-        </w:rPr>
-        <w:t xml:space="preserve">references </w:t>
-      </w:r>
-      <w:r>
-        <w:t>Person</w:t>
-      </w:r>
-      <w:r>
-        <w:t>(</w:t>
-      </w:r>
-      <w:proofErr w:type="spellStart"/>
-      <w:r>
-        <w:t>personId</w:t>
-      </w:r>
-      <w:proofErr w:type="spellEnd"/>
-      <w:r>
-        <w:t>)</w:t>
-      </w:r>
-    </w:p>
-    <w:p>
-      <w:pPr>
-        <w:spacing w:line="240" w:lineRule="auto"/>
-      </w:pPr>
-      <w:r>
-        <w:t>ON UPDATE NO ACTION, ON DELETE NO ACTION</w:t>
-      </w:r>
-    </w:p>
-    <w:p>
-      <w:pPr>
-        <w:spacing w:line="240" w:lineRule="auto"/>
-      </w:pPr>
-      <w:r>
-        <w:rPr>
-          <w:b/>
-          <w:bCs/>
-        </w:rPr>
-        <w:t xml:space="preserve">Foreign Key </w:t>
-      </w:r>
-      <w:proofErr w:type="spellStart"/>
-      <w:r>
-        <w:t>courseId</w:t>
-      </w:r>
-      <w:proofErr w:type="spellEnd"/>
-      <w:r>
-        <w:t xml:space="preserve"> </w:t>
-      </w:r>
-      <w:r>
-        <w:rPr>
-          <w:b/>
-          <w:bCs/>
-        </w:rPr>
-        <w:t xml:space="preserve">references </w:t>
-      </w:r>
-      <w:proofErr w:type="spellStart"/>
-      <w:r>
-        <w:t>CourseOffering</w:t>
-      </w:r>
-      <w:proofErr w:type="spellEnd"/>
-      <w:r>
-        <w:t>(</w:t>
-      </w:r>
-      <w:proofErr w:type="spellStart"/>
-      <w:r>
-        <w:t>courseId</w:t>
-      </w:r>
-      <w:proofErr w:type="spellEnd"/>
-      <w:r>
-        <w:t>)</w:t>
-      </w:r>
-    </w:p>
-    <w:p>
-      <w:pPr>
-        <w:spacing w:line="240" w:lineRule="auto"/>
-      </w:pPr>
-      <w:r>
-        <w:t>ON UPDATE NO ACTION, ON DELETE NO ACTION</w:t>
-      </w:r>
-    </w:p>
-    <w:p>
-      <w:pPr>
-        <w:spacing w:line="240" w:lineRule="auto"/>
-      </w:pPr>
-      <w:r>
-        <w:rPr>
-          <w:b/>
-          <w:bCs/>
-        </w:rPr>
-        <w:t xml:space="preserve">Foreign Key </w:t>
-      </w:r>
-      <w:proofErr w:type="spellStart"/>
-      <w:r>
-        <w:t>timePeriodId</w:t>
-      </w:r>
-      <w:proofErr w:type="spellEnd"/>
-      <w:r>
-        <w:t xml:space="preserve"> </w:t>
-      </w:r>
-      <w:r>
-        <w:rPr>
-          <w:b/>
-          <w:bCs/>
-        </w:rPr>
-        <w:t xml:space="preserve">references </w:t>
-      </w:r>
-      <w:proofErr w:type="spellStart"/>
-      <w:r>
-        <w:t>CourseOffering</w:t>
-      </w:r>
-      <w:proofErr w:type="spellEnd"/>
-      <w:r>
-        <w:t>(</w:t>
-      </w:r>
-      <w:proofErr w:type="spellStart"/>
-      <w:r>
-        <w:t>timePeriodId</w:t>
-      </w:r>
-      <w:proofErr w:type="spellEnd"/>
-      <w:r>
-        <w:t>)</w:t>
-      </w:r>
-    </w:p>
-    <w:p>
-      <w:pPr>
-        <w:spacing w:line="240" w:lineRule="auto"/>
-      </w:pPr>
-      <w:r>
-        <w:t>ON UPDATE NO ACTION, ON DELETE NO ACTION</w:t>
-      </w:r>
-    </w:p>
-    <w:p>
-      <w:pPr>
-        <w:spacing w:line="240" w:lineRule="auto"/>
-      </w:pPr>
-      <w:r>
-        <w:rPr>
-          <w:b/>
-          <w:bCs/>
-        </w:rPr>
-        <w:t xml:space="preserve">Foreign Key </w:t>
-      </w:r>
-      <w:proofErr w:type="spellStart"/>
-      <w:r>
-        <w:t>campusId</w:t>
-      </w:r>
-      <w:proofErr w:type="spellEnd"/>
-      <w:r>
-        <w:t xml:space="preserve"> </w:t>
-      </w:r>
-      <w:r>
-        <w:rPr>
-          <w:b/>
-          <w:bCs/>
-        </w:rPr>
-        <w:t xml:space="preserve">references </w:t>
-      </w:r>
-      <w:proofErr w:type="spellStart"/>
-      <w:r>
-        <w:t>CourseOffering</w:t>
-      </w:r>
-      <w:proofErr w:type="spellEnd"/>
-      <w:r>
-        <w:t>(</w:t>
-      </w:r>
-      <w:proofErr w:type="spellStart"/>
-      <w:r>
-        <w:t>campusId</w:t>
-      </w:r>
-      <w:proofErr w:type="spellEnd"/>
-      <w:r>
-        <w:t>)</w:t>
-      </w:r>
-    </w:p>
-    <w:p>
-      <w:pPr>
-        <w:spacing w:line="240" w:lineRule="auto"/>
-      </w:pPr>
-      <w:r>
-        <w:t>ON UPDATE NO ACTION, ON DELETE NO ACTION</w:t>
-      </w:r>
-    </w:p>
-    <w:p>
-      <w:pPr>
-        <w:spacing w:line="240" w:lineRule="auto"/>
-      </w:pPr>
-    </w:p>
-    <w:p>
-      <w:pPr>
-        <w:spacing w:line="240" w:lineRule="auto"/>
-      </w:pPr>
-    </w:p>
-    <w:p>
-      <w:pPr>
-        <w:spacing w:line="240" w:lineRule="auto"/>
-      </w:pPr>
-      <w:proofErr w:type="spellStart"/>
-      <w:proofErr w:type="gramStart"/>
-      <w:r>
-        <w:rPr>
-          <w:b/>
-          <w:bCs/>
-        </w:rPr>
-        <w:t>StudentEnrolment</w:t>
-      </w:r>
-      <w:proofErr w:type="spellEnd"/>
-      <w:r>
-        <w:t>(</w:t>
-      </w:r>
-      <w:proofErr w:type="spellStart"/>
-      <w:proofErr w:type="gramEnd"/>
-      <w:r>
-        <w:t>academicProgrammeId</w:t>
-      </w:r>
-      <w:proofErr w:type="spellEnd"/>
-      <w:r>
-        <w:t xml:space="preserve">, </w:t>
-      </w:r>
-      <w:proofErr w:type="spellStart"/>
-      <w:r>
-        <w:t>personId</w:t>
-      </w:r>
-      <w:proofErr w:type="spellEnd"/>
-      <w:r>
-        <w:t xml:space="preserve">, </w:t>
-      </w:r>
-      <w:proofErr w:type="spellStart"/>
-      <w:r>
-        <w:t>timePeriodId</w:t>
-      </w:r>
-      <w:proofErr w:type="spellEnd"/>
-      <w:r>
-        <w:t xml:space="preserve">, </w:t>
-      </w:r>
-      <w:proofErr w:type="spellStart"/>
-      <w:r>
-        <w:t>enrolmentDate</w:t>
-      </w:r>
-      <w:proofErr w:type="spellEnd"/>
-      <w:r>
-        <w:t xml:space="preserve">, </w:t>
-      </w:r>
-      <w:proofErr w:type="spellStart"/>
-      <w:r>
-        <w:t>completionDate</w:t>
-      </w:r>
-      <w:proofErr w:type="spellEnd"/>
-      <w:r>
-        <w:t>)</w:t>
-      </w:r>
-    </w:p>
-    <w:p>
-      <w:pPr>
-        <w:spacing w:line="240" w:lineRule="auto"/>
-      </w:pPr>
-      <w:r>
-        <w:rPr>
-          <w:b/>
-          <w:bCs/>
-        </w:rPr>
-        <w:t>Primary Key</w:t>
-      </w:r>
-      <w:r>
-        <w:rPr>
-          <w:b/>
-          <w:bCs/>
-        </w:rPr>
-        <w:t xml:space="preserve"> </w:t>
-      </w:r>
-      <w:proofErr w:type="spellStart"/>
-      <w:r>
-        <w:t>academicProgramId</w:t>
-      </w:r>
-      <w:proofErr w:type="spellEnd"/>
-      <w:r>
-        <w:t xml:space="preserve">, </w:t>
-      </w:r>
-      <w:proofErr w:type="spellStart"/>
-      <w:r>
-        <w:t>personId</w:t>
-      </w:r>
-      <w:proofErr w:type="spellEnd"/>
-      <w:r>
-        <w:t xml:space="preserve">, </w:t>
-      </w:r>
-      <w:proofErr w:type="spellStart"/>
-      <w:r>
-        <w:t>timePeriodId</w:t>
-      </w:r>
-      <w:proofErr w:type="spellEnd"/>
-    </w:p>
-    <w:p>
-      <w:pPr>
-        <w:spacing w:line="240" w:lineRule="auto"/>
-      </w:pPr>
-      <w:r>
-        <w:rPr>
-          <w:b/>
-          <w:bCs/>
-        </w:rPr>
-        <w:t xml:space="preserve">Foreign Key </w:t>
-      </w:r>
-      <w:proofErr w:type="spellStart"/>
-      <w:r>
-        <w:t>timePeriodId</w:t>
-      </w:r>
-      <w:proofErr w:type="spellEnd"/>
-      <w:r>
-        <w:t xml:space="preserve"> </w:t>
-      </w:r>
-      <w:r>
-        <w:rPr>
-          <w:b/>
-          <w:bCs/>
-        </w:rPr>
-        <w:t xml:space="preserve">references </w:t>
-      </w:r>
-      <w:proofErr w:type="spellStart"/>
-      <w:r>
-        <w:t>TimePeriod</w:t>
-      </w:r>
-      <w:proofErr w:type="spellEnd"/>
-      <w:r>
-        <w:t>(</w:t>
-      </w:r>
-      <w:proofErr w:type="spellStart"/>
-      <w:r>
-        <w:t>timePeriodId</w:t>
-      </w:r>
-      <w:proofErr w:type="spellEnd"/>
-      <w:r>
-        <w:t>)</w:t>
-      </w:r>
-    </w:p>
-    <w:p>
-      <w:pPr>
-        <w:spacing w:line="240" w:lineRule="auto"/>
-      </w:pPr>
-      <w:r>
-        <w:t xml:space="preserve">ON UPDATE NO ACTION, ON DELETE </w:t>
-      </w:r>
-      <w:r>
-        <w:t>CASCADE</w:t>
-      </w:r>
-    </w:p>
-    <w:p>
-      <w:pPr>
-        <w:spacing w:line="240" w:lineRule="auto"/>
-      </w:pPr>
-      <w:r>
-        <w:rPr>
-          <w:b/>
-          <w:bCs/>
-        </w:rPr>
-        <w:t xml:space="preserve">Foreign Key </w:t>
-      </w:r>
-      <w:proofErr w:type="spellStart"/>
-      <w:r>
-        <w:t>personId</w:t>
-      </w:r>
-      <w:proofErr w:type="spellEnd"/>
-      <w:r>
-        <w:t xml:space="preserve"> </w:t>
-      </w:r>
-      <w:r>
-        <w:rPr>
-          <w:b/>
-          <w:bCs/>
-        </w:rPr>
-        <w:t xml:space="preserve">references </w:t>
-      </w:r>
-      <w:r>
-        <w:t>Person</w:t>
-      </w:r>
-      <w:r>
-        <w:t>(</w:t>
-      </w:r>
-      <w:proofErr w:type="spellStart"/>
-      <w:r>
-        <w:t>personId</w:t>
-      </w:r>
-      <w:proofErr w:type="spellEnd"/>
-      <w:r>
-        <w:t>)</w:t>
-      </w:r>
-    </w:p>
-    <w:p>
-      <w:pPr>
-        <w:spacing w:line="240" w:lineRule="auto"/>
-      </w:pPr>
-      <w:r>
-        <w:t>ON UPDATE NO ACTION, ON DELETE CASCADE</w:t>
-      </w:r>
-    </w:p>
-    <w:p>
-      <w:pPr>
-        <w:spacing w:line="240" w:lineRule="auto"/>
-      </w:pPr>
-      <w:r>
-        <w:rPr>
-          <w:b/>
-          <w:bCs/>
-        </w:rPr>
-        <w:t xml:space="preserve">Foreign Key </w:t>
-      </w:r>
-      <w:proofErr w:type="spellStart"/>
-      <w:r>
-        <w:t>academicProgrammeId</w:t>
-      </w:r>
-      <w:proofErr w:type="spellEnd"/>
-      <w:r>
-        <w:t xml:space="preserve"> </w:t>
-      </w:r>
-      <w:r>
-        <w:rPr>
-          <w:b/>
-          <w:bCs/>
-        </w:rPr>
-        <w:t xml:space="preserve">references </w:t>
-      </w:r>
-      <w:proofErr w:type="spellStart"/>
-      <w:r>
-        <w:t>AcademicProgramme</w:t>
-      </w:r>
-      <w:proofErr w:type="spellEnd"/>
-      <w:r>
-        <w:t>(</w:t>
-      </w:r>
-      <w:proofErr w:type="spellStart"/>
-      <w:r>
-        <w:t>academicProgrammeId</w:t>
-      </w:r>
-      <w:proofErr w:type="spellEnd"/>
-      <w:r>
-        <w:t>)</w:t>
-      </w:r>
-    </w:p>
-    <w:p>
-      <w:pPr>
-        <w:spacing w:line="240" w:lineRule="auto"/>
-      </w:pPr>
-      <w:r>
-        <w:t>ON UPDATE NO ACTION, ON DELETE CASCADE</w:t>
-      </w:r>
-    </w:p>
-    <w:p>
-      <w:pPr>
-        <w:spacing w:line="240" w:lineRule="auto"/>
-      </w:pPr>
-    </w:p>
-    <w:p>
-      <w:pPr>
-        <w:spacing w:line="240" w:lineRule="auto"/>
-      </w:pPr>
-      <w:proofErr w:type="spellStart"/>
-      <w:proofErr w:type="gramStart"/>
-      <w:r>
-        <w:rPr>
-          <w:b/>
-          <w:bCs/>
-        </w:rPr>
-        <w:t>StudentRegistersInCourse</w:t>
-      </w:r>
-      <w:proofErr w:type="spellEnd"/>
-      <w:r>
-        <w:t>(</w:t>
-      </w:r>
-      <w:proofErr w:type="spellStart"/>
-      <w:proofErr w:type="gramEnd"/>
-      <w:r>
-        <w:t>personId</w:t>
-      </w:r>
-      <w:proofErr w:type="spellEnd"/>
-      <w:r>
-        <w:t xml:space="preserve">, </w:t>
-      </w:r>
-      <w:proofErr w:type="spellStart"/>
-      <w:r>
-        <w:t>courseId</w:t>
-      </w:r>
-      <w:proofErr w:type="spellEnd"/>
-      <w:r>
-        <w:t xml:space="preserve">, </w:t>
-      </w:r>
-      <w:proofErr w:type="spellStart"/>
-      <w:r>
-        <w:t>timePeriodId</w:t>
-      </w:r>
-      <w:proofErr w:type="spellEnd"/>
-      <w:r>
-        <w:t xml:space="preserve">, </w:t>
-      </w:r>
-      <w:proofErr w:type="spellStart"/>
-      <w:r>
-        <w:t>finalMark</w:t>
-      </w:r>
-      <w:proofErr w:type="spellEnd"/>
-      <w:r>
-        <w:t xml:space="preserve">, </w:t>
-      </w:r>
-      <w:proofErr w:type="spellStart"/>
-      <w:r>
-        <w:t>finalGrade</w:t>
-      </w:r>
-      <w:proofErr w:type="spellEnd"/>
-      <w:r>
-        <w:t>)</w:t>
-      </w:r>
-    </w:p>
-    <w:p>
-      <w:pPr>
-        <w:spacing w:line="240" w:lineRule="auto"/>
-      </w:pPr>
-      <w:r>
-        <w:rPr>
-          <w:b/>
-          <w:bCs/>
-        </w:rPr>
-        <w:t>Primary Key</w:t>
-      </w:r>
-      <w:r>
-        <w:rPr>
-          <w:b/>
-          <w:bCs/>
-        </w:rPr>
-        <w:t xml:space="preserve"> </w:t>
-      </w:r>
-      <w:proofErr w:type="spellStart"/>
-      <w:r>
-        <w:t>personId</w:t>
-      </w:r>
-      <w:proofErr w:type="spellEnd"/>
-      <w:r>
-        <w:t xml:space="preserve">, </w:t>
-      </w:r>
-      <w:proofErr w:type="spellStart"/>
-      <w:r>
-        <w:t>courseId</w:t>
-      </w:r>
-      <w:proofErr w:type="spellEnd"/>
-      <w:r>
-        <w:t xml:space="preserve">, </w:t>
-      </w:r>
-      <w:proofErr w:type="spellStart"/>
-      <w:r>
-        <w:t>timePeriodId</w:t>
-      </w:r>
-      <w:proofErr w:type="spellEnd"/>
-    </w:p>
-    <w:p>
-      <w:pPr>
-        <w:spacing w:line="240" w:lineRule="auto"/>
-      </w:pPr>
-    </w:p>
-    <w:p>
-      <w:pPr>
-        <w:spacing w:line="240" w:lineRule="auto"/>
-      </w:pPr>
-    </w:p>
-    <w:p>
-      <w:pPr>
-        <w:pStyle w:val="Heading2"/>
-      </w:pPr>
-    </w:p>
-    <w:p>
-      <w:pPr>
-        <w:pStyle w:val="Heading2"/>
-      </w:pPr>
-    </w:p>
-    <w:p>
-      <w:pPr>
-        <w:pStyle w:val="Heading2"/>
-      </w:pPr>
       <w:bookmarkStart w:id="0" w:name="_GoBack"/>
       <w:bookmarkEnd w:id="0"/>
+    </w:p>
+    <w:p>
+      <w:pPr>
+        <w:spacing w:line="240" w:lineRule="auto"/>
+      </w:pPr>
+      <w:r>
+        <w:t>ON UPDATE NO ACTION, ON DELETE CASCADE</w:t>
+      </w:r>
+    </w:p>
+    <w:p>
+      <w:pPr>
+        <w:spacing w:line="240" w:lineRule="auto"/>
+      </w:pPr>
+    </w:p>
+    <w:p>
+      <w:pPr>
+        <w:spacing w:line="240" w:lineRule="auto"/>
+      </w:pPr>
+      <w:proofErr w:type="spellStart"/>
+      <w:proofErr w:type="gramStart"/>
+      <w:r>
+        <w:rPr>
+          <w:b/>
+          <w:bCs/>
+        </w:rPr>
+        <w:t>CourseAcademicProgrammeAssignment</w:t>
+      </w:r>
+      <w:proofErr w:type="spellEnd"/>
+      <w:r>
+        <w:t>(</w:t>
+      </w:r>
+      <w:proofErr w:type="spellStart"/>
+      <w:proofErr w:type="gramEnd"/>
+      <w:r>
+        <w:t>courseId</w:t>
+      </w:r>
+      <w:proofErr w:type="spellEnd"/>
+      <w:r>
+        <w:t xml:space="preserve">, </w:t>
+      </w:r>
+      <w:proofErr w:type="spellStart"/>
+      <w:r>
+        <w:t>academicProgrammeId</w:t>
+      </w:r>
+      <w:proofErr w:type="spellEnd"/>
+      <w:r>
+        <w:t xml:space="preserve"> , </w:t>
+      </w:r>
+      <w:proofErr w:type="spellStart"/>
+      <w:r>
+        <w:t>startDate</w:t>
+      </w:r>
+      <w:proofErr w:type="spellEnd"/>
+      <w:r>
+        <w:t xml:space="preserve">, </w:t>
+      </w:r>
+      <w:proofErr w:type="spellStart"/>
+      <w:r>
+        <w:t>endDate</w:t>
+      </w:r>
+      <w:proofErr w:type="spellEnd"/>
+      <w:r>
+        <w:t>, type)</w:t>
+      </w:r>
+    </w:p>
+    <w:p>
+      <w:pPr>
+        <w:spacing w:line="240" w:lineRule="auto"/>
+      </w:pPr>
+      <w:r>
+        <w:rPr>
+          <w:b/>
+          <w:bCs/>
+        </w:rPr>
+        <w:t xml:space="preserve">Primary Key </w:t>
+      </w:r>
+      <w:proofErr w:type="spellStart"/>
+      <w:r>
+        <w:t>courseId</w:t>
+      </w:r>
+      <w:proofErr w:type="spellEnd"/>
+      <w:r>
+        <w:t xml:space="preserve">, </w:t>
+      </w:r>
+      <w:proofErr w:type="spellStart"/>
+      <w:r>
+        <w:t>academicProgrammeId</w:t>
+      </w:r>
+      <w:proofErr w:type="spellEnd"/>
+      <w:r>
+        <w:t xml:space="preserve">, </w:t>
+      </w:r>
+      <w:proofErr w:type="spellStart"/>
+      <w:r>
+        <w:t>startDate</w:t>
+      </w:r>
+      <w:proofErr w:type="spellEnd"/>
+    </w:p>
+    <w:p>
+      <w:pPr>
+        <w:spacing w:line="240" w:lineRule="auto"/>
+      </w:pPr>
+      <w:r>
+        <w:rPr>
+          <w:b/>
+          <w:bCs/>
+        </w:rPr>
+        <w:t xml:space="preserve">Foreign Key </w:t>
+      </w:r>
+      <w:proofErr w:type="spellStart"/>
+      <w:r>
+        <w:t>courseId</w:t>
+      </w:r>
+      <w:proofErr w:type="spellEnd"/>
+      <w:r>
+        <w:t xml:space="preserve"> </w:t>
+      </w:r>
+      <w:r>
+        <w:rPr>
+          <w:b/>
+          <w:bCs/>
+        </w:rPr>
+        <w:t xml:space="preserve">references </w:t>
+      </w:r>
+      <w:r>
+        <w:t>Course(</w:t>
+      </w:r>
+      <w:proofErr w:type="spellStart"/>
+      <w:r>
+        <w:t>courseId</w:t>
+      </w:r>
+      <w:proofErr w:type="spellEnd"/>
+      <w:r>
+        <w:t>)</w:t>
+      </w:r>
+    </w:p>
+    <w:p>
+      <w:pPr>
+        <w:spacing w:line="240" w:lineRule="auto"/>
+      </w:pPr>
+      <w:r>
+        <w:t>ON UPDATE NO ACTION, ON DELETE CASCADE</w:t>
+      </w:r>
+    </w:p>
+    <w:p>
+      <w:pPr>
+        <w:spacing w:line="240" w:lineRule="auto"/>
+      </w:pPr>
+      <w:r>
+        <w:rPr>
+          <w:b/>
+          <w:bCs/>
+        </w:rPr>
+        <w:t xml:space="preserve">Foreign Key </w:t>
+      </w:r>
+      <w:proofErr w:type="spellStart"/>
+      <w:r>
+        <w:t>academicProgrammeId</w:t>
+      </w:r>
+      <w:proofErr w:type="spellEnd"/>
+      <w:r>
+        <w:t xml:space="preserve"> </w:t>
+      </w:r>
+      <w:r>
+        <w:rPr>
+          <w:b/>
+          <w:bCs/>
+        </w:rPr>
+        <w:t xml:space="preserve">references </w:t>
+      </w:r>
+      <w:proofErr w:type="spellStart"/>
+      <w:r>
+        <w:t>AcademicProgramme</w:t>
+      </w:r>
+      <w:proofErr w:type="spellEnd"/>
+      <w:r>
+        <w:t>(</w:t>
+      </w:r>
+      <w:proofErr w:type="spellStart"/>
+      <w:r>
+        <w:t>academicProgrammeId</w:t>
+      </w:r>
+      <w:proofErr w:type="spellEnd"/>
+      <w:r>
+        <w:t>)</w:t>
+      </w:r>
+    </w:p>
+    <w:p>
+      <w:pPr>
+        <w:spacing w:line="240" w:lineRule="auto"/>
+      </w:pPr>
+      <w:r>
+        <w:t>ON UPDATE NO ACTION, ON DELETE CASCADE</w:t>
+      </w:r>
+    </w:p>
+    <w:p>
+      <w:pPr>
+        <w:spacing w:line="240" w:lineRule="auto"/>
+      </w:pPr>
+    </w:p>
+    <w:p>
+      <w:pPr>
+        <w:spacing w:line="240" w:lineRule="auto"/>
+      </w:pPr>
+      <w:proofErr w:type="spellStart"/>
+      <w:proofErr w:type="gramStart"/>
+      <w:r>
+        <w:rPr>
+          <w:b/>
+          <w:bCs/>
+        </w:rPr>
+        <w:t>TimePeriod</w:t>
+      </w:r>
+      <w:proofErr w:type="spellEnd"/>
+      <w:r>
+        <w:t>(</w:t>
+      </w:r>
+      <w:proofErr w:type="spellStart"/>
+      <w:proofErr w:type="gramEnd"/>
+      <w:r>
+        <w:t>timePeriodId</w:t>
+      </w:r>
+      <w:proofErr w:type="spellEnd"/>
+      <w:r>
+        <w:t xml:space="preserve">, year, </w:t>
+      </w:r>
+      <w:proofErr w:type="spellStart"/>
+      <w:r>
+        <w:t>isSemester</w:t>
+      </w:r>
+      <w:proofErr w:type="spellEnd"/>
+      <w:r>
+        <w:t xml:space="preserve">, </w:t>
+      </w:r>
+      <w:proofErr w:type="spellStart"/>
+      <w:r>
+        <w:t>semesterTrimesterNumber</w:t>
+      </w:r>
+      <w:proofErr w:type="spellEnd"/>
+      <w:r>
+        <w:t>)</w:t>
+      </w:r>
+    </w:p>
+    <w:p>
+      <w:pPr>
+        <w:spacing w:line="240" w:lineRule="auto"/>
+      </w:pPr>
+      <w:r>
+        <w:rPr>
+          <w:b/>
+          <w:bCs/>
+        </w:rPr>
+        <w:t xml:space="preserve">Primary Key </w:t>
+      </w:r>
+      <w:proofErr w:type="spellStart"/>
+      <w:r>
+        <w:t>timePeriodId</w:t>
+      </w:r>
+      <w:proofErr w:type="spellEnd"/>
+    </w:p>
+    <w:p>
+      <w:pPr>
+        <w:spacing w:line="240" w:lineRule="auto"/>
+      </w:pPr>
+    </w:p>
+    <w:p>
+      <w:pPr>
+        <w:spacing w:line="240" w:lineRule="auto"/>
+      </w:pPr>
+      <w:proofErr w:type="spellStart"/>
+      <w:proofErr w:type="gramStart"/>
+      <w:r>
+        <w:rPr>
+          <w:b/>
+          <w:bCs/>
+        </w:rPr>
+        <w:t>CourseOffering</w:t>
+      </w:r>
+      <w:proofErr w:type="spellEnd"/>
+      <w:r>
+        <w:t>(</w:t>
+      </w:r>
+      <w:proofErr w:type="spellStart"/>
+      <w:proofErr w:type="gramEnd"/>
+      <w:r>
+        <w:t>courseId</w:t>
+      </w:r>
+      <w:proofErr w:type="spellEnd"/>
+      <w:r>
+        <w:t xml:space="preserve">, </w:t>
+      </w:r>
+      <w:proofErr w:type="spellStart"/>
+      <w:r>
+        <w:t>timePeriodId</w:t>
+      </w:r>
+      <w:proofErr w:type="spellEnd"/>
+      <w:r>
+        <w:t xml:space="preserve">, </w:t>
+      </w:r>
+      <w:proofErr w:type="spellStart"/>
+      <w:r>
+        <w:t>campusId</w:t>
+      </w:r>
+      <w:proofErr w:type="spellEnd"/>
+      <w:r>
+        <w:t xml:space="preserve">, </w:t>
+      </w:r>
+      <w:proofErr w:type="spellStart"/>
+      <w:r>
+        <w:t>courseCoordinator</w:t>
+      </w:r>
+      <w:proofErr w:type="spellEnd"/>
+      <w:r>
+        <w:t>)</w:t>
+      </w:r>
+    </w:p>
+    <w:p>
+      <w:pPr>
+        <w:spacing w:line="240" w:lineRule="auto"/>
+      </w:pPr>
+      <w:r>
+        <w:rPr>
+          <w:b/>
+          <w:bCs/>
+        </w:rPr>
+        <w:t xml:space="preserve">Primary Key </w:t>
+      </w:r>
+      <w:proofErr w:type="spellStart"/>
+      <w:r>
+        <w:t>courseId</w:t>
+      </w:r>
+      <w:proofErr w:type="spellEnd"/>
+      <w:r>
+        <w:t xml:space="preserve">, </w:t>
+      </w:r>
+      <w:proofErr w:type="spellStart"/>
+      <w:r>
+        <w:t>timePeriodId</w:t>
+      </w:r>
+      <w:proofErr w:type="spellEnd"/>
+      <w:r>
+        <w:t xml:space="preserve">, </w:t>
+      </w:r>
+      <w:proofErr w:type="spellStart"/>
+      <w:r>
+        <w:t>campusId</w:t>
+      </w:r>
+      <w:proofErr w:type="spellEnd"/>
+    </w:p>
+    <w:p>
+      <w:pPr>
+        <w:spacing w:line="240" w:lineRule="auto"/>
+      </w:pPr>
+      <w:r>
+        <w:rPr>
+          <w:b/>
+          <w:bCs/>
+        </w:rPr>
+        <w:t xml:space="preserve">Foreign Key </w:t>
+      </w:r>
+      <w:proofErr w:type="spellStart"/>
+      <w:r>
+        <w:t>courseId</w:t>
+      </w:r>
+      <w:proofErr w:type="spellEnd"/>
+      <w:r>
+        <w:t xml:space="preserve"> </w:t>
+      </w:r>
+      <w:r>
+        <w:rPr>
+          <w:b/>
+          <w:bCs/>
+        </w:rPr>
+        <w:t xml:space="preserve">references </w:t>
+      </w:r>
+      <w:r>
+        <w:t>Course(</w:t>
+      </w:r>
+      <w:proofErr w:type="spellStart"/>
+      <w:r>
+        <w:t>courseId</w:t>
+      </w:r>
+      <w:proofErr w:type="spellEnd"/>
+      <w:r>
+        <w:t>)</w:t>
+      </w:r>
+    </w:p>
+    <w:p>
+      <w:pPr>
+        <w:spacing w:line="240" w:lineRule="auto"/>
+      </w:pPr>
+      <w:r>
+        <w:t>ON UPDATE NO ACTION, ON DELETE CASCADE</w:t>
+      </w:r>
+    </w:p>
+    <w:p>
+      <w:pPr>
+        <w:spacing w:line="240" w:lineRule="auto"/>
+      </w:pPr>
+      <w:r>
+        <w:rPr>
+          <w:b/>
+          <w:bCs/>
+        </w:rPr>
+        <w:t xml:space="preserve">Foreign Key </w:t>
+      </w:r>
+      <w:proofErr w:type="spellStart"/>
+      <w:r>
+        <w:t>campusId</w:t>
+      </w:r>
+      <w:proofErr w:type="spellEnd"/>
+      <w:r>
+        <w:t xml:space="preserve"> </w:t>
+      </w:r>
+      <w:r>
+        <w:rPr>
+          <w:b/>
+          <w:bCs/>
+        </w:rPr>
+        <w:t xml:space="preserve">references </w:t>
+      </w:r>
+      <w:r>
+        <w:t>Campus(</w:t>
+      </w:r>
+      <w:proofErr w:type="spellStart"/>
+      <w:r>
+        <w:t>campusId</w:t>
+      </w:r>
+      <w:proofErr w:type="spellEnd"/>
+      <w:r>
+        <w:t>)</w:t>
+      </w:r>
+    </w:p>
+    <w:p>
+      <w:pPr>
+        <w:spacing w:line="240" w:lineRule="auto"/>
+      </w:pPr>
+      <w:r>
+        <w:t>ON UPDATE NO ACTION, ON DELETE CASCADE</w:t>
+      </w:r>
+    </w:p>
+    <w:p>
+      <w:pPr>
+        <w:spacing w:line="240" w:lineRule="auto"/>
+      </w:pPr>
+      <w:r>
+        <w:rPr>
+          <w:b/>
+          <w:bCs/>
+        </w:rPr>
+        <w:t xml:space="preserve">Foreign Key </w:t>
+      </w:r>
+      <w:proofErr w:type="spellStart"/>
+      <w:r>
+        <w:t>timePeriodId</w:t>
+      </w:r>
+      <w:proofErr w:type="spellEnd"/>
+      <w:r>
+        <w:t xml:space="preserve"> </w:t>
+      </w:r>
+      <w:r>
+        <w:rPr>
+          <w:b/>
+          <w:bCs/>
+        </w:rPr>
+        <w:t xml:space="preserve">references </w:t>
+      </w:r>
+      <w:proofErr w:type="spellStart"/>
+      <w:r>
+        <w:t>TimePeriod</w:t>
+      </w:r>
+      <w:proofErr w:type="spellEnd"/>
+      <w:r>
+        <w:t>(</w:t>
+      </w:r>
+      <w:proofErr w:type="spellStart"/>
+      <w:r>
+        <w:t>timePeriodId</w:t>
+      </w:r>
+      <w:proofErr w:type="spellEnd"/>
+      <w:r>
+        <w:t>)</w:t>
+      </w:r>
+    </w:p>
+    <w:p>
+      <w:pPr>
+        <w:spacing w:line="240" w:lineRule="auto"/>
+      </w:pPr>
+      <w:r>
+        <w:t>ON UPDATE NO ACTION, ON DELETE CASCADE</w:t>
+      </w:r>
+    </w:p>
+    <w:p>
+      <w:pPr>
+        <w:spacing w:line="240" w:lineRule="auto"/>
+      </w:pPr>
+      <w:r>
+        <w:rPr>
+          <w:b/>
+          <w:bCs/>
+        </w:rPr>
+        <w:t xml:space="preserve">Foreign Key </w:t>
+      </w:r>
+      <w:proofErr w:type="spellStart"/>
+      <w:r>
+        <w:t>courseCoordinator</w:t>
+      </w:r>
+      <w:proofErr w:type="spellEnd"/>
+      <w:r>
+        <w:t xml:space="preserve"> </w:t>
+      </w:r>
+      <w:r>
+        <w:rPr>
+          <w:b/>
+          <w:bCs/>
+        </w:rPr>
+        <w:t xml:space="preserve">references </w:t>
+      </w:r>
+      <w:r>
+        <w:t>Person(</w:t>
+      </w:r>
+      <w:proofErr w:type="spellStart"/>
+      <w:r>
+        <w:t>personId</w:t>
+      </w:r>
+      <w:proofErr w:type="spellEnd"/>
+      <w:r>
+        <w:t>)</w:t>
+      </w:r>
+    </w:p>
+    <w:p>
+      <w:pPr>
+        <w:spacing w:line="240" w:lineRule="auto"/>
+      </w:pPr>
+      <w:r>
+        <w:lastRenderedPageBreak/>
+        <w:t>ON UPDATE NO ACTION, ON DELETE CASCADE</w:t>
+      </w:r>
+    </w:p>
+    <w:p>
+      <w:pPr>
+        <w:spacing w:line="240" w:lineRule="auto"/>
+      </w:pPr>
+    </w:p>
+    <w:p>
+      <w:pPr>
+        <w:spacing w:line="240" w:lineRule="auto"/>
+      </w:pPr>
+    </w:p>
+    <w:p>
+      <w:pPr>
+        <w:spacing w:line="240" w:lineRule="auto"/>
+      </w:pPr>
+      <w:proofErr w:type="spellStart"/>
+      <w:proofErr w:type="gramStart"/>
+      <w:r>
+        <w:rPr>
+          <w:b/>
+          <w:bCs/>
+        </w:rPr>
+        <w:t>TimeSlot</w:t>
+      </w:r>
+      <w:proofErr w:type="spellEnd"/>
+      <w:r>
+        <w:t>(</w:t>
+      </w:r>
+      <w:proofErr w:type="spellStart"/>
+      <w:proofErr w:type="gramEnd"/>
+      <w:r>
+        <w:t>timeSlotId</w:t>
+      </w:r>
+      <w:proofErr w:type="spellEnd"/>
+      <w:r>
+        <w:t xml:space="preserve">, day, </w:t>
+      </w:r>
+      <w:proofErr w:type="spellStart"/>
+      <w:r>
+        <w:t>startTime</w:t>
+      </w:r>
+      <w:proofErr w:type="spellEnd"/>
+      <w:r>
+        <w:t xml:space="preserve">, </w:t>
+      </w:r>
+      <w:proofErr w:type="spellStart"/>
+      <w:r>
+        <w:t>endTime</w:t>
+      </w:r>
+      <w:proofErr w:type="spellEnd"/>
+      <w:r>
+        <w:t xml:space="preserve">, </w:t>
+      </w:r>
+      <w:proofErr w:type="spellStart"/>
+      <w:r>
+        <w:t>room</w:t>
+      </w:r>
+      <w:r>
+        <w:t>Numer</w:t>
+      </w:r>
+      <w:proofErr w:type="spellEnd"/>
+      <w:r>
+        <w:t xml:space="preserve">, </w:t>
+      </w:r>
+      <w:proofErr w:type="spellStart"/>
+      <w:r>
+        <w:t>personId</w:t>
+      </w:r>
+      <w:proofErr w:type="spellEnd"/>
+      <w:r>
+        <w:t xml:space="preserve">, </w:t>
+      </w:r>
+      <w:proofErr w:type="spellStart"/>
+      <w:r>
+        <w:t>courseId</w:t>
+      </w:r>
+      <w:proofErr w:type="spellEnd"/>
+      <w:r>
+        <w:t xml:space="preserve">, </w:t>
+      </w:r>
+      <w:proofErr w:type="spellStart"/>
+      <w:r>
+        <w:t>timePeriodId</w:t>
+      </w:r>
+      <w:proofErr w:type="spellEnd"/>
+      <w:r>
+        <w:t xml:space="preserve">, </w:t>
+      </w:r>
+      <w:proofErr w:type="spellStart"/>
+      <w:r>
+        <w:t>campusId</w:t>
+      </w:r>
+      <w:proofErr w:type="spellEnd"/>
+      <w:r>
+        <w:t>)</w:t>
+      </w:r>
+    </w:p>
+    <w:p>
+      <w:pPr>
+        <w:spacing w:line="240" w:lineRule="auto"/>
+      </w:pPr>
+      <w:r>
+        <w:rPr>
+          <w:b/>
+          <w:bCs/>
+        </w:rPr>
+        <w:t>Primary Key</w:t>
+      </w:r>
+      <w:r>
+        <w:rPr>
+          <w:b/>
+          <w:bCs/>
+        </w:rPr>
+        <w:t xml:space="preserve"> </w:t>
+      </w:r>
+      <w:proofErr w:type="spellStart"/>
+      <w:r>
+        <w:t>timeSlotId</w:t>
+      </w:r>
+      <w:proofErr w:type="spellEnd"/>
+    </w:p>
+    <w:p>
+      <w:pPr>
+        <w:spacing w:line="240" w:lineRule="auto"/>
+      </w:pPr>
+      <w:r>
+        <w:rPr>
+          <w:b/>
+          <w:bCs/>
+        </w:rPr>
+        <w:t xml:space="preserve">Foreign Key </w:t>
+      </w:r>
+      <w:proofErr w:type="spellStart"/>
+      <w:r>
+        <w:t>room</w:t>
+      </w:r>
+      <w:r>
+        <w:t>Number</w:t>
+      </w:r>
+      <w:proofErr w:type="spellEnd"/>
+      <w:r>
+        <w:t xml:space="preserve"> </w:t>
+      </w:r>
+      <w:r>
+        <w:rPr>
+          <w:b/>
+          <w:bCs/>
+        </w:rPr>
+        <w:t xml:space="preserve">references </w:t>
+      </w:r>
+      <w:r>
+        <w:t>Room(</w:t>
+      </w:r>
+      <w:proofErr w:type="spellStart"/>
+      <w:r>
+        <w:t>room</w:t>
+      </w:r>
+      <w:r>
+        <w:t>Number</w:t>
+      </w:r>
+      <w:proofErr w:type="spellEnd"/>
+      <w:r>
+        <w:t>)</w:t>
+      </w:r>
+    </w:p>
+    <w:p>
+      <w:pPr>
+        <w:spacing w:line="240" w:lineRule="auto"/>
+      </w:pPr>
+      <w:r>
+        <w:t>ON UPDATE NO ACTION, ON DELETE NO ACTION</w:t>
+      </w:r>
+    </w:p>
+    <w:p>
+      <w:pPr>
+        <w:spacing w:line="240" w:lineRule="auto"/>
+      </w:pPr>
+      <w:r>
+        <w:rPr>
+          <w:b/>
+          <w:bCs/>
+        </w:rPr>
+        <w:t xml:space="preserve">Foreign Key </w:t>
+      </w:r>
+      <w:proofErr w:type="spellStart"/>
+      <w:r>
+        <w:t>personId</w:t>
+      </w:r>
+      <w:proofErr w:type="spellEnd"/>
+      <w:r>
+        <w:t xml:space="preserve"> </w:t>
+      </w:r>
+      <w:r>
+        <w:rPr>
+          <w:b/>
+          <w:bCs/>
+        </w:rPr>
+        <w:t xml:space="preserve">references </w:t>
+      </w:r>
+      <w:r>
+        <w:t>Person</w:t>
+      </w:r>
+      <w:r>
+        <w:t>(</w:t>
+      </w:r>
+      <w:proofErr w:type="spellStart"/>
+      <w:r>
+        <w:t>personId</w:t>
+      </w:r>
+      <w:proofErr w:type="spellEnd"/>
+      <w:r>
+        <w:t>)</w:t>
+      </w:r>
+    </w:p>
+    <w:p>
+      <w:pPr>
+        <w:spacing w:line="240" w:lineRule="auto"/>
+      </w:pPr>
+      <w:r>
+        <w:t>ON UPDATE NO ACTION, ON DELETE NO ACTION</w:t>
+      </w:r>
+    </w:p>
+    <w:p>
+      <w:pPr>
+        <w:spacing w:line="240" w:lineRule="auto"/>
+      </w:pPr>
+      <w:r>
+        <w:rPr>
+          <w:b/>
+          <w:bCs/>
+        </w:rPr>
+        <w:t xml:space="preserve">Foreign Key </w:t>
+      </w:r>
+      <w:proofErr w:type="spellStart"/>
+      <w:r>
+        <w:t>courseId</w:t>
+      </w:r>
+      <w:proofErr w:type="spellEnd"/>
+      <w:r>
+        <w:t xml:space="preserve"> </w:t>
+      </w:r>
+      <w:r>
+        <w:rPr>
+          <w:b/>
+          <w:bCs/>
+        </w:rPr>
+        <w:t xml:space="preserve">references </w:t>
+      </w:r>
+      <w:proofErr w:type="spellStart"/>
+      <w:r>
+        <w:t>CourseOffering</w:t>
+      </w:r>
+      <w:proofErr w:type="spellEnd"/>
+      <w:r>
+        <w:t>(</w:t>
+      </w:r>
+      <w:proofErr w:type="spellStart"/>
+      <w:r>
+        <w:t>courseId</w:t>
+      </w:r>
+      <w:proofErr w:type="spellEnd"/>
+      <w:r>
+        <w:t>)</w:t>
+      </w:r>
+    </w:p>
+    <w:p>
+      <w:pPr>
+        <w:spacing w:line="240" w:lineRule="auto"/>
+      </w:pPr>
+      <w:r>
+        <w:t>ON UPDATE NO ACTION, ON DELETE NO ACTION</w:t>
+      </w:r>
+    </w:p>
+    <w:p>
+      <w:pPr>
+        <w:spacing w:line="240" w:lineRule="auto"/>
+      </w:pPr>
+      <w:r>
+        <w:rPr>
+          <w:b/>
+          <w:bCs/>
+        </w:rPr>
+        <w:t xml:space="preserve">Foreign Key </w:t>
+      </w:r>
+      <w:proofErr w:type="spellStart"/>
+      <w:r>
+        <w:t>timePeriodId</w:t>
+      </w:r>
+      <w:proofErr w:type="spellEnd"/>
+      <w:r>
+        <w:t xml:space="preserve"> </w:t>
+      </w:r>
+      <w:r>
+        <w:rPr>
+          <w:b/>
+          <w:bCs/>
+        </w:rPr>
+        <w:t xml:space="preserve">references </w:t>
+      </w:r>
+      <w:proofErr w:type="spellStart"/>
+      <w:r>
+        <w:t>CourseOffering</w:t>
+      </w:r>
+      <w:proofErr w:type="spellEnd"/>
+      <w:r>
+        <w:t>(</w:t>
+      </w:r>
+      <w:proofErr w:type="spellStart"/>
+      <w:r>
+        <w:t>timePeriodId</w:t>
+      </w:r>
+      <w:proofErr w:type="spellEnd"/>
+      <w:r>
+        <w:t>)</w:t>
+      </w:r>
+    </w:p>
+    <w:p>
+      <w:pPr>
+        <w:spacing w:line="240" w:lineRule="auto"/>
+      </w:pPr>
+      <w:r>
+        <w:t>ON UPDATE NO ACTION, ON DELETE NO ACTION</w:t>
+      </w:r>
+    </w:p>
+    <w:p>
+      <w:pPr>
+        <w:spacing w:line="240" w:lineRule="auto"/>
+      </w:pPr>
+      <w:r>
+        <w:rPr>
+          <w:b/>
+          <w:bCs/>
+        </w:rPr>
+        <w:t xml:space="preserve">Foreign Key </w:t>
+      </w:r>
+      <w:proofErr w:type="spellStart"/>
+      <w:r>
+        <w:t>campusId</w:t>
+      </w:r>
+      <w:proofErr w:type="spellEnd"/>
+      <w:r>
+        <w:t xml:space="preserve"> </w:t>
+      </w:r>
+      <w:r>
+        <w:rPr>
+          <w:b/>
+          <w:bCs/>
+        </w:rPr>
+        <w:t xml:space="preserve">references </w:t>
+      </w:r>
+      <w:proofErr w:type="spellStart"/>
+      <w:r>
+        <w:t>CourseOffering</w:t>
+      </w:r>
+      <w:proofErr w:type="spellEnd"/>
+      <w:r>
+        <w:t>(</w:t>
+      </w:r>
+      <w:proofErr w:type="spellStart"/>
+      <w:r>
+        <w:t>campusId</w:t>
+      </w:r>
+      <w:proofErr w:type="spellEnd"/>
+      <w:r>
+        <w:t>)</w:t>
+      </w:r>
+    </w:p>
+    <w:p>
+      <w:pPr>
+        <w:spacing w:line="240" w:lineRule="auto"/>
+      </w:pPr>
+      <w:r>
+        <w:t>ON UPDATE NO ACTION, ON DELETE NO ACTION</w:t>
+      </w:r>
+    </w:p>
+    <w:p>
+      <w:pPr>
+        <w:spacing w:line="240" w:lineRule="auto"/>
+      </w:pPr>
+    </w:p>
+    <w:p>
+      <w:pPr>
+        <w:spacing w:line="240" w:lineRule="auto"/>
+      </w:pPr>
+    </w:p>
+    <w:p>
+      <w:pPr>
+        <w:spacing w:line="240" w:lineRule="auto"/>
+      </w:pPr>
+      <w:proofErr w:type="spellStart"/>
+      <w:proofErr w:type="gramStart"/>
+      <w:r>
+        <w:rPr>
+          <w:b/>
+          <w:bCs/>
+        </w:rPr>
+        <w:t>StudentEnrolment</w:t>
+      </w:r>
+      <w:proofErr w:type="spellEnd"/>
+      <w:r>
+        <w:t>(</w:t>
+      </w:r>
+      <w:proofErr w:type="spellStart"/>
+      <w:proofErr w:type="gramEnd"/>
+      <w:r>
+        <w:t>academicProgrammeId</w:t>
+      </w:r>
+      <w:proofErr w:type="spellEnd"/>
+      <w:r>
+        <w:t xml:space="preserve">, </w:t>
+      </w:r>
+      <w:proofErr w:type="spellStart"/>
+      <w:r>
+        <w:t>personId</w:t>
+      </w:r>
+      <w:proofErr w:type="spellEnd"/>
+      <w:r>
+        <w:t xml:space="preserve">, </w:t>
+      </w:r>
+      <w:proofErr w:type="spellStart"/>
+      <w:r>
+        <w:t>timePeriodId</w:t>
+      </w:r>
+      <w:proofErr w:type="spellEnd"/>
+      <w:r>
+        <w:t xml:space="preserve">, </w:t>
+      </w:r>
+      <w:proofErr w:type="spellStart"/>
+      <w:r>
+        <w:t>enrolmentDate</w:t>
+      </w:r>
+      <w:proofErr w:type="spellEnd"/>
+      <w:r>
+        <w:t xml:space="preserve">, </w:t>
+      </w:r>
+      <w:proofErr w:type="spellStart"/>
+      <w:r>
+        <w:t>completionDate</w:t>
+      </w:r>
+      <w:proofErr w:type="spellEnd"/>
+      <w:r>
+        <w:t>)</w:t>
+      </w:r>
+    </w:p>
+    <w:p>
+      <w:pPr>
+        <w:spacing w:line="240" w:lineRule="auto"/>
+      </w:pPr>
+      <w:r>
+        <w:rPr>
+          <w:b/>
+          <w:bCs/>
+        </w:rPr>
+        <w:t>Primary Key</w:t>
+      </w:r>
+      <w:r>
+        <w:rPr>
+          <w:b/>
+          <w:bCs/>
+        </w:rPr>
+        <w:t xml:space="preserve"> </w:t>
+      </w:r>
+      <w:proofErr w:type="spellStart"/>
+      <w:r>
+        <w:t>academicProgramId</w:t>
+      </w:r>
+      <w:proofErr w:type="spellEnd"/>
+      <w:r>
+        <w:t xml:space="preserve">, </w:t>
+      </w:r>
+      <w:proofErr w:type="spellStart"/>
+      <w:r>
+        <w:t>personId</w:t>
+      </w:r>
+      <w:proofErr w:type="spellEnd"/>
+      <w:r>
+        <w:t xml:space="preserve">, </w:t>
+      </w:r>
+      <w:proofErr w:type="spellStart"/>
+      <w:r>
+        <w:t>timePeriodId</w:t>
+      </w:r>
+      <w:proofErr w:type="spellEnd"/>
+    </w:p>
+    <w:p>
+      <w:pPr>
+        <w:spacing w:line="240" w:lineRule="auto"/>
+      </w:pPr>
+      <w:r>
+        <w:rPr>
+          <w:b/>
+          <w:bCs/>
+        </w:rPr>
+        <w:t xml:space="preserve">Foreign Key </w:t>
+      </w:r>
+      <w:proofErr w:type="spellStart"/>
+      <w:r>
+        <w:t>timePeriodId</w:t>
+      </w:r>
+      <w:proofErr w:type="spellEnd"/>
+      <w:r>
+        <w:t xml:space="preserve"> </w:t>
+      </w:r>
+      <w:r>
+        <w:rPr>
+          <w:b/>
+          <w:bCs/>
+        </w:rPr>
+        <w:t xml:space="preserve">references </w:t>
+      </w:r>
+      <w:proofErr w:type="spellStart"/>
+      <w:r>
+        <w:t>TimePeriod</w:t>
+      </w:r>
+      <w:proofErr w:type="spellEnd"/>
+      <w:r>
+        <w:t>(</w:t>
+      </w:r>
+      <w:proofErr w:type="spellStart"/>
+      <w:r>
+        <w:t>timePeriodId</w:t>
+      </w:r>
+      <w:proofErr w:type="spellEnd"/>
+      <w:r>
+        <w:t>)</w:t>
+      </w:r>
+    </w:p>
+    <w:p>
+      <w:pPr>
+        <w:spacing w:line="240" w:lineRule="auto"/>
+      </w:pPr>
+      <w:r>
+        <w:t xml:space="preserve">ON UPDATE NO ACTION, ON DELETE </w:t>
+      </w:r>
+      <w:r>
+        <w:t>CASCADE</w:t>
+      </w:r>
+    </w:p>
+    <w:p>
+      <w:pPr>
+        <w:spacing w:line="240" w:lineRule="auto"/>
+      </w:pPr>
+      <w:r>
+        <w:rPr>
+          <w:b/>
+          <w:bCs/>
+        </w:rPr>
+        <w:t xml:space="preserve">Foreign Key </w:t>
+      </w:r>
+      <w:proofErr w:type="spellStart"/>
+      <w:r>
+        <w:t>personId</w:t>
+      </w:r>
+      <w:proofErr w:type="spellEnd"/>
+      <w:r>
+        <w:t xml:space="preserve"> </w:t>
+      </w:r>
+      <w:r>
+        <w:rPr>
+          <w:b/>
+          <w:bCs/>
+        </w:rPr>
+        <w:t xml:space="preserve">references </w:t>
+      </w:r>
+      <w:r>
+        <w:t>Person</w:t>
+      </w:r>
+      <w:r>
+        <w:t>(</w:t>
+      </w:r>
+      <w:proofErr w:type="spellStart"/>
+      <w:r>
+        <w:t>personId</w:t>
+      </w:r>
+      <w:proofErr w:type="spellEnd"/>
+      <w:r>
+        <w:t>)</w:t>
+      </w:r>
+    </w:p>
+    <w:p>
+      <w:pPr>
+        <w:spacing w:line="240" w:lineRule="auto"/>
+      </w:pPr>
+      <w:r>
+        <w:t>ON UPDATE NO ACTION, ON DELETE CASCADE</w:t>
+      </w:r>
+    </w:p>
+    <w:p>
+      <w:pPr>
+        <w:spacing w:line="240" w:lineRule="auto"/>
+      </w:pPr>
+      <w:r>
+        <w:rPr>
+          <w:b/>
+          <w:bCs/>
+        </w:rPr>
+        <w:t xml:space="preserve">Foreign Key </w:t>
+      </w:r>
+      <w:proofErr w:type="spellStart"/>
+      <w:r>
+        <w:t>academicProgrammeId</w:t>
+      </w:r>
+      <w:proofErr w:type="spellEnd"/>
+      <w:r>
+        <w:t xml:space="preserve"> </w:t>
+      </w:r>
+      <w:r>
+        <w:rPr>
+          <w:b/>
+          <w:bCs/>
+        </w:rPr>
+        <w:t xml:space="preserve">references </w:t>
+      </w:r>
+      <w:proofErr w:type="spellStart"/>
+      <w:r>
+        <w:t>AcademicProgramme</w:t>
+      </w:r>
+      <w:proofErr w:type="spellEnd"/>
+      <w:r>
+        <w:t>(</w:t>
+      </w:r>
+      <w:proofErr w:type="spellStart"/>
+      <w:r>
+        <w:t>academicProgrammeId</w:t>
+      </w:r>
+      <w:proofErr w:type="spellEnd"/>
+      <w:r>
+        <w:t>)</w:t>
+      </w:r>
+    </w:p>
+    <w:p>
+      <w:pPr>
+        <w:spacing w:line="240" w:lineRule="auto"/>
+      </w:pPr>
+      <w:r>
+        <w:t>ON UPDATE NO ACTION, ON DELETE CASCADE</w:t>
+      </w:r>
+    </w:p>
+    <w:p>
+      <w:pPr>
+        <w:spacing w:line="240" w:lineRule="auto"/>
+      </w:pPr>
+    </w:p>
+    <w:p>
+      <w:pPr>
+        <w:spacing w:line="240" w:lineRule="auto"/>
+      </w:pPr>
+      <w:proofErr w:type="spellStart"/>
+      <w:proofErr w:type="gramStart"/>
+      <w:r>
+        <w:rPr>
+          <w:b/>
+          <w:bCs/>
+        </w:rPr>
+        <w:t>StudentRegistersInCourse</w:t>
+      </w:r>
+      <w:proofErr w:type="spellEnd"/>
+      <w:r>
+        <w:t>(</w:t>
+      </w:r>
+      <w:proofErr w:type="spellStart"/>
+      <w:proofErr w:type="gramEnd"/>
+      <w:r>
+        <w:t>personId</w:t>
+      </w:r>
+      <w:proofErr w:type="spellEnd"/>
+      <w:r>
+        <w:t xml:space="preserve">, </w:t>
+      </w:r>
+      <w:proofErr w:type="spellStart"/>
+      <w:r>
+        <w:t>courseId</w:t>
+      </w:r>
+      <w:proofErr w:type="spellEnd"/>
+      <w:r>
+        <w:t xml:space="preserve">, </w:t>
+      </w:r>
+      <w:proofErr w:type="spellStart"/>
+      <w:r>
+        <w:t>timePeriodId</w:t>
+      </w:r>
+      <w:proofErr w:type="spellEnd"/>
+      <w:r>
+        <w:t xml:space="preserve">, </w:t>
+      </w:r>
+      <w:proofErr w:type="spellStart"/>
+      <w:r>
+        <w:t>finalMark</w:t>
+      </w:r>
+      <w:proofErr w:type="spellEnd"/>
+      <w:r>
+        <w:t xml:space="preserve">, </w:t>
+      </w:r>
+      <w:proofErr w:type="spellStart"/>
+      <w:r>
+        <w:t>finalGrade</w:t>
+      </w:r>
+      <w:proofErr w:type="spellEnd"/>
+      <w:r>
+        <w:t>)</w:t>
+      </w:r>
+    </w:p>
+    <w:p>
+      <w:pPr>
+        <w:spacing w:line="240" w:lineRule="auto"/>
+      </w:pPr>
+      <w:r>
+        <w:rPr>
+          <w:b/>
+          <w:bCs/>
+        </w:rPr>
+        <w:t>Primary Key</w:t>
+      </w:r>
+      <w:r>
+        <w:rPr>
+          <w:b/>
+          <w:bCs/>
+        </w:rPr>
+        <w:t xml:space="preserve"> </w:t>
+      </w:r>
+      <w:proofErr w:type="spellStart"/>
+      <w:r>
+        <w:t>personId</w:t>
+      </w:r>
+      <w:proofErr w:type="spellEnd"/>
+      <w:r>
+        <w:t xml:space="preserve">, </w:t>
+      </w:r>
+      <w:proofErr w:type="spellStart"/>
+      <w:r>
+        <w:t>courseId</w:t>
+      </w:r>
+      <w:proofErr w:type="spellEnd"/>
+      <w:r>
+        <w:t xml:space="preserve">, </w:t>
+      </w:r>
+      <w:proofErr w:type="spellStart"/>
+      <w:r>
+        <w:t>timePeriodId</w:t>
+      </w:r>
+      <w:proofErr w:type="spellEnd"/>
+    </w:p>
+    <w:p>
+      <w:pPr>
+        <w:spacing w:line="240" w:lineRule="auto"/>
+      </w:pPr>
+    </w:p>
+    <w:p>
+      <w:pPr>
+        <w:spacing w:line="240" w:lineRule="auto"/>
+      </w:pPr>
+    </w:p>
+    <w:p>
+      <w:pPr>
+        <w:pStyle w:val="Heading2"/>
+      </w:pPr>
+    </w:p>
+    <w:p>
+      <w:pPr>
+        <w:pStyle w:val="Heading2"/>
+      </w:pPr>
+    </w:p>
+    <w:p>
+      <w:pPr>
+        <w:pStyle w:val="Heading2"/>
+      </w:pPr>
       <w:r>
         <w:t>Recursive Relationships</w:t>
       </w:r>

</xml_diff>

<commit_message>
working on business rules
</commit_message>
<xml_diff>
--- a/Assessment 1/db mapping and normalisation.docx
+++ b/Assessment 1/db mapping and normalisation.docx
@@ -30,7 +30,21 @@
         <w:rPr>
           <w:rStyle w:val="fontstyle21"/>
         </w:rPr>
-        <w:t>(id, number, itemNo)</w:t>
+        <w:t xml:space="preserve">(id, number, </w:t>
+      </w:r>
+      <w:proofErr w:type="spellStart"/>
+      <w:r>
+        <w:rPr>
+          <w:rStyle w:val="fontstyle21"/>
+        </w:rPr>
+        <w:t>itemNo</w:t>
+      </w:r>
+      <w:proofErr w:type="spellEnd"/>
+      <w:r>
+        <w:rPr>
+          <w:rStyle w:val="fontstyle21"/>
+        </w:rPr>
+        <w:t>)</w:t>
       </w:r>
       <w:r>
         <w:rPr>
@@ -83,11 +97,19 @@
         </w:rPr>
         <w:t xml:space="preserve">Foreign Key </w:t>
       </w:r>
+      <w:proofErr w:type="spellStart"/>
       <w:r>
         <w:rPr>
           <w:rStyle w:val="fontstyle21"/>
         </w:rPr>
-        <w:t xml:space="preserve">itemNo </w:t>
+        <w:t>itemNo</w:t>
+      </w:r>
+      <w:proofErr w:type="spellEnd"/>
+      <w:r>
+        <w:rPr>
+          <w:rStyle w:val="fontstyle21"/>
+        </w:rPr>
+        <w:t xml:space="preserve"> </w:t>
       </w:r>
       <w:r>
         <w:rPr>
@@ -99,7 +121,21 @@
         <w:rPr>
           <w:rStyle w:val="fontstyle21"/>
         </w:rPr>
-        <w:t>Book(itemNo)</w:t>
+        <w:t>Book(</w:t>
+      </w:r>
+      <w:proofErr w:type="spellStart"/>
+      <w:r>
+        <w:rPr>
+          <w:rStyle w:val="fontstyle21"/>
+        </w:rPr>
+        <w:t>itemNo</w:t>
+      </w:r>
+      <w:proofErr w:type="spellEnd"/>
+      <w:r>
+        <w:rPr>
+          <w:rStyle w:val="fontstyle21"/>
+        </w:rPr>
+        <w:t>)</w:t>
       </w:r>
       <w:r>
         <w:rPr>
@@ -170,7 +206,31 @@
         <w:t>Address</w:t>
       </w:r>
       <w:r>
-        <w:t>(addressId, unit, streetNumber, streetName, suburb, state, country)</w:t>
+        <w:t>(</w:t>
+      </w:r>
+      <w:proofErr w:type="spellStart"/>
+      <w:r>
+        <w:t>addressId</w:t>
+      </w:r>
+      <w:proofErr w:type="spellEnd"/>
+      <w:r>
+        <w:t xml:space="preserve">, unit, </w:t>
+      </w:r>
+      <w:proofErr w:type="spellStart"/>
+      <w:r>
+        <w:t>streetNumber</w:t>
+      </w:r>
+      <w:proofErr w:type="spellEnd"/>
+      <w:r>
+        <w:t xml:space="preserve">, </w:t>
+      </w:r>
+      <w:proofErr w:type="spellStart"/>
+      <w:r>
+        <w:t>streetName</w:t>
+      </w:r>
+      <w:proofErr w:type="spellEnd"/>
+      <w:r>
+        <w:t>, suburb, state, country)</w:t>
       </w:r>
     </w:p>
     <w:p>
@@ -184,9 +244,11 @@
         </w:rPr>
         <w:t xml:space="preserve">Primary Key </w:t>
       </w:r>
+      <w:proofErr w:type="spellStart"/>
       <w:r>
         <w:t>addressId</w:t>
       </w:r>
+      <w:proofErr w:type="spellEnd"/>
     </w:p>
     <w:p>
       <w:pPr>
@@ -284,11 +346,24 @@
         <w:t>Campus</w:t>
       </w:r>
       <w:r>
-        <w:t>(campusId, name</w:t>
-      </w:r>
-      <w:r>
-        <w:t>, addressId</w:t>
-      </w:r>
+        <w:t>(</w:t>
+      </w:r>
+      <w:proofErr w:type="spellStart"/>
+      <w:r>
+        <w:t>campusId</w:t>
+      </w:r>
+      <w:proofErr w:type="spellEnd"/>
+      <w:r>
+        <w:t>, name</w:t>
+      </w:r>
+      <w:r>
+        <w:t xml:space="preserve">, </w:t>
+      </w:r>
+      <w:proofErr w:type="spellStart"/>
+      <w:r>
+        <w:t>addressId</w:t>
+      </w:r>
+      <w:proofErr w:type="spellEnd"/>
       <w:r>
         <w:t>)</w:t>
       </w:r>
@@ -304,9 +379,11 @@
         </w:rPr>
         <w:t xml:space="preserve">Primary Key </w:t>
       </w:r>
+      <w:proofErr w:type="spellStart"/>
       <w:r>
         <w:t>campusId</w:t>
       </w:r>
+      <w:proofErr w:type="spellEnd"/>
     </w:p>
     <w:p>
       <w:pPr>
@@ -319,8 +396,13 @@
         </w:rPr>
         <w:t xml:space="preserve">Foreign Key </w:t>
       </w:r>
-      <w:r>
-        <w:t xml:space="preserve">addressId </w:t>
+      <w:proofErr w:type="spellStart"/>
+      <w:r>
+        <w:t>addressId</w:t>
+      </w:r>
+      <w:proofErr w:type="spellEnd"/>
+      <w:r>
+        <w:t xml:space="preserve"> </w:t>
       </w:r>
       <w:r>
         <w:rPr>
@@ -330,7 +412,15 @@
         <w:t xml:space="preserve">references  </w:t>
       </w:r>
       <w:r>
-        <w:t>Address(addressId)</w:t>
+        <w:t>Address(</w:t>
+      </w:r>
+      <w:proofErr w:type="spellStart"/>
+      <w:r>
+        <w:t>addressId</w:t>
+      </w:r>
+      <w:proofErr w:type="spellEnd"/>
+      <w:r>
+        <w:t>)</w:t>
       </w:r>
     </w:p>
     <w:p>
@@ -367,11 +457,24 @@
         <w:t>Facility</w:t>
       </w:r>
       <w:r>
-        <w:t>(facilityId, name</w:t>
-      </w:r>
-      <w:r>
-        <w:t>, campusId</w:t>
-      </w:r>
+        <w:t>(</w:t>
+      </w:r>
+      <w:proofErr w:type="spellStart"/>
+      <w:r>
+        <w:t>facilityId</w:t>
+      </w:r>
+      <w:proofErr w:type="spellEnd"/>
+      <w:r>
+        <w:t>, name</w:t>
+      </w:r>
+      <w:r>
+        <w:t xml:space="preserve">, </w:t>
+      </w:r>
+      <w:proofErr w:type="spellStart"/>
+      <w:r>
+        <w:t>campusId</w:t>
+      </w:r>
+      <w:proofErr w:type="spellEnd"/>
       <w:r>
         <w:t>)</w:t>
       </w:r>
@@ -387,9 +490,11 @@
         </w:rPr>
         <w:t xml:space="preserve">Primary Key </w:t>
       </w:r>
+      <w:proofErr w:type="spellStart"/>
       <w:r>
         <w:t>facilityId</w:t>
       </w:r>
+      <w:proofErr w:type="spellEnd"/>
     </w:p>
     <w:p>
       <w:pPr>
@@ -403,7 +508,15 @@
         <w:t>Foreign Key</w:t>
       </w:r>
       <w:r>
-        <w:t xml:space="preserve"> campusId </w:t>
+        <w:t xml:space="preserve"> </w:t>
+      </w:r>
+      <w:proofErr w:type="spellStart"/>
+      <w:r>
+        <w:t>campusId</w:t>
+      </w:r>
+      <w:proofErr w:type="spellEnd"/>
+      <w:r>
+        <w:t xml:space="preserve"> </w:t>
       </w:r>
       <w:r>
         <w:rPr>
@@ -413,7 +526,15 @@
         <w:t xml:space="preserve">references </w:t>
       </w:r>
       <w:r>
-        <w:t>Campus(campusId)</w:t>
+        <w:t>Campus(</w:t>
+      </w:r>
+      <w:proofErr w:type="spellStart"/>
+      <w:r>
+        <w:t>campusId</w:t>
+      </w:r>
+      <w:proofErr w:type="spellEnd"/>
+      <w:r>
+        <w:t>)</w:t>
       </w:r>
     </w:p>
     <w:p>
@@ -447,7 +568,23 @@
         <w:t>Room</w:t>
       </w:r>
       <w:r>
-        <w:t>(roomNumber, facilityId, capacity, type)</w:t>
+        <w:t>(</w:t>
+      </w:r>
+      <w:proofErr w:type="spellStart"/>
+      <w:r>
+        <w:t>roomNumber</w:t>
+      </w:r>
+      <w:proofErr w:type="spellEnd"/>
+      <w:r>
+        <w:t xml:space="preserve">, </w:t>
+      </w:r>
+      <w:proofErr w:type="spellStart"/>
+      <w:r>
+        <w:t>facilityId</w:t>
+      </w:r>
+      <w:proofErr w:type="spellEnd"/>
+      <w:r>
+        <w:t>, capacity, type)</w:t>
       </w:r>
     </w:p>
     <w:p>
@@ -461,9 +598,19 @@
         </w:rPr>
         <w:t xml:space="preserve">Primary Key </w:t>
       </w:r>
-      <w:r>
-        <w:t>roomNumber, facilityId</w:t>
-      </w:r>
+      <w:proofErr w:type="spellStart"/>
+      <w:r>
+        <w:t>roomNumber</w:t>
+      </w:r>
+      <w:proofErr w:type="spellEnd"/>
+      <w:r>
+        <w:t xml:space="preserve">, </w:t>
+      </w:r>
+      <w:proofErr w:type="spellStart"/>
+      <w:r>
+        <w:t>facilityId</w:t>
+      </w:r>
+      <w:proofErr w:type="spellEnd"/>
     </w:p>
     <w:p>
       <w:pPr>
@@ -476,8 +623,13 @@
         </w:rPr>
         <w:t xml:space="preserve">Foreign Key </w:t>
       </w:r>
-      <w:r>
-        <w:t xml:space="preserve">facilityId </w:t>
+      <w:proofErr w:type="spellStart"/>
+      <w:r>
+        <w:t>facilityId</w:t>
+      </w:r>
+      <w:proofErr w:type="spellEnd"/>
+      <w:r>
+        <w:t xml:space="preserve"> </w:t>
       </w:r>
       <w:r>
         <w:rPr>
@@ -487,7 +639,15 @@
         <w:t xml:space="preserve">references </w:t>
       </w:r>
       <w:r>
-        <w:t>Facility(facilityId)</w:t>
+        <w:t>Facility(</w:t>
+      </w:r>
+      <w:proofErr w:type="spellStart"/>
+      <w:r>
+        <w:t>facilityId</w:t>
+      </w:r>
+      <w:proofErr w:type="spellEnd"/>
+      <w:r>
+        <w:t>)</w:t>
       </w:r>
     </w:p>
     <w:p>
@@ -521,11 +681,69 @@
         <w:t>Person</w:t>
       </w:r>
       <w:r>
-        <w:t>(personId, firstName, lastName, contactNumber, qualification, highestCurrentEducation, isStudent, isStaff</w:t>
-      </w:r>
-      <w:r>
-        <w:t>, addressId</w:t>
-      </w:r>
+        <w:t>(</w:t>
+      </w:r>
+      <w:proofErr w:type="spellStart"/>
+      <w:r>
+        <w:t>personId</w:t>
+      </w:r>
+      <w:proofErr w:type="spellEnd"/>
+      <w:r>
+        <w:t xml:space="preserve">, </w:t>
+      </w:r>
+      <w:proofErr w:type="spellStart"/>
+      <w:r>
+        <w:t>firstName</w:t>
+      </w:r>
+      <w:proofErr w:type="spellEnd"/>
+      <w:r>
+        <w:t xml:space="preserve">, </w:t>
+      </w:r>
+      <w:proofErr w:type="spellStart"/>
+      <w:r>
+        <w:t>lastName</w:t>
+      </w:r>
+      <w:proofErr w:type="spellEnd"/>
+      <w:r>
+        <w:t xml:space="preserve">, </w:t>
+      </w:r>
+      <w:proofErr w:type="spellStart"/>
+      <w:r>
+        <w:t>contactNumber</w:t>
+      </w:r>
+      <w:proofErr w:type="spellEnd"/>
+      <w:r>
+        <w:t xml:space="preserve">, qualification, </w:t>
+      </w:r>
+      <w:proofErr w:type="spellStart"/>
+      <w:r>
+        <w:t>highestCurrentEducation</w:t>
+      </w:r>
+      <w:proofErr w:type="spellEnd"/>
+      <w:r>
+        <w:t xml:space="preserve">, </w:t>
+      </w:r>
+      <w:proofErr w:type="spellStart"/>
+      <w:r>
+        <w:t>isStudent</w:t>
+      </w:r>
+      <w:proofErr w:type="spellEnd"/>
+      <w:r>
+        <w:t xml:space="preserve">, </w:t>
+      </w:r>
+      <w:proofErr w:type="spellStart"/>
+      <w:r>
+        <w:t>isStaff</w:t>
+      </w:r>
+      <w:proofErr w:type="spellEnd"/>
+      <w:r>
+        <w:t xml:space="preserve">, </w:t>
+      </w:r>
+      <w:proofErr w:type="spellStart"/>
+      <w:r>
+        <w:t>addressId</w:t>
+      </w:r>
+      <w:proofErr w:type="spellEnd"/>
       <w:r>
         <w:t>)</w:t>
       </w:r>
@@ -541,9 +759,11 @@
         </w:rPr>
         <w:t xml:space="preserve">Primary Key </w:t>
       </w:r>
+      <w:proofErr w:type="spellStart"/>
       <w:r>
         <w:t>personId</w:t>
       </w:r>
+      <w:proofErr w:type="spellEnd"/>
     </w:p>
     <w:p>
       <w:pPr>
@@ -556,8 +776,13 @@
         </w:rPr>
         <w:t xml:space="preserve">Foreign Key </w:t>
       </w:r>
-      <w:r>
-        <w:t xml:space="preserve">addressId </w:t>
+      <w:proofErr w:type="spellStart"/>
+      <w:r>
+        <w:t>addressId</w:t>
+      </w:r>
+      <w:proofErr w:type="spellEnd"/>
+      <w:r>
+        <w:t xml:space="preserve"> </w:t>
       </w:r>
       <w:r>
         <w:rPr>
@@ -567,7 +792,15 @@
         <w:t xml:space="preserve">references </w:t>
       </w:r>
       <w:r>
-        <w:t>Address(addressId)</w:t>
+        <w:t>Address(</w:t>
+      </w:r>
+      <w:proofErr w:type="spellStart"/>
+      <w:r>
+        <w:t>addressId</w:t>
+      </w:r>
+      <w:proofErr w:type="spellEnd"/>
+      <w:r>
+        <w:t>)</w:t>
       </w:r>
     </w:p>
     <w:p>
@@ -604,7 +837,31 @@
         <w:t>Department</w:t>
       </w:r>
       <w:r>
-        <w:t>(departmentId, name, description, contactNumber, subDepartmentOf)</w:t>
+        <w:t>(</w:t>
+      </w:r>
+      <w:proofErr w:type="spellStart"/>
+      <w:r>
+        <w:t>departmentId</w:t>
+      </w:r>
+      <w:proofErr w:type="spellEnd"/>
+      <w:r>
+        <w:t xml:space="preserve">, name, description, </w:t>
+      </w:r>
+      <w:proofErr w:type="spellStart"/>
+      <w:r>
+        <w:t>contactNumber</w:t>
+      </w:r>
+      <w:proofErr w:type="spellEnd"/>
+      <w:r>
+        <w:t xml:space="preserve">, </w:t>
+      </w:r>
+      <w:proofErr w:type="spellStart"/>
+      <w:r>
+        <w:t>subDepartmentOf</w:t>
+      </w:r>
+      <w:proofErr w:type="spellEnd"/>
+      <w:r>
+        <w:t>)</w:t>
       </w:r>
     </w:p>
     <w:p>
@@ -618,9 +875,11 @@
         </w:rPr>
         <w:t xml:space="preserve">Primary Key </w:t>
       </w:r>
+      <w:proofErr w:type="spellStart"/>
       <w:r>
         <w:t>departmentId</w:t>
       </w:r>
+      <w:proofErr w:type="spellEnd"/>
     </w:p>
     <w:p>
       <w:pPr>
@@ -646,6 +905,7 @@
       <w:pPr>
         <w:spacing w:line="240" w:lineRule="auto"/>
       </w:pPr>
+      <w:proofErr w:type="spellStart"/>
       <w:r>
         <w:rPr>
           <w:b/>
@@ -653,8 +913,41 @@
         </w:rPr>
         <w:t>DepartmentAssignment</w:t>
       </w:r>
-      <w:r>
-        <w:t>(personId, departmentId, startDate, endDate, role)</w:t>
+      <w:proofErr w:type="spellEnd"/>
+      <w:r>
+        <w:t>(</w:t>
+      </w:r>
+      <w:proofErr w:type="spellStart"/>
+      <w:r>
+        <w:t>personId</w:t>
+      </w:r>
+      <w:proofErr w:type="spellEnd"/>
+      <w:r>
+        <w:t xml:space="preserve">, </w:t>
+      </w:r>
+      <w:proofErr w:type="spellStart"/>
+      <w:r>
+        <w:t>departmentId</w:t>
+      </w:r>
+      <w:proofErr w:type="spellEnd"/>
+      <w:r>
+        <w:t xml:space="preserve">, </w:t>
+      </w:r>
+      <w:proofErr w:type="spellStart"/>
+      <w:r>
+        <w:t>startDate</w:t>
+      </w:r>
+      <w:proofErr w:type="spellEnd"/>
+      <w:r>
+        <w:t xml:space="preserve">, </w:t>
+      </w:r>
+      <w:proofErr w:type="spellStart"/>
+      <w:r>
+        <w:t>endDate</w:t>
+      </w:r>
+      <w:proofErr w:type="spellEnd"/>
+      <w:r>
+        <w:t>, role)</w:t>
       </w:r>
     </w:p>
     <w:p>
@@ -675,12 +968,27 @@
         </w:rPr>
         <w:t xml:space="preserve"> </w:t>
       </w:r>
-      <w:r>
-        <w:t xml:space="preserve">personId, departmentId, </w:t>
-      </w:r>
+      <w:proofErr w:type="spellStart"/>
+      <w:r>
+        <w:t>personId</w:t>
+      </w:r>
+      <w:proofErr w:type="spellEnd"/>
+      <w:r>
+        <w:t xml:space="preserve">, </w:t>
+      </w:r>
+      <w:proofErr w:type="spellStart"/>
+      <w:r>
+        <w:t>departmentId</w:t>
+      </w:r>
+      <w:proofErr w:type="spellEnd"/>
+      <w:r>
+        <w:t xml:space="preserve">, </w:t>
+      </w:r>
+      <w:proofErr w:type="spellStart"/>
       <w:r>
         <w:t>startDate</w:t>
       </w:r>
+      <w:proofErr w:type="spellEnd"/>
     </w:p>
     <w:p>
       <w:pPr>
@@ -693,8 +1001,13 @@
         </w:rPr>
         <w:t xml:space="preserve">Foreign Key </w:t>
       </w:r>
-      <w:r>
-        <w:t xml:space="preserve">departmentId </w:t>
+      <w:proofErr w:type="spellStart"/>
+      <w:r>
+        <w:t>departmentId</w:t>
+      </w:r>
+      <w:proofErr w:type="spellEnd"/>
+      <w:r>
+        <w:t xml:space="preserve"> </w:t>
       </w:r>
       <w:r>
         <w:rPr>
@@ -704,7 +1017,15 @@
         <w:t xml:space="preserve">references </w:t>
       </w:r>
       <w:r>
-        <w:t>Department(departmentId)</w:t>
+        <w:t>Department(</w:t>
+      </w:r>
+      <w:proofErr w:type="spellStart"/>
+      <w:r>
+        <w:t>departmentId</w:t>
+      </w:r>
+      <w:proofErr w:type="spellEnd"/>
+      <w:r>
+        <w:t>)</w:t>
       </w:r>
     </w:p>
     <w:p>
@@ -735,8 +1056,13 @@
         </w:rPr>
         <w:t xml:space="preserve">Foreign Key </w:t>
       </w:r>
-      <w:r>
-        <w:t xml:space="preserve">personId </w:t>
+      <w:proofErr w:type="spellStart"/>
+      <w:r>
+        <w:t>personId</w:t>
+      </w:r>
+      <w:proofErr w:type="spellEnd"/>
+      <w:r>
+        <w:t xml:space="preserve"> </w:t>
       </w:r>
       <w:r>
         <w:rPr>
@@ -749,7 +1075,15 @@
         <w:t>Person</w:t>
       </w:r>
       <w:r>
-        <w:t>(personId)</w:t>
+        <w:t>(</w:t>
+      </w:r>
+      <w:proofErr w:type="spellStart"/>
+      <w:r>
+        <w:t>personId</w:t>
+      </w:r>
+      <w:proofErr w:type="spellEnd"/>
+      <w:r>
+        <w:t>)</w:t>
       </w:r>
     </w:p>
     <w:p>
@@ -769,6 +1103,7 @@
       <w:pPr>
         <w:spacing w:line="240" w:lineRule="auto"/>
       </w:pPr>
+      <w:proofErr w:type="spellStart"/>
       <w:r>
         <w:rPr>
           <w:b/>
@@ -776,8 +1111,33 @@
         </w:rPr>
         <w:t>AcademicProgramme</w:t>
       </w:r>
-      <w:r>
-        <w:t>(academicProgrammeId, name, programTotalCredits, level, certificationAcheived)</w:t>
+      <w:proofErr w:type="spellEnd"/>
+      <w:r>
+        <w:t>(</w:t>
+      </w:r>
+      <w:proofErr w:type="spellStart"/>
+      <w:r>
+        <w:t>academicProgrammeId</w:t>
+      </w:r>
+      <w:proofErr w:type="spellEnd"/>
+      <w:r>
+        <w:t xml:space="preserve">, name, </w:t>
+      </w:r>
+      <w:proofErr w:type="spellStart"/>
+      <w:r>
+        <w:t>programTotalCredits</w:t>
+      </w:r>
+      <w:proofErr w:type="spellEnd"/>
+      <w:r>
+        <w:t xml:space="preserve">, level, </w:t>
+      </w:r>
+      <w:proofErr w:type="spellStart"/>
+      <w:r>
+        <w:t>certificationAcheived</w:t>
+      </w:r>
+      <w:proofErr w:type="spellEnd"/>
+      <w:r>
+        <w:t>)</w:t>
       </w:r>
     </w:p>
     <w:p>
@@ -791,9 +1151,11 @@
         </w:rPr>
         <w:t xml:space="preserve">Primary Key </w:t>
       </w:r>
+      <w:proofErr w:type="spellStart"/>
       <w:r>
         <w:t>academicProgrammeId</w:t>
       </w:r>
+      <w:proofErr w:type="spellEnd"/>
     </w:p>
     <w:p>
       <w:pPr>
@@ -819,6 +1181,7 @@
       <w:pPr>
         <w:spacing w:line="240" w:lineRule="auto"/>
       </w:pPr>
+      <w:proofErr w:type="spellStart"/>
       <w:r>
         <w:rPr>
           <w:b/>
@@ -826,8 +1189,17 @@
         </w:rPr>
         <w:t>MajorMinor</w:t>
       </w:r>
-      <w:r>
-        <w:t>(code, name, description, totalCredits)</w:t>
+      <w:proofErr w:type="spellEnd"/>
+      <w:r>
+        <w:t xml:space="preserve">(code, name, description, </w:t>
+      </w:r>
+      <w:proofErr w:type="spellStart"/>
+      <w:r>
+        <w:t>totalCredits</w:t>
+      </w:r>
+      <w:proofErr w:type="spellEnd"/>
+      <w:r>
+        <w:t>)</w:t>
       </w:r>
     </w:p>
     <w:p>
@@ -854,25 +1226,47 @@
       <w:pPr>
         <w:spacing w:line="240" w:lineRule="auto"/>
       </w:pPr>
-      <w:r>
-        <w:t>MajorMinorConditions(conditionId, code, condition)</w:t>
-      </w:r>
-    </w:p>
-    <w:p>
-      <w:pPr>
-        <w:spacing w:line="240" w:lineRule="auto"/>
-        <w:rPr>
-          <w:b/>
-          <w:bCs/>
-        </w:rPr>
-      </w:pPr>
-      <w:r>
-        <w:rPr>
-          <w:b/>
-          <w:bCs/>
-        </w:rPr>
-        <w:t>Primary Key conditionId</w:t>
-      </w:r>
+      <w:proofErr w:type="spellStart"/>
+      <w:r>
+        <w:t>MajorMinorConditions</w:t>
+      </w:r>
+      <w:proofErr w:type="spellEnd"/>
+      <w:r>
+        <w:t>(</w:t>
+      </w:r>
+      <w:proofErr w:type="spellStart"/>
+      <w:r>
+        <w:t>conditionId</w:t>
+      </w:r>
+      <w:proofErr w:type="spellEnd"/>
+      <w:r>
+        <w:t>, code, condition)</w:t>
+      </w:r>
+    </w:p>
+    <w:p>
+      <w:pPr>
+        <w:spacing w:line="240" w:lineRule="auto"/>
+        <w:rPr>
+          <w:b/>
+          <w:bCs/>
+        </w:rPr>
+      </w:pPr>
+      <w:r>
+        <w:rPr>
+          <w:b/>
+          <w:bCs/>
+        </w:rPr>
+        <w:t xml:space="preserve">Primary Key </w:t>
+      </w:r>
+      <w:proofErr w:type="spellStart"/>
+      <w:r>
+        <w:rPr>
+          <w:b/>
+          <w:bCs/>
+        </w:rPr>
+        <w:t>conditionId</w:t>
+      </w:r>
+      <w:proofErr w:type="spellEnd"/>
     </w:p>
     <w:p>
       <w:pPr>
@@ -899,19 +1293,25 @@
         </w:rPr>
         <w:t xml:space="preserve"> references </w:t>
       </w:r>
-      <w:r>
-        <w:t>MajorMinor(code)</w:t>
-      </w:r>
-    </w:p>
-    <w:p>
-      <w:pPr>
-        <w:spacing w:line="240" w:lineRule="auto"/>
-      </w:pPr>
-    </w:p>
-    <w:p>
-      <w:pPr>
-        <w:spacing w:line="240" w:lineRule="auto"/>
-      </w:pPr>
+      <w:proofErr w:type="spellStart"/>
+      <w:r>
+        <w:t>MajorMinor</w:t>
+      </w:r>
+      <w:proofErr w:type="spellEnd"/>
+      <w:r>
+        <w:t>(code)</w:t>
+      </w:r>
+    </w:p>
+    <w:p>
+      <w:pPr>
+        <w:spacing w:line="240" w:lineRule="auto"/>
+      </w:pPr>
+    </w:p>
+    <w:p>
+      <w:pPr>
+        <w:spacing w:line="240" w:lineRule="auto"/>
+      </w:pPr>
+      <w:proofErr w:type="spellStart"/>
       <w:r>
         <w:rPr>
           <w:b/>
@@ -919,14 +1319,41 @@
         </w:rPr>
         <w:t>ProgramConvenor</w:t>
       </w:r>
-      <w:r>
-        <w:t xml:space="preserve">(personId, </w:t>
-      </w:r>
+      <w:proofErr w:type="spellEnd"/>
+      <w:r>
+        <w:t>(</w:t>
+      </w:r>
+      <w:proofErr w:type="spellStart"/>
+      <w:r>
+        <w:t>personId</w:t>
+      </w:r>
+      <w:proofErr w:type="spellEnd"/>
+      <w:r>
+        <w:t xml:space="preserve">, </w:t>
+      </w:r>
+      <w:proofErr w:type="spellStart"/>
       <w:r>
         <w:t>academicProgrammeId</w:t>
       </w:r>
-      <w:r>
-        <w:t>, startDate, endDate)</w:t>
+      <w:proofErr w:type="spellEnd"/>
+      <w:r>
+        <w:t xml:space="preserve">, </w:t>
+      </w:r>
+      <w:proofErr w:type="spellStart"/>
+      <w:r>
+        <w:t>startDate</w:t>
+      </w:r>
+      <w:proofErr w:type="spellEnd"/>
+      <w:r>
+        <w:t xml:space="preserve">, </w:t>
+      </w:r>
+      <w:proofErr w:type="spellStart"/>
+      <w:r>
+        <w:t>endDate</w:t>
+      </w:r>
+      <w:proofErr w:type="spellEnd"/>
+      <w:r>
+        <w:t>)</w:t>
       </w:r>
     </w:p>
     <w:p>
@@ -947,15 +1374,27 @@
         </w:rPr>
         <w:t xml:space="preserve"> </w:t>
       </w:r>
-      <w:r>
-        <w:t xml:space="preserve">personId, </w:t>
-      </w:r>
+      <w:proofErr w:type="spellStart"/>
+      <w:r>
+        <w:t>personId</w:t>
+      </w:r>
+      <w:proofErr w:type="spellEnd"/>
+      <w:r>
+        <w:t xml:space="preserve">, </w:t>
+      </w:r>
+      <w:proofErr w:type="spellStart"/>
       <w:r>
         <w:t>academicProgrammeId</w:t>
       </w:r>
-      <w:r>
-        <w:t>, startDate</w:t>
-      </w:r>
+      <w:proofErr w:type="spellEnd"/>
+      <w:r>
+        <w:t xml:space="preserve">, </w:t>
+      </w:r>
+      <w:proofErr w:type="spellStart"/>
+      <w:r>
+        <w:t>startDate</w:t>
+      </w:r>
+      <w:proofErr w:type="spellEnd"/>
     </w:p>
     <w:p>
       <w:pPr>
@@ -968,8 +1407,13 @@
         </w:rPr>
         <w:t xml:space="preserve">Foreign Key </w:t>
       </w:r>
-      <w:r>
-        <w:t xml:space="preserve">personId </w:t>
+      <w:proofErr w:type="spellStart"/>
+      <w:r>
+        <w:t>personId</w:t>
+      </w:r>
+      <w:proofErr w:type="spellEnd"/>
+      <w:r>
+        <w:t xml:space="preserve"> </w:t>
       </w:r>
       <w:r>
         <w:rPr>
@@ -982,7 +1426,15 @@
         <w:t>Person</w:t>
       </w:r>
       <w:r>
-        <w:t>(personId)</w:t>
+        <w:t>(</w:t>
+      </w:r>
+      <w:proofErr w:type="spellStart"/>
+      <w:r>
+        <w:t>personId</w:t>
+      </w:r>
+      <w:proofErr w:type="spellEnd"/>
+      <w:r>
+        <w:t>)</w:t>
       </w:r>
     </w:p>
     <w:p>
@@ -996,8 +1448,13 @@
         </w:rPr>
         <w:t xml:space="preserve">Foreign Key </w:t>
       </w:r>
-      <w:r>
-        <w:t xml:space="preserve">academicProgrammeId </w:t>
+      <w:proofErr w:type="spellStart"/>
+      <w:r>
+        <w:t>academicProgrammeId</w:t>
+      </w:r>
+      <w:proofErr w:type="spellEnd"/>
+      <w:r>
+        <w:t xml:space="preserve"> </w:t>
       </w:r>
       <w:r>
         <w:rPr>
@@ -1006,15 +1463,19 @@
         </w:rPr>
         <w:t xml:space="preserve">references </w:t>
       </w:r>
+      <w:proofErr w:type="spellStart"/>
       <w:r>
         <w:t>academicProgrammeId</w:t>
       </w:r>
+      <w:proofErr w:type="spellEnd"/>
       <w:r>
         <w:t>(</w:t>
       </w:r>
+      <w:proofErr w:type="spellStart"/>
       <w:r>
         <w:t>academicProgramme</w:t>
       </w:r>
+      <w:proofErr w:type="spellEnd"/>
       <w:r>
         <w:t>)</w:t>
       </w:r>
@@ -1054,7 +1515,23 @@
         <w:t>Course</w:t>
       </w:r>
       <w:r>
-        <w:t>(courseId, name, numberOfcredits, description)</w:t>
+        <w:t>(</w:t>
+      </w:r>
+      <w:proofErr w:type="spellStart"/>
+      <w:r>
+        <w:t>courseId</w:t>
+      </w:r>
+      <w:proofErr w:type="spellEnd"/>
+      <w:r>
+        <w:t xml:space="preserve">, name, </w:t>
+      </w:r>
+      <w:proofErr w:type="spellStart"/>
+      <w:r>
+        <w:t>numberOfcredits</w:t>
+      </w:r>
+      <w:proofErr w:type="spellEnd"/>
+      <w:r>
+        <w:t>, description)</w:t>
       </w:r>
     </w:p>
     <w:p>
@@ -1068,9 +1545,11 @@
         </w:rPr>
         <w:t xml:space="preserve">Primary Key </w:t>
       </w:r>
+      <w:proofErr w:type="spellStart"/>
       <w:r>
         <w:t>courseId</w:t>
       </w:r>
+      <w:proofErr w:type="spellEnd"/>
     </w:p>
     <w:p>
       <w:pPr>
@@ -1112,9 +1591,11 @@
       <w:r>
         <w:t xml:space="preserve">, </w:t>
       </w:r>
+      <w:proofErr w:type="spellStart"/>
       <w:r>
         <w:t>courseId</w:t>
       </w:r>
+      <w:proofErr w:type="spellEnd"/>
       <w:r>
         <w:t>)</w:t>
       </w:r>
@@ -1136,9 +1617,11 @@
       <w:r>
         <w:t xml:space="preserve">, </w:t>
       </w:r>
+      <w:proofErr w:type="spellStart"/>
       <w:r>
         <w:t>courseId</w:t>
       </w:r>
+      <w:proofErr w:type="spellEnd"/>
     </w:p>
     <w:p>
       <w:pPr>
@@ -1165,7 +1648,15 @@
         <w:t xml:space="preserve">references </w:t>
       </w:r>
       <w:r>
-        <w:t>Course(courseId)</w:t>
+        <w:t>Course(</w:t>
+      </w:r>
+      <w:proofErr w:type="spellStart"/>
+      <w:r>
+        <w:t>courseId</w:t>
+      </w:r>
+      <w:proofErr w:type="spellEnd"/>
+      <w:r>
+        <w:t>)</w:t>
       </w:r>
     </w:p>
     <w:p>
@@ -1178,6 +1669,1471 @@
       <w:r>
         <w:t>NO ACTION</w:t>
       </w:r>
+    </w:p>
+    <w:p>
+      <w:pPr>
+        <w:spacing w:line="240" w:lineRule="auto"/>
+      </w:pPr>
+      <w:r>
+        <w:rPr>
+          <w:b/>
+          <w:bCs/>
+        </w:rPr>
+        <w:t xml:space="preserve">Foreign Key </w:t>
+      </w:r>
+      <w:proofErr w:type="spellStart"/>
+      <w:r>
+        <w:t>courseId</w:t>
+      </w:r>
+      <w:proofErr w:type="spellEnd"/>
+      <w:r>
+        <w:t xml:space="preserve"> </w:t>
+      </w:r>
+      <w:r>
+        <w:rPr>
+          <w:b/>
+          <w:bCs/>
+        </w:rPr>
+        <w:t xml:space="preserve">references </w:t>
+      </w:r>
+      <w:r>
+        <w:t>Course(</w:t>
+      </w:r>
+      <w:proofErr w:type="spellStart"/>
+      <w:r>
+        <w:t>courseId</w:t>
+      </w:r>
+      <w:proofErr w:type="spellEnd"/>
+      <w:r>
+        <w:t>)</w:t>
+      </w:r>
+    </w:p>
+    <w:p>
+      <w:pPr>
+        <w:spacing w:line="240" w:lineRule="auto"/>
+      </w:pPr>
+      <w:r>
+        <w:t>ON UPDATE NO ACTION, ON DELETE CASCADE</w:t>
+      </w:r>
+    </w:p>
+    <w:p>
+      <w:pPr>
+        <w:spacing w:line="240" w:lineRule="auto"/>
+      </w:pPr>
+    </w:p>
+    <w:p>
+      <w:pPr>
+        <w:spacing w:line="240" w:lineRule="auto"/>
+      </w:pPr>
+      <w:proofErr w:type="spellStart"/>
+      <w:r>
+        <w:rPr>
+          <w:b/>
+          <w:bCs/>
+        </w:rPr>
+        <w:t>CourseAcademicProgrammeAssignment</w:t>
+      </w:r>
+      <w:proofErr w:type="spellEnd"/>
+      <w:r>
+        <w:t>(</w:t>
+      </w:r>
+      <w:proofErr w:type="spellStart"/>
+      <w:r>
+        <w:t>courseId</w:t>
+      </w:r>
+      <w:proofErr w:type="spellEnd"/>
+      <w:r>
+        <w:t xml:space="preserve">, </w:t>
+      </w:r>
+      <w:proofErr w:type="spellStart"/>
+      <w:r>
+        <w:t>academicProgrammeId</w:t>
+      </w:r>
+      <w:proofErr w:type="spellEnd"/>
+      <w:r>
+        <w:t xml:space="preserve"> , </w:t>
+      </w:r>
+      <w:proofErr w:type="spellStart"/>
+      <w:r>
+        <w:t>startDate</w:t>
+      </w:r>
+      <w:proofErr w:type="spellEnd"/>
+      <w:r>
+        <w:t xml:space="preserve">, </w:t>
+      </w:r>
+      <w:proofErr w:type="spellStart"/>
+      <w:r>
+        <w:t>endDate</w:t>
+      </w:r>
+      <w:proofErr w:type="spellEnd"/>
+      <w:r>
+        <w:t>, type)</w:t>
+      </w:r>
+    </w:p>
+    <w:p>
+      <w:pPr>
+        <w:spacing w:line="240" w:lineRule="auto"/>
+      </w:pPr>
+      <w:r>
+        <w:rPr>
+          <w:b/>
+          <w:bCs/>
+        </w:rPr>
+        <w:t xml:space="preserve">Primary Key </w:t>
+      </w:r>
+      <w:proofErr w:type="spellStart"/>
+      <w:r>
+        <w:t>courseId</w:t>
+      </w:r>
+      <w:proofErr w:type="spellEnd"/>
+      <w:r>
+        <w:t xml:space="preserve">, </w:t>
+      </w:r>
+      <w:proofErr w:type="spellStart"/>
+      <w:r>
+        <w:t>academicProgrammeId</w:t>
+      </w:r>
+      <w:proofErr w:type="spellEnd"/>
+      <w:r>
+        <w:t xml:space="preserve">, </w:t>
+      </w:r>
+      <w:proofErr w:type="spellStart"/>
+      <w:r>
+        <w:t>startDate</w:t>
+      </w:r>
+      <w:proofErr w:type="spellEnd"/>
+    </w:p>
+    <w:p>
+      <w:pPr>
+        <w:spacing w:line="240" w:lineRule="auto"/>
+      </w:pPr>
+      <w:r>
+        <w:rPr>
+          <w:b/>
+          <w:bCs/>
+        </w:rPr>
+        <w:t xml:space="preserve">Foreign Key </w:t>
+      </w:r>
+      <w:proofErr w:type="spellStart"/>
+      <w:r>
+        <w:t>courseId</w:t>
+      </w:r>
+      <w:proofErr w:type="spellEnd"/>
+      <w:r>
+        <w:t xml:space="preserve"> </w:t>
+      </w:r>
+      <w:r>
+        <w:rPr>
+          <w:b/>
+          <w:bCs/>
+        </w:rPr>
+        <w:t xml:space="preserve">references </w:t>
+      </w:r>
+      <w:r>
+        <w:t>Course(</w:t>
+      </w:r>
+      <w:proofErr w:type="spellStart"/>
+      <w:r>
+        <w:t>courseId</w:t>
+      </w:r>
+      <w:proofErr w:type="spellEnd"/>
+      <w:r>
+        <w:t>)</w:t>
+      </w:r>
+    </w:p>
+    <w:p>
+      <w:pPr>
+        <w:spacing w:line="240" w:lineRule="auto"/>
+      </w:pPr>
+      <w:r>
+        <w:t>ON UPDATE NO ACTION, ON DELETE CASCADE</w:t>
+      </w:r>
+    </w:p>
+    <w:p>
+      <w:pPr>
+        <w:spacing w:line="240" w:lineRule="auto"/>
+      </w:pPr>
+      <w:r>
+        <w:rPr>
+          <w:b/>
+          <w:bCs/>
+        </w:rPr>
+        <w:t xml:space="preserve">Foreign Key </w:t>
+      </w:r>
+      <w:proofErr w:type="spellStart"/>
+      <w:r>
+        <w:t>academicProgrammeId</w:t>
+      </w:r>
+      <w:proofErr w:type="spellEnd"/>
+      <w:r>
+        <w:t xml:space="preserve"> </w:t>
+      </w:r>
+      <w:r>
+        <w:rPr>
+          <w:b/>
+          <w:bCs/>
+        </w:rPr>
+        <w:t xml:space="preserve">references </w:t>
+      </w:r>
+      <w:proofErr w:type="spellStart"/>
+      <w:r>
+        <w:t>AcademicProgramme</w:t>
+      </w:r>
+      <w:proofErr w:type="spellEnd"/>
+      <w:r>
+        <w:t>(</w:t>
+      </w:r>
+      <w:proofErr w:type="spellStart"/>
+      <w:r>
+        <w:t>academicProgrammeId</w:t>
+      </w:r>
+      <w:proofErr w:type="spellEnd"/>
+      <w:r>
+        <w:t>)</w:t>
+      </w:r>
+    </w:p>
+    <w:p>
+      <w:pPr>
+        <w:spacing w:line="240" w:lineRule="auto"/>
+      </w:pPr>
+      <w:r>
+        <w:t>ON UPDATE NO ACTION, ON DELETE CASCADE</w:t>
+      </w:r>
+    </w:p>
+    <w:p>
+      <w:pPr>
+        <w:spacing w:line="240" w:lineRule="auto"/>
+      </w:pPr>
+    </w:p>
+    <w:p>
+      <w:pPr>
+        <w:spacing w:line="240" w:lineRule="auto"/>
+      </w:pPr>
+      <w:proofErr w:type="spellStart"/>
+      <w:r>
+        <w:rPr>
+          <w:b/>
+          <w:bCs/>
+        </w:rPr>
+        <w:t>TimePeriod</w:t>
+      </w:r>
+      <w:proofErr w:type="spellEnd"/>
+      <w:r>
+        <w:t>(</w:t>
+      </w:r>
+      <w:proofErr w:type="spellStart"/>
+      <w:r>
+        <w:t>timePeriodId</w:t>
+      </w:r>
+      <w:proofErr w:type="spellEnd"/>
+      <w:r>
+        <w:t xml:space="preserve">, year, </w:t>
+      </w:r>
+      <w:proofErr w:type="spellStart"/>
+      <w:r>
+        <w:t>isSemester</w:t>
+      </w:r>
+      <w:proofErr w:type="spellEnd"/>
+      <w:r>
+        <w:t xml:space="preserve">, </w:t>
+      </w:r>
+      <w:proofErr w:type="spellStart"/>
+      <w:r>
+        <w:t>semesterTrimesterNumber</w:t>
+      </w:r>
+      <w:proofErr w:type="spellEnd"/>
+      <w:r>
+        <w:t>)</w:t>
+      </w:r>
+    </w:p>
+    <w:p>
+      <w:pPr>
+        <w:spacing w:line="240" w:lineRule="auto"/>
+      </w:pPr>
+      <w:r>
+        <w:rPr>
+          <w:b/>
+          <w:bCs/>
+        </w:rPr>
+        <w:t xml:space="preserve">Primary Key </w:t>
+      </w:r>
+      <w:proofErr w:type="spellStart"/>
+      <w:r>
+        <w:t>timePeriodId</w:t>
+      </w:r>
+      <w:proofErr w:type="spellEnd"/>
+    </w:p>
+    <w:p>
+      <w:pPr>
+        <w:spacing w:line="240" w:lineRule="auto"/>
+      </w:pPr>
+    </w:p>
+    <w:p>
+      <w:pPr>
+        <w:spacing w:line="240" w:lineRule="auto"/>
+      </w:pPr>
+      <w:proofErr w:type="spellStart"/>
+      <w:r>
+        <w:rPr>
+          <w:b/>
+          <w:bCs/>
+        </w:rPr>
+        <w:t>CourseOffering</w:t>
+      </w:r>
+      <w:proofErr w:type="spellEnd"/>
+      <w:r>
+        <w:t>(</w:t>
+      </w:r>
+      <w:proofErr w:type="spellStart"/>
+      <w:r>
+        <w:t>courseId</w:t>
+      </w:r>
+      <w:proofErr w:type="spellEnd"/>
+      <w:r>
+        <w:t xml:space="preserve">, </w:t>
+      </w:r>
+      <w:proofErr w:type="spellStart"/>
+      <w:r>
+        <w:t>timePeriodId</w:t>
+      </w:r>
+      <w:proofErr w:type="spellEnd"/>
+      <w:r>
+        <w:t xml:space="preserve">, </w:t>
+      </w:r>
+      <w:proofErr w:type="spellStart"/>
+      <w:r>
+        <w:t>campusId</w:t>
+      </w:r>
+      <w:proofErr w:type="spellEnd"/>
+      <w:r>
+        <w:t xml:space="preserve">, </w:t>
+      </w:r>
+      <w:proofErr w:type="spellStart"/>
+      <w:r>
+        <w:t>courseCoordinator</w:t>
+      </w:r>
+      <w:proofErr w:type="spellEnd"/>
+      <w:r>
+        <w:t>)</w:t>
+      </w:r>
+    </w:p>
+    <w:p>
+      <w:pPr>
+        <w:spacing w:line="240" w:lineRule="auto"/>
+      </w:pPr>
+      <w:r>
+        <w:rPr>
+          <w:b/>
+          <w:bCs/>
+        </w:rPr>
+        <w:t xml:space="preserve">Primary Key </w:t>
+      </w:r>
+      <w:proofErr w:type="spellStart"/>
+      <w:r>
+        <w:t>courseId</w:t>
+      </w:r>
+      <w:proofErr w:type="spellEnd"/>
+      <w:r>
+        <w:t xml:space="preserve">, </w:t>
+      </w:r>
+      <w:proofErr w:type="spellStart"/>
+      <w:r>
+        <w:t>timePeriodId</w:t>
+      </w:r>
+      <w:proofErr w:type="spellEnd"/>
+      <w:r>
+        <w:t xml:space="preserve">, </w:t>
+      </w:r>
+      <w:proofErr w:type="spellStart"/>
+      <w:r>
+        <w:t>campusId</w:t>
+      </w:r>
+      <w:proofErr w:type="spellEnd"/>
+    </w:p>
+    <w:p>
+      <w:pPr>
+        <w:spacing w:line="240" w:lineRule="auto"/>
+      </w:pPr>
+      <w:r>
+        <w:rPr>
+          <w:b/>
+          <w:bCs/>
+        </w:rPr>
+        <w:t xml:space="preserve">Foreign Key </w:t>
+      </w:r>
+      <w:proofErr w:type="spellStart"/>
+      <w:r>
+        <w:t>courseId</w:t>
+      </w:r>
+      <w:proofErr w:type="spellEnd"/>
+      <w:r>
+        <w:t xml:space="preserve"> </w:t>
+      </w:r>
+      <w:r>
+        <w:rPr>
+          <w:b/>
+          <w:bCs/>
+        </w:rPr>
+        <w:t xml:space="preserve">references </w:t>
+      </w:r>
+      <w:r>
+        <w:t>Course(</w:t>
+      </w:r>
+      <w:proofErr w:type="spellStart"/>
+      <w:r>
+        <w:t>courseId</w:t>
+      </w:r>
+      <w:proofErr w:type="spellEnd"/>
+      <w:r>
+        <w:t>)</w:t>
+      </w:r>
+    </w:p>
+    <w:p>
+      <w:pPr>
+        <w:spacing w:line="240" w:lineRule="auto"/>
+      </w:pPr>
+      <w:r>
+        <w:t>ON UPDATE NO ACTION, ON DELETE CASCADE</w:t>
+      </w:r>
+    </w:p>
+    <w:p>
+      <w:pPr>
+        <w:spacing w:line="240" w:lineRule="auto"/>
+      </w:pPr>
+      <w:r>
+        <w:rPr>
+          <w:b/>
+          <w:bCs/>
+        </w:rPr>
+        <w:t xml:space="preserve">Foreign Key </w:t>
+      </w:r>
+      <w:proofErr w:type="spellStart"/>
+      <w:r>
+        <w:t>campusId</w:t>
+      </w:r>
+      <w:proofErr w:type="spellEnd"/>
+      <w:r>
+        <w:t xml:space="preserve"> </w:t>
+      </w:r>
+      <w:r>
+        <w:rPr>
+          <w:b/>
+          <w:bCs/>
+        </w:rPr>
+        <w:t xml:space="preserve">references </w:t>
+      </w:r>
+      <w:r>
+        <w:t>Campus(</w:t>
+      </w:r>
+      <w:proofErr w:type="spellStart"/>
+      <w:r>
+        <w:t>campusId</w:t>
+      </w:r>
+      <w:proofErr w:type="spellEnd"/>
+      <w:r>
+        <w:t>)</w:t>
+      </w:r>
+    </w:p>
+    <w:p>
+      <w:pPr>
+        <w:spacing w:line="240" w:lineRule="auto"/>
+      </w:pPr>
+      <w:r>
+        <w:t>ON UPDATE NO ACTION, ON DELETE CASCADE</w:t>
+      </w:r>
+    </w:p>
+    <w:p>
+      <w:pPr>
+        <w:spacing w:line="240" w:lineRule="auto"/>
+      </w:pPr>
+      <w:r>
+        <w:rPr>
+          <w:b/>
+          <w:bCs/>
+        </w:rPr>
+        <w:t xml:space="preserve">Foreign Key </w:t>
+      </w:r>
+      <w:proofErr w:type="spellStart"/>
+      <w:r>
+        <w:t>timePeriodId</w:t>
+      </w:r>
+      <w:proofErr w:type="spellEnd"/>
+      <w:r>
+        <w:t xml:space="preserve"> </w:t>
+      </w:r>
+      <w:r>
+        <w:rPr>
+          <w:b/>
+          <w:bCs/>
+        </w:rPr>
+        <w:t xml:space="preserve">references </w:t>
+      </w:r>
+      <w:proofErr w:type="spellStart"/>
+      <w:r>
+        <w:t>TimePeriod</w:t>
+      </w:r>
+      <w:proofErr w:type="spellEnd"/>
+      <w:r>
+        <w:t>(</w:t>
+      </w:r>
+      <w:proofErr w:type="spellStart"/>
+      <w:r>
+        <w:t>timePeriodId</w:t>
+      </w:r>
+      <w:proofErr w:type="spellEnd"/>
+      <w:r>
+        <w:t>)</w:t>
+      </w:r>
+    </w:p>
+    <w:p>
+      <w:pPr>
+        <w:spacing w:line="240" w:lineRule="auto"/>
+      </w:pPr>
+      <w:r>
+        <w:t>ON UPDATE NO ACTION, ON DELETE CASCADE</w:t>
+      </w:r>
+    </w:p>
+    <w:p>
+      <w:pPr>
+        <w:spacing w:line="240" w:lineRule="auto"/>
+      </w:pPr>
+      <w:r>
+        <w:rPr>
+          <w:b/>
+          <w:bCs/>
+        </w:rPr>
+        <w:t xml:space="preserve">Foreign Key </w:t>
+      </w:r>
+      <w:proofErr w:type="spellStart"/>
+      <w:r>
+        <w:t>courseCoordinator</w:t>
+      </w:r>
+      <w:proofErr w:type="spellEnd"/>
+      <w:r>
+        <w:t xml:space="preserve"> </w:t>
+      </w:r>
+      <w:r>
+        <w:rPr>
+          <w:b/>
+          <w:bCs/>
+        </w:rPr>
+        <w:t xml:space="preserve">references </w:t>
+      </w:r>
+      <w:r>
+        <w:t>Person(</w:t>
+      </w:r>
+      <w:proofErr w:type="spellStart"/>
+      <w:r>
+        <w:t>personId</w:t>
+      </w:r>
+      <w:proofErr w:type="spellEnd"/>
+      <w:r>
+        <w:t>)</w:t>
+      </w:r>
+    </w:p>
+    <w:p>
+      <w:pPr>
+        <w:spacing w:line="240" w:lineRule="auto"/>
+      </w:pPr>
+      <w:r>
+        <w:lastRenderedPageBreak/>
+        <w:t>ON UPDATE NO ACTION, ON DELETE CASCADE</w:t>
+      </w:r>
+    </w:p>
+    <w:p>
+      <w:pPr>
+        <w:spacing w:line="240" w:lineRule="auto"/>
+      </w:pPr>
+    </w:p>
+    <w:p>
+      <w:pPr>
+        <w:spacing w:line="240" w:lineRule="auto"/>
+      </w:pPr>
+    </w:p>
+    <w:p>
+      <w:pPr>
+        <w:spacing w:line="240" w:lineRule="auto"/>
+      </w:pPr>
+      <w:proofErr w:type="spellStart"/>
+      <w:r>
+        <w:rPr>
+          <w:b/>
+          <w:bCs/>
+        </w:rPr>
+        <w:t>TimeSlot</w:t>
+      </w:r>
+      <w:proofErr w:type="spellEnd"/>
+      <w:r>
+        <w:t>(</w:t>
+      </w:r>
+      <w:proofErr w:type="spellStart"/>
+      <w:r>
+        <w:t>timeSlotId</w:t>
+      </w:r>
+      <w:proofErr w:type="spellEnd"/>
+      <w:r>
+        <w:t xml:space="preserve">, day, </w:t>
+      </w:r>
+      <w:proofErr w:type="spellStart"/>
+      <w:r>
+        <w:t>startTime</w:t>
+      </w:r>
+      <w:proofErr w:type="spellEnd"/>
+      <w:r>
+        <w:t xml:space="preserve">, </w:t>
+      </w:r>
+      <w:proofErr w:type="spellStart"/>
+      <w:r>
+        <w:t>endTime</w:t>
+      </w:r>
+      <w:proofErr w:type="spellEnd"/>
+      <w:r>
+        <w:t xml:space="preserve">, </w:t>
+      </w:r>
+      <w:proofErr w:type="spellStart"/>
+      <w:r>
+        <w:t>room</w:t>
+      </w:r>
+      <w:r>
+        <w:t>Numer</w:t>
+      </w:r>
+      <w:proofErr w:type="spellEnd"/>
+      <w:r>
+        <w:t xml:space="preserve">, </w:t>
+      </w:r>
+      <w:proofErr w:type="spellStart"/>
+      <w:r>
+        <w:t>personId</w:t>
+      </w:r>
+      <w:proofErr w:type="spellEnd"/>
+      <w:r>
+        <w:t xml:space="preserve">, </w:t>
+      </w:r>
+      <w:proofErr w:type="spellStart"/>
+      <w:r>
+        <w:t>courseId</w:t>
+      </w:r>
+      <w:proofErr w:type="spellEnd"/>
+      <w:r>
+        <w:t xml:space="preserve">, </w:t>
+      </w:r>
+      <w:proofErr w:type="spellStart"/>
+      <w:r>
+        <w:t>timePeriodId</w:t>
+      </w:r>
+      <w:proofErr w:type="spellEnd"/>
+      <w:r>
+        <w:t xml:space="preserve">, </w:t>
+      </w:r>
+      <w:proofErr w:type="spellStart"/>
+      <w:r>
+        <w:t>campusId</w:t>
+      </w:r>
+      <w:proofErr w:type="spellEnd"/>
+      <w:r>
+        <w:t>)</w:t>
+      </w:r>
+    </w:p>
+    <w:p>
+      <w:pPr>
+        <w:spacing w:line="240" w:lineRule="auto"/>
+      </w:pPr>
+      <w:r>
+        <w:rPr>
+          <w:b/>
+          <w:bCs/>
+        </w:rPr>
+        <w:t>Primary Key</w:t>
+      </w:r>
+      <w:r>
+        <w:rPr>
+          <w:b/>
+          <w:bCs/>
+        </w:rPr>
+        <w:t xml:space="preserve"> </w:t>
+      </w:r>
+      <w:proofErr w:type="spellStart"/>
+      <w:r>
+        <w:t>timeSlotId</w:t>
+      </w:r>
+      <w:proofErr w:type="spellEnd"/>
+    </w:p>
+    <w:p>
+      <w:pPr>
+        <w:spacing w:line="240" w:lineRule="auto"/>
+      </w:pPr>
+      <w:r>
+        <w:rPr>
+          <w:b/>
+          <w:bCs/>
+        </w:rPr>
+        <w:t xml:space="preserve">Foreign Key </w:t>
+      </w:r>
+      <w:proofErr w:type="spellStart"/>
+      <w:r>
+        <w:t>room</w:t>
+      </w:r>
+      <w:r>
+        <w:t>Number</w:t>
+      </w:r>
+      <w:proofErr w:type="spellEnd"/>
+      <w:r>
+        <w:t xml:space="preserve"> </w:t>
+      </w:r>
+      <w:r>
+        <w:rPr>
+          <w:b/>
+          <w:bCs/>
+        </w:rPr>
+        <w:t xml:space="preserve">references </w:t>
+      </w:r>
+      <w:r>
+        <w:t>Room(</w:t>
+      </w:r>
+      <w:proofErr w:type="spellStart"/>
+      <w:r>
+        <w:t>room</w:t>
+      </w:r>
+      <w:r>
+        <w:t>Number</w:t>
+      </w:r>
+      <w:proofErr w:type="spellEnd"/>
+      <w:r>
+        <w:t>)</w:t>
+      </w:r>
+    </w:p>
+    <w:p>
+      <w:pPr>
+        <w:spacing w:line="240" w:lineRule="auto"/>
+      </w:pPr>
+      <w:r>
+        <w:t>ON UPDATE NO ACTION, ON DELETE NO ACTION</w:t>
+      </w:r>
+    </w:p>
+    <w:p>
+      <w:pPr>
+        <w:spacing w:line="240" w:lineRule="auto"/>
+      </w:pPr>
+      <w:r>
+        <w:rPr>
+          <w:b/>
+          <w:bCs/>
+        </w:rPr>
+        <w:t xml:space="preserve">Foreign Key </w:t>
+      </w:r>
+      <w:proofErr w:type="spellStart"/>
+      <w:r>
+        <w:t>personId</w:t>
+      </w:r>
+      <w:proofErr w:type="spellEnd"/>
+      <w:r>
+        <w:t xml:space="preserve"> </w:t>
+      </w:r>
+      <w:r>
+        <w:rPr>
+          <w:b/>
+          <w:bCs/>
+        </w:rPr>
+        <w:t xml:space="preserve">references </w:t>
+      </w:r>
+      <w:r>
+        <w:t>Person</w:t>
+      </w:r>
+      <w:r>
+        <w:t>(</w:t>
+      </w:r>
+      <w:proofErr w:type="spellStart"/>
+      <w:r>
+        <w:t>personId</w:t>
+      </w:r>
+      <w:proofErr w:type="spellEnd"/>
+      <w:r>
+        <w:t>)</w:t>
+      </w:r>
+    </w:p>
+    <w:p>
+      <w:pPr>
+        <w:spacing w:line="240" w:lineRule="auto"/>
+      </w:pPr>
+      <w:r>
+        <w:t>ON UPDATE NO ACTION, ON DELETE NO ACTION</w:t>
+      </w:r>
+    </w:p>
+    <w:p>
+      <w:pPr>
+        <w:spacing w:line="240" w:lineRule="auto"/>
+      </w:pPr>
+      <w:r>
+        <w:rPr>
+          <w:b/>
+          <w:bCs/>
+        </w:rPr>
+        <w:t xml:space="preserve">Foreign Key </w:t>
+      </w:r>
+      <w:proofErr w:type="spellStart"/>
+      <w:r>
+        <w:t>courseId</w:t>
+      </w:r>
+      <w:proofErr w:type="spellEnd"/>
+      <w:r>
+        <w:t xml:space="preserve"> </w:t>
+      </w:r>
+      <w:r>
+        <w:rPr>
+          <w:b/>
+          <w:bCs/>
+        </w:rPr>
+        <w:t xml:space="preserve">references </w:t>
+      </w:r>
+      <w:proofErr w:type="spellStart"/>
+      <w:r>
+        <w:t>CourseOffering</w:t>
+      </w:r>
+      <w:proofErr w:type="spellEnd"/>
+      <w:r>
+        <w:t>(</w:t>
+      </w:r>
+      <w:proofErr w:type="spellStart"/>
+      <w:r>
+        <w:t>courseId</w:t>
+      </w:r>
+      <w:proofErr w:type="spellEnd"/>
+      <w:r>
+        <w:t>)</w:t>
+      </w:r>
+    </w:p>
+    <w:p>
+      <w:pPr>
+        <w:spacing w:line="240" w:lineRule="auto"/>
+      </w:pPr>
+      <w:r>
+        <w:t>ON UPDATE NO ACTION, ON DELETE NO ACTION</w:t>
+      </w:r>
+    </w:p>
+    <w:p>
+      <w:pPr>
+        <w:spacing w:line="240" w:lineRule="auto"/>
+      </w:pPr>
+      <w:r>
+        <w:rPr>
+          <w:b/>
+          <w:bCs/>
+        </w:rPr>
+        <w:t xml:space="preserve">Foreign Key </w:t>
+      </w:r>
+      <w:proofErr w:type="spellStart"/>
+      <w:r>
+        <w:t>timePeriodId</w:t>
+      </w:r>
+      <w:proofErr w:type="spellEnd"/>
+      <w:r>
+        <w:t xml:space="preserve"> </w:t>
+      </w:r>
+      <w:r>
+        <w:rPr>
+          <w:b/>
+          <w:bCs/>
+        </w:rPr>
+        <w:t xml:space="preserve">references </w:t>
+      </w:r>
+      <w:proofErr w:type="spellStart"/>
+      <w:r>
+        <w:t>CourseOffering</w:t>
+      </w:r>
+      <w:proofErr w:type="spellEnd"/>
+      <w:r>
+        <w:t>(</w:t>
+      </w:r>
+      <w:proofErr w:type="spellStart"/>
+      <w:r>
+        <w:t>timePeriodId</w:t>
+      </w:r>
+      <w:proofErr w:type="spellEnd"/>
+      <w:r>
+        <w:t>)</w:t>
+      </w:r>
+    </w:p>
+    <w:p>
+      <w:pPr>
+        <w:spacing w:line="240" w:lineRule="auto"/>
+      </w:pPr>
+      <w:r>
+        <w:t>ON UPDATE NO ACTION, ON DELETE NO ACTION</w:t>
+      </w:r>
+    </w:p>
+    <w:p>
+      <w:pPr>
+        <w:spacing w:line="240" w:lineRule="auto"/>
+      </w:pPr>
+      <w:r>
+        <w:rPr>
+          <w:b/>
+          <w:bCs/>
+        </w:rPr>
+        <w:t xml:space="preserve">Foreign Key </w:t>
+      </w:r>
+      <w:proofErr w:type="spellStart"/>
+      <w:r>
+        <w:t>campusId</w:t>
+      </w:r>
+      <w:proofErr w:type="spellEnd"/>
+      <w:r>
+        <w:t xml:space="preserve"> </w:t>
+      </w:r>
+      <w:r>
+        <w:rPr>
+          <w:b/>
+          <w:bCs/>
+        </w:rPr>
+        <w:t xml:space="preserve">references </w:t>
+      </w:r>
+      <w:proofErr w:type="spellStart"/>
+      <w:r>
+        <w:t>CourseOffering</w:t>
+      </w:r>
+      <w:proofErr w:type="spellEnd"/>
+      <w:r>
+        <w:t>(</w:t>
+      </w:r>
+      <w:proofErr w:type="spellStart"/>
+      <w:r>
+        <w:t>campusId</w:t>
+      </w:r>
+      <w:proofErr w:type="spellEnd"/>
+      <w:r>
+        <w:t>)</w:t>
+      </w:r>
+    </w:p>
+    <w:p>
+      <w:pPr>
+        <w:spacing w:line="240" w:lineRule="auto"/>
+      </w:pPr>
+      <w:r>
+        <w:t>ON UPDATE NO ACTION, ON DELETE NO ACTION</w:t>
+      </w:r>
+    </w:p>
+    <w:p>
+      <w:pPr>
+        <w:spacing w:line="240" w:lineRule="auto"/>
+      </w:pPr>
+    </w:p>
+    <w:p>
+      <w:pPr>
+        <w:spacing w:line="240" w:lineRule="auto"/>
+      </w:pPr>
+    </w:p>
+    <w:p>
+      <w:pPr>
+        <w:spacing w:line="240" w:lineRule="auto"/>
+      </w:pPr>
+      <w:proofErr w:type="spellStart"/>
+      <w:r>
+        <w:rPr>
+          <w:b/>
+          <w:bCs/>
+        </w:rPr>
+        <w:t>StudentEnrolment</w:t>
+      </w:r>
+      <w:proofErr w:type="spellEnd"/>
+      <w:r>
+        <w:t>(</w:t>
+      </w:r>
+      <w:proofErr w:type="spellStart"/>
+      <w:r>
+        <w:t>academicProgrammeId</w:t>
+      </w:r>
+      <w:proofErr w:type="spellEnd"/>
+      <w:r>
+        <w:t xml:space="preserve">, </w:t>
+      </w:r>
+      <w:proofErr w:type="spellStart"/>
+      <w:r>
+        <w:t>personId</w:t>
+      </w:r>
+      <w:proofErr w:type="spellEnd"/>
+      <w:r>
+        <w:t xml:space="preserve">, </w:t>
+      </w:r>
+      <w:proofErr w:type="spellStart"/>
+      <w:r>
+        <w:t>timePeriodId</w:t>
+      </w:r>
+      <w:proofErr w:type="spellEnd"/>
+      <w:r>
+        <w:t xml:space="preserve">, </w:t>
+      </w:r>
+      <w:proofErr w:type="spellStart"/>
+      <w:r>
+        <w:t>enrolmentDate</w:t>
+      </w:r>
+      <w:proofErr w:type="spellEnd"/>
+      <w:r>
+        <w:t xml:space="preserve">, </w:t>
+      </w:r>
+      <w:proofErr w:type="spellStart"/>
+      <w:r>
+        <w:t>completionDate</w:t>
+      </w:r>
+      <w:proofErr w:type="spellEnd"/>
+      <w:r>
+        <w:t>)</w:t>
+      </w:r>
+    </w:p>
+    <w:p>
+      <w:pPr>
+        <w:spacing w:line="240" w:lineRule="auto"/>
+      </w:pPr>
+      <w:r>
+        <w:rPr>
+          <w:b/>
+          <w:bCs/>
+        </w:rPr>
+        <w:t>Primary Key</w:t>
+      </w:r>
+      <w:r>
+        <w:rPr>
+          <w:b/>
+          <w:bCs/>
+        </w:rPr>
+        <w:t xml:space="preserve"> </w:t>
+      </w:r>
+      <w:proofErr w:type="spellStart"/>
+      <w:r>
+        <w:t>academicProgramId</w:t>
+      </w:r>
+      <w:proofErr w:type="spellEnd"/>
+      <w:r>
+        <w:t xml:space="preserve">, </w:t>
+      </w:r>
+      <w:proofErr w:type="spellStart"/>
+      <w:r>
+        <w:t>personId</w:t>
+      </w:r>
+      <w:proofErr w:type="spellEnd"/>
+      <w:r>
+        <w:t xml:space="preserve">, </w:t>
+      </w:r>
+      <w:proofErr w:type="spellStart"/>
+      <w:r>
+        <w:t>timePeriodId</w:t>
+      </w:r>
+      <w:proofErr w:type="spellEnd"/>
+    </w:p>
+    <w:p>
+      <w:pPr>
+        <w:spacing w:line="240" w:lineRule="auto"/>
+      </w:pPr>
+      <w:r>
+        <w:rPr>
+          <w:b/>
+          <w:bCs/>
+        </w:rPr>
+        <w:t xml:space="preserve">Foreign Key </w:t>
+      </w:r>
+      <w:proofErr w:type="spellStart"/>
+      <w:r>
+        <w:t>timePeriodId</w:t>
+      </w:r>
+      <w:proofErr w:type="spellEnd"/>
+      <w:r>
+        <w:t xml:space="preserve"> </w:t>
+      </w:r>
+      <w:r>
+        <w:rPr>
+          <w:b/>
+          <w:bCs/>
+        </w:rPr>
+        <w:t xml:space="preserve">references </w:t>
+      </w:r>
+      <w:proofErr w:type="spellStart"/>
+      <w:r>
+        <w:t>TimePeriod</w:t>
+      </w:r>
+      <w:proofErr w:type="spellEnd"/>
+      <w:r>
+        <w:t>(</w:t>
+      </w:r>
+      <w:proofErr w:type="spellStart"/>
+      <w:r>
+        <w:t>timePeriodId</w:t>
+      </w:r>
+      <w:proofErr w:type="spellEnd"/>
+      <w:r>
+        <w:t>)</w:t>
+      </w:r>
+    </w:p>
+    <w:p>
+      <w:pPr>
+        <w:spacing w:line="240" w:lineRule="auto"/>
+      </w:pPr>
+      <w:r>
+        <w:t xml:space="preserve">ON UPDATE NO ACTION, ON DELETE </w:t>
+      </w:r>
+      <w:r>
+        <w:t>CASCADE</w:t>
+      </w:r>
+    </w:p>
+    <w:p>
+      <w:pPr>
+        <w:spacing w:line="240" w:lineRule="auto"/>
+      </w:pPr>
+      <w:r>
+        <w:rPr>
+          <w:b/>
+          <w:bCs/>
+        </w:rPr>
+        <w:t xml:space="preserve">Foreign Key </w:t>
+      </w:r>
+      <w:proofErr w:type="spellStart"/>
+      <w:r>
+        <w:t>personId</w:t>
+      </w:r>
+      <w:proofErr w:type="spellEnd"/>
+      <w:r>
+        <w:t xml:space="preserve"> </w:t>
+      </w:r>
+      <w:r>
+        <w:rPr>
+          <w:b/>
+          <w:bCs/>
+        </w:rPr>
+        <w:t xml:space="preserve">references </w:t>
+      </w:r>
+      <w:r>
+        <w:t>Person</w:t>
+      </w:r>
+      <w:r>
+        <w:t>(</w:t>
+      </w:r>
+      <w:proofErr w:type="spellStart"/>
+      <w:r>
+        <w:t>personId</w:t>
+      </w:r>
+      <w:proofErr w:type="spellEnd"/>
+      <w:r>
+        <w:t>)</w:t>
+      </w:r>
+    </w:p>
+    <w:p>
+      <w:pPr>
+        <w:spacing w:line="240" w:lineRule="auto"/>
+      </w:pPr>
+      <w:r>
+        <w:t>ON UPDATE NO ACTION, ON DELETE CASCADE</w:t>
+      </w:r>
+    </w:p>
+    <w:p>
+      <w:pPr>
+        <w:spacing w:line="240" w:lineRule="auto"/>
+      </w:pPr>
+      <w:r>
+        <w:rPr>
+          <w:b/>
+          <w:bCs/>
+        </w:rPr>
+        <w:t xml:space="preserve">Foreign Key </w:t>
+      </w:r>
+      <w:proofErr w:type="spellStart"/>
+      <w:r>
+        <w:t>academicProgrammeId</w:t>
+      </w:r>
+      <w:proofErr w:type="spellEnd"/>
+      <w:r>
+        <w:t xml:space="preserve"> </w:t>
+      </w:r>
+      <w:r>
+        <w:rPr>
+          <w:b/>
+          <w:bCs/>
+        </w:rPr>
+        <w:t xml:space="preserve">references </w:t>
+      </w:r>
+      <w:proofErr w:type="spellStart"/>
+      <w:r>
+        <w:t>AcademicProgramme</w:t>
+      </w:r>
+      <w:proofErr w:type="spellEnd"/>
+      <w:r>
+        <w:t>(</w:t>
+      </w:r>
+      <w:proofErr w:type="spellStart"/>
+      <w:r>
+        <w:t>academicProgrammeId</w:t>
+      </w:r>
+      <w:proofErr w:type="spellEnd"/>
+      <w:r>
+        <w:t>)</w:t>
+      </w:r>
+    </w:p>
+    <w:p>
+      <w:pPr>
+        <w:spacing w:line="240" w:lineRule="auto"/>
+      </w:pPr>
+      <w:r>
+        <w:t>ON UPDATE NO ACTION, ON DELETE CASCADE</w:t>
+      </w:r>
+    </w:p>
+    <w:p>
+      <w:pPr>
+        <w:spacing w:line="240" w:lineRule="auto"/>
+      </w:pPr>
+    </w:p>
+    <w:p>
+      <w:pPr>
+        <w:spacing w:line="240" w:lineRule="auto"/>
+      </w:pPr>
+      <w:proofErr w:type="spellStart"/>
+      <w:r>
+        <w:rPr>
+          <w:b/>
+          <w:bCs/>
+        </w:rPr>
+        <w:t>StudentRegistersInCourse</w:t>
+      </w:r>
+      <w:proofErr w:type="spellEnd"/>
+      <w:r>
+        <w:t>(</w:t>
+      </w:r>
+      <w:proofErr w:type="spellStart"/>
+      <w:r>
+        <w:t>personId</w:t>
+      </w:r>
+      <w:proofErr w:type="spellEnd"/>
+      <w:r>
+        <w:t xml:space="preserve">, </w:t>
+      </w:r>
+      <w:proofErr w:type="spellStart"/>
+      <w:r>
+        <w:t>courseId</w:t>
+      </w:r>
+      <w:proofErr w:type="spellEnd"/>
+      <w:r>
+        <w:t xml:space="preserve">, </w:t>
+      </w:r>
+      <w:proofErr w:type="spellStart"/>
+      <w:r>
+        <w:t>timePeriodId</w:t>
+      </w:r>
+      <w:proofErr w:type="spellEnd"/>
+      <w:r>
+        <w:t xml:space="preserve">, </w:t>
+      </w:r>
+      <w:proofErr w:type="spellStart"/>
+      <w:r>
+        <w:t>finalMark</w:t>
+      </w:r>
+      <w:proofErr w:type="spellEnd"/>
+      <w:r>
+        <w:t xml:space="preserve">, </w:t>
+      </w:r>
+      <w:proofErr w:type="spellStart"/>
+      <w:r>
+        <w:t>finalGrade</w:t>
+      </w:r>
+      <w:proofErr w:type="spellEnd"/>
+      <w:r>
+        <w:t>)</w:t>
+      </w:r>
+    </w:p>
+    <w:p>
+      <w:pPr>
+        <w:spacing w:line="240" w:lineRule="auto"/>
+      </w:pPr>
+      <w:r>
+        <w:rPr>
+          <w:b/>
+          <w:bCs/>
+        </w:rPr>
+        <w:t>Primary Key</w:t>
+      </w:r>
+      <w:r>
+        <w:rPr>
+          <w:b/>
+          <w:bCs/>
+        </w:rPr>
+        <w:t xml:space="preserve"> </w:t>
+      </w:r>
+      <w:proofErr w:type="spellStart"/>
+      <w:r>
+        <w:t>personId</w:t>
+      </w:r>
+      <w:proofErr w:type="spellEnd"/>
+      <w:r>
+        <w:t xml:space="preserve">, </w:t>
+      </w:r>
+      <w:proofErr w:type="spellStart"/>
+      <w:r>
+        <w:t>courseId</w:t>
+      </w:r>
+      <w:proofErr w:type="spellEnd"/>
+      <w:r>
+        <w:t xml:space="preserve">, </w:t>
+      </w:r>
+      <w:proofErr w:type="spellStart"/>
+      <w:r>
+        <w:t>timePeriodId</w:t>
+      </w:r>
+      <w:proofErr w:type="spellEnd"/>
+    </w:p>
+    <w:p>
+      <w:pPr>
+        <w:spacing w:line="240" w:lineRule="auto"/>
+      </w:pPr>
+      <w:r>
+        <w:rPr>
+          <w:b/>
+          <w:bCs/>
+        </w:rPr>
+        <w:t xml:space="preserve">Foreign Key </w:t>
+      </w:r>
+      <w:proofErr w:type="spellStart"/>
+      <w:r>
+        <w:t>personId</w:t>
+      </w:r>
+      <w:proofErr w:type="spellEnd"/>
+      <w:r>
+        <w:t xml:space="preserve"> </w:t>
+      </w:r>
+      <w:r>
+        <w:rPr>
+          <w:b/>
+          <w:bCs/>
+        </w:rPr>
+        <w:t xml:space="preserve">references </w:t>
+      </w:r>
+      <w:r>
+        <w:t>Person(</w:t>
+      </w:r>
+      <w:proofErr w:type="spellStart"/>
+      <w:r>
+        <w:t>personId</w:t>
+      </w:r>
+      <w:proofErr w:type="spellEnd"/>
+      <w:r>
+        <w:t>)</w:t>
+      </w:r>
+    </w:p>
+    <w:p>
+      <w:pPr>
+        <w:spacing w:line="240" w:lineRule="auto"/>
+      </w:pPr>
+      <w:r>
+        <w:t>ON UPDATE NO ACTION, ON DELETE CASCADE</w:t>
+      </w:r>
+    </w:p>
+    <w:p>
+      <w:pPr>
+        <w:spacing w:line="240" w:lineRule="auto"/>
+      </w:pPr>
+      <w:r>
+        <w:rPr>
+          <w:b/>
+          <w:bCs/>
+        </w:rPr>
+        <w:t xml:space="preserve">Foreign Key </w:t>
+      </w:r>
+      <w:proofErr w:type="spellStart"/>
+      <w:r>
+        <w:t>courseId</w:t>
+      </w:r>
+      <w:proofErr w:type="spellEnd"/>
+      <w:r>
+        <w:t xml:space="preserve"> </w:t>
+      </w:r>
+      <w:r>
+        <w:rPr>
+          <w:b/>
+          <w:bCs/>
+        </w:rPr>
+        <w:t xml:space="preserve">references </w:t>
+      </w:r>
+      <w:proofErr w:type="spellStart"/>
+      <w:r>
+        <w:t>Course</w:t>
+      </w:r>
+      <w:r>
+        <w:t>Offering</w:t>
+      </w:r>
+      <w:proofErr w:type="spellEnd"/>
+      <w:r>
+        <w:t>(</w:t>
+      </w:r>
+      <w:proofErr w:type="spellStart"/>
+      <w:r>
+        <w:t>courseId</w:t>
+      </w:r>
+      <w:proofErr w:type="spellEnd"/>
+      <w:r>
+        <w:t>)</w:t>
+      </w:r>
+    </w:p>
+    <w:p>
+      <w:pPr>
+        <w:spacing w:line="240" w:lineRule="auto"/>
+      </w:pPr>
+      <w:r>
+        <w:lastRenderedPageBreak/>
+        <w:t>ON UPDATE NO ACTION, ON DELETE CASCADE</w:t>
+      </w:r>
+    </w:p>
+    <w:p>
+      <w:pPr>
+        <w:spacing w:line="240" w:lineRule="auto"/>
+      </w:pPr>
+      <w:r>
+        <w:rPr>
+          <w:b/>
+          <w:bCs/>
+        </w:rPr>
+        <w:t xml:space="preserve">Foreign Key </w:t>
+      </w:r>
+      <w:proofErr w:type="spellStart"/>
+      <w:r>
+        <w:t>timePeriodId</w:t>
+      </w:r>
+      <w:proofErr w:type="spellEnd"/>
+      <w:r>
+        <w:t xml:space="preserve"> </w:t>
+      </w:r>
+      <w:r>
+        <w:rPr>
+          <w:b/>
+          <w:bCs/>
+        </w:rPr>
+        <w:t xml:space="preserve">references </w:t>
+      </w:r>
+      <w:proofErr w:type="spellStart"/>
+      <w:r>
+        <w:t>TimePeriod</w:t>
+      </w:r>
+      <w:r>
+        <w:t>Offering</w:t>
+      </w:r>
+      <w:proofErr w:type="spellEnd"/>
+      <w:r>
+        <w:t>(</w:t>
+      </w:r>
+      <w:proofErr w:type="spellStart"/>
+      <w:r>
+        <w:t>timePeriodId</w:t>
+      </w:r>
+      <w:proofErr w:type="spellEnd"/>
+      <w:r>
+        <w:t>)</w:t>
+      </w:r>
+    </w:p>
+    <w:p>
+      <w:pPr>
+        <w:spacing w:line="240" w:lineRule="auto"/>
+      </w:pPr>
+      <w:r>
+        <w:t>ON UPDATE NO ACTION, ON DELETE CASCADE</w:t>
+      </w:r>
+    </w:p>
+    <w:p>
+      <w:pPr>
+        <w:spacing w:line="240" w:lineRule="auto"/>
+      </w:pPr>
       <w:bookmarkStart w:id="0" w:name="_GoBack"/>
       <w:bookmarkEnd w:id="0"/>
     </w:p>
@@ -1185,780 +3141,6 @@
       <w:pPr>
         <w:spacing w:line="240" w:lineRule="auto"/>
       </w:pPr>
-      <w:r>
-        <w:rPr>
-          <w:b/>
-          <w:bCs/>
-        </w:rPr>
-        <w:t xml:space="preserve">Foreign Key </w:t>
-      </w:r>
-      <w:r>
-        <w:t>courseId</w:t>
-      </w:r>
-      <w:r>
-        <w:t xml:space="preserve"> </w:t>
-      </w:r>
-      <w:r>
-        <w:rPr>
-          <w:b/>
-          <w:bCs/>
-        </w:rPr>
-        <w:t xml:space="preserve">references </w:t>
-      </w:r>
-      <w:r>
-        <w:t>Course(courseId)</w:t>
-      </w:r>
-    </w:p>
-    <w:p>
-      <w:pPr>
-        <w:spacing w:line="240" w:lineRule="auto"/>
-      </w:pPr>
-      <w:r>
-        <w:t>ON UPDATE NO ACTION, ON DELETE CASCADE</w:t>
-      </w:r>
-    </w:p>
-    <w:p>
-      <w:pPr>
-        <w:spacing w:line="240" w:lineRule="auto"/>
-      </w:pPr>
-    </w:p>
-    <w:p>
-      <w:pPr>
-        <w:spacing w:line="240" w:lineRule="auto"/>
-      </w:pPr>
-      <w:r>
-        <w:rPr>
-          <w:b/>
-          <w:bCs/>
-        </w:rPr>
-        <w:t>CourseAcademicProgrammeAssignment</w:t>
-      </w:r>
-      <w:r>
-        <w:t>(courseId, academicProgrammeId , startDate, endDate, type)</w:t>
-      </w:r>
-    </w:p>
-    <w:p>
-      <w:pPr>
-        <w:spacing w:line="240" w:lineRule="auto"/>
-      </w:pPr>
-      <w:r>
-        <w:rPr>
-          <w:b/>
-          <w:bCs/>
-        </w:rPr>
-        <w:t xml:space="preserve">Primary Key </w:t>
-      </w:r>
-      <w:r>
-        <w:t>courseId, academicProgrammeId, startDate</w:t>
-      </w:r>
-    </w:p>
-    <w:p>
-      <w:pPr>
-        <w:spacing w:line="240" w:lineRule="auto"/>
-      </w:pPr>
-      <w:r>
-        <w:rPr>
-          <w:b/>
-          <w:bCs/>
-        </w:rPr>
-        <w:t xml:space="preserve">Foreign Key </w:t>
-      </w:r>
-      <w:r>
-        <w:t xml:space="preserve">courseId </w:t>
-      </w:r>
-      <w:r>
-        <w:rPr>
-          <w:b/>
-          <w:bCs/>
-        </w:rPr>
-        <w:t xml:space="preserve">references </w:t>
-      </w:r>
-      <w:r>
-        <w:t>Course(courseId)</w:t>
-      </w:r>
-    </w:p>
-    <w:p>
-      <w:pPr>
-        <w:spacing w:line="240" w:lineRule="auto"/>
-      </w:pPr>
-      <w:r>
-        <w:t>ON UPDATE NO ACTION, ON DELETE CASCADE</w:t>
-      </w:r>
-    </w:p>
-    <w:p>
-      <w:pPr>
-        <w:spacing w:line="240" w:lineRule="auto"/>
-      </w:pPr>
-      <w:r>
-        <w:rPr>
-          <w:b/>
-          <w:bCs/>
-        </w:rPr>
-        <w:t xml:space="preserve">Foreign Key </w:t>
-      </w:r>
-      <w:r>
-        <w:t xml:space="preserve">academicProgrammeId </w:t>
-      </w:r>
-      <w:r>
-        <w:rPr>
-          <w:b/>
-          <w:bCs/>
-        </w:rPr>
-        <w:t xml:space="preserve">references </w:t>
-      </w:r>
-      <w:r>
-        <w:t>AcademicProgramme(academicProgrammeId)</w:t>
-      </w:r>
-    </w:p>
-    <w:p>
-      <w:pPr>
-        <w:spacing w:line="240" w:lineRule="auto"/>
-      </w:pPr>
-      <w:r>
-        <w:t>ON UPDATE NO ACTION, ON DELETE CASCADE</w:t>
-      </w:r>
-    </w:p>
-    <w:p>
-      <w:pPr>
-        <w:spacing w:line="240" w:lineRule="auto"/>
-      </w:pPr>
-    </w:p>
-    <w:p>
-      <w:pPr>
-        <w:spacing w:line="240" w:lineRule="auto"/>
-      </w:pPr>
-      <w:r>
-        <w:rPr>
-          <w:b/>
-          <w:bCs/>
-        </w:rPr>
-        <w:t>TimePeriod</w:t>
-      </w:r>
-      <w:r>
-        <w:t>(timePeriodId, year, isSemester, semesterTrimesterNumber)</w:t>
-      </w:r>
-    </w:p>
-    <w:p>
-      <w:pPr>
-        <w:spacing w:line="240" w:lineRule="auto"/>
-      </w:pPr>
-      <w:r>
-        <w:rPr>
-          <w:b/>
-          <w:bCs/>
-        </w:rPr>
-        <w:t xml:space="preserve">Primary Key </w:t>
-      </w:r>
-      <w:r>
-        <w:t>timePeriodId</w:t>
-      </w:r>
-    </w:p>
-    <w:p>
-      <w:pPr>
-        <w:spacing w:line="240" w:lineRule="auto"/>
-      </w:pPr>
-    </w:p>
-    <w:p>
-      <w:pPr>
-        <w:spacing w:line="240" w:lineRule="auto"/>
-      </w:pPr>
-      <w:r>
-        <w:rPr>
-          <w:b/>
-          <w:bCs/>
-        </w:rPr>
-        <w:t>CourseOffering</w:t>
-      </w:r>
-      <w:r>
-        <w:t>(courseId, timePeriodId, campusId, courseCoordinator)</w:t>
-      </w:r>
-    </w:p>
-    <w:p>
-      <w:pPr>
-        <w:spacing w:line="240" w:lineRule="auto"/>
-      </w:pPr>
-      <w:r>
-        <w:rPr>
-          <w:b/>
-          <w:bCs/>
-        </w:rPr>
-        <w:t xml:space="preserve">Primary Key </w:t>
-      </w:r>
-      <w:r>
-        <w:t>courseId, timePeriodId, campusId</w:t>
-      </w:r>
-    </w:p>
-    <w:p>
-      <w:pPr>
-        <w:spacing w:line="240" w:lineRule="auto"/>
-      </w:pPr>
-      <w:r>
-        <w:rPr>
-          <w:b/>
-          <w:bCs/>
-        </w:rPr>
-        <w:t xml:space="preserve">Foreign Key </w:t>
-      </w:r>
-      <w:r>
-        <w:t xml:space="preserve">courseId </w:t>
-      </w:r>
-      <w:r>
-        <w:rPr>
-          <w:b/>
-          <w:bCs/>
-        </w:rPr>
-        <w:t xml:space="preserve">references </w:t>
-      </w:r>
-      <w:r>
-        <w:t>Course(courseId)</w:t>
-      </w:r>
-    </w:p>
-    <w:p>
-      <w:pPr>
-        <w:spacing w:line="240" w:lineRule="auto"/>
-      </w:pPr>
-      <w:r>
-        <w:t>ON UPDATE NO ACTION, ON DELETE CASCADE</w:t>
-      </w:r>
-    </w:p>
-    <w:p>
-      <w:pPr>
-        <w:spacing w:line="240" w:lineRule="auto"/>
-      </w:pPr>
-      <w:r>
-        <w:rPr>
-          <w:b/>
-          <w:bCs/>
-        </w:rPr>
-        <w:t xml:space="preserve">Foreign Key </w:t>
-      </w:r>
-      <w:r>
-        <w:t xml:space="preserve">campusId </w:t>
-      </w:r>
-      <w:r>
-        <w:rPr>
-          <w:b/>
-          <w:bCs/>
-        </w:rPr>
-        <w:t xml:space="preserve">references </w:t>
-      </w:r>
-      <w:r>
-        <w:t>Campus(campusId)</w:t>
-      </w:r>
-    </w:p>
-    <w:p>
-      <w:pPr>
-        <w:spacing w:line="240" w:lineRule="auto"/>
-      </w:pPr>
-      <w:r>
-        <w:t>ON UPDATE NO ACTION, ON DELETE CASCADE</w:t>
-      </w:r>
-    </w:p>
-    <w:p>
-      <w:pPr>
-        <w:spacing w:line="240" w:lineRule="auto"/>
-      </w:pPr>
-      <w:r>
-        <w:rPr>
-          <w:b/>
-          <w:bCs/>
-        </w:rPr>
-        <w:t xml:space="preserve">Foreign Key </w:t>
-      </w:r>
-      <w:r>
-        <w:t xml:space="preserve">timePeriodId </w:t>
-      </w:r>
-      <w:r>
-        <w:rPr>
-          <w:b/>
-          <w:bCs/>
-        </w:rPr>
-        <w:t xml:space="preserve">references </w:t>
-      </w:r>
-      <w:r>
-        <w:t>TimePeriod(timePeriodId)</w:t>
-      </w:r>
-    </w:p>
-    <w:p>
-      <w:pPr>
-        <w:spacing w:line="240" w:lineRule="auto"/>
-      </w:pPr>
-      <w:r>
-        <w:t>ON UPDATE NO ACTION, ON DELETE CASCADE</w:t>
-      </w:r>
-    </w:p>
-    <w:p>
-      <w:pPr>
-        <w:spacing w:line="240" w:lineRule="auto"/>
-      </w:pPr>
-      <w:r>
-        <w:rPr>
-          <w:b/>
-          <w:bCs/>
-        </w:rPr>
-        <w:t xml:space="preserve">Foreign Key </w:t>
-      </w:r>
-      <w:r>
-        <w:t xml:space="preserve">courseCoordinator </w:t>
-      </w:r>
-      <w:r>
-        <w:rPr>
-          <w:b/>
-          <w:bCs/>
-        </w:rPr>
-        <w:t xml:space="preserve">references </w:t>
-      </w:r>
-      <w:r>
-        <w:t>Person(personId)</w:t>
-      </w:r>
-    </w:p>
-    <w:p>
-      <w:pPr>
-        <w:spacing w:line="240" w:lineRule="auto"/>
-      </w:pPr>
-      <w:r>
-        <w:lastRenderedPageBreak/>
-        <w:t>ON UPDATE NO ACTION, ON DELETE CASCADE</w:t>
-      </w:r>
-    </w:p>
-    <w:p>
-      <w:pPr>
-        <w:spacing w:line="240" w:lineRule="auto"/>
-      </w:pPr>
-    </w:p>
-    <w:p>
-      <w:pPr>
-        <w:spacing w:line="240" w:lineRule="auto"/>
-      </w:pPr>
-    </w:p>
-    <w:p>
-      <w:pPr>
-        <w:spacing w:line="240" w:lineRule="auto"/>
-      </w:pPr>
-      <w:r>
-        <w:rPr>
-          <w:b/>
-          <w:bCs/>
-        </w:rPr>
-        <w:t>TimeSlot</w:t>
-      </w:r>
-      <w:r>
-        <w:t>(timeSlotId, day, startTime, endTime</w:t>
-      </w:r>
-      <w:r>
-        <w:t>, room</w:t>
-      </w:r>
-      <w:r>
-        <w:t>Numer</w:t>
-      </w:r>
-      <w:r>
-        <w:t>, personId, courseId, timePeriodId, campusId</w:t>
-      </w:r>
-      <w:r>
-        <w:t>)</w:t>
-      </w:r>
-    </w:p>
-    <w:p>
-      <w:pPr>
-        <w:spacing w:line="240" w:lineRule="auto"/>
-      </w:pPr>
-      <w:r>
-        <w:rPr>
-          <w:b/>
-          <w:bCs/>
-        </w:rPr>
-        <w:t>Primary Key</w:t>
-      </w:r>
-      <w:r>
-        <w:rPr>
-          <w:b/>
-          <w:bCs/>
-        </w:rPr>
-        <w:t xml:space="preserve"> </w:t>
-      </w:r>
-      <w:r>
-        <w:t>timeSlotId</w:t>
-      </w:r>
-    </w:p>
-    <w:p>
-      <w:pPr>
-        <w:spacing w:line="240" w:lineRule="auto"/>
-      </w:pPr>
-      <w:r>
-        <w:rPr>
-          <w:b/>
-          <w:bCs/>
-        </w:rPr>
-        <w:t xml:space="preserve">Foreign Key </w:t>
-      </w:r>
-      <w:r>
-        <w:t>room</w:t>
-      </w:r>
-      <w:r>
-        <w:t>Number</w:t>
-      </w:r>
-      <w:r>
-        <w:t xml:space="preserve"> </w:t>
-      </w:r>
-      <w:r>
-        <w:rPr>
-          <w:b/>
-          <w:bCs/>
-        </w:rPr>
-        <w:t xml:space="preserve">references </w:t>
-      </w:r>
-      <w:r>
-        <w:t>Room(room</w:t>
-      </w:r>
-      <w:r>
-        <w:t>Number</w:t>
-      </w:r>
-      <w:r>
-        <w:t>)</w:t>
-      </w:r>
-    </w:p>
-    <w:p>
-      <w:pPr>
-        <w:spacing w:line="240" w:lineRule="auto"/>
-      </w:pPr>
-      <w:r>
-        <w:t>ON UPDATE NO ACTION, ON DELETE NO ACTION</w:t>
-      </w:r>
-    </w:p>
-    <w:p>
-      <w:pPr>
-        <w:spacing w:line="240" w:lineRule="auto"/>
-      </w:pPr>
-      <w:r>
-        <w:rPr>
-          <w:b/>
-          <w:bCs/>
-        </w:rPr>
-        <w:t xml:space="preserve">Foreign Key </w:t>
-      </w:r>
-      <w:r>
-        <w:t xml:space="preserve">personId </w:t>
-      </w:r>
-      <w:r>
-        <w:rPr>
-          <w:b/>
-          <w:bCs/>
-        </w:rPr>
-        <w:t xml:space="preserve">references </w:t>
-      </w:r>
-      <w:r>
-        <w:t>Person</w:t>
-      </w:r>
-      <w:r>
-        <w:t>(personId)</w:t>
-      </w:r>
-    </w:p>
-    <w:p>
-      <w:pPr>
-        <w:spacing w:line="240" w:lineRule="auto"/>
-      </w:pPr>
-      <w:r>
-        <w:t>ON UPDATE NO ACTION, ON DELETE NO ACTION</w:t>
-      </w:r>
-    </w:p>
-    <w:p>
-      <w:pPr>
-        <w:spacing w:line="240" w:lineRule="auto"/>
-      </w:pPr>
-      <w:r>
-        <w:rPr>
-          <w:b/>
-          <w:bCs/>
-        </w:rPr>
-        <w:t xml:space="preserve">Foreign Key </w:t>
-      </w:r>
-      <w:r>
-        <w:t xml:space="preserve">courseId </w:t>
-      </w:r>
-      <w:r>
-        <w:rPr>
-          <w:b/>
-          <w:bCs/>
-        </w:rPr>
-        <w:t xml:space="preserve">references </w:t>
-      </w:r>
-      <w:r>
-        <w:t>CourseOffering(courseId)</w:t>
-      </w:r>
-    </w:p>
-    <w:p>
-      <w:pPr>
-        <w:spacing w:line="240" w:lineRule="auto"/>
-      </w:pPr>
-      <w:r>
-        <w:t>ON UPDATE NO ACTION, ON DELETE NO ACTION</w:t>
-      </w:r>
-    </w:p>
-    <w:p>
-      <w:pPr>
-        <w:spacing w:line="240" w:lineRule="auto"/>
-      </w:pPr>
-      <w:r>
-        <w:rPr>
-          <w:b/>
-          <w:bCs/>
-        </w:rPr>
-        <w:t xml:space="preserve">Foreign Key </w:t>
-      </w:r>
-      <w:r>
-        <w:t xml:space="preserve">timePeriodId </w:t>
-      </w:r>
-      <w:r>
-        <w:rPr>
-          <w:b/>
-          <w:bCs/>
-        </w:rPr>
-        <w:t xml:space="preserve">references </w:t>
-      </w:r>
-      <w:r>
-        <w:t>CourseOffering(timePeriodId)</w:t>
-      </w:r>
-    </w:p>
-    <w:p>
-      <w:pPr>
-        <w:spacing w:line="240" w:lineRule="auto"/>
-      </w:pPr>
-      <w:r>
-        <w:t>ON UPDATE NO ACTION, ON DELETE NO ACTION</w:t>
-      </w:r>
-    </w:p>
-    <w:p>
-      <w:pPr>
-        <w:spacing w:line="240" w:lineRule="auto"/>
-      </w:pPr>
-      <w:r>
-        <w:rPr>
-          <w:b/>
-          <w:bCs/>
-        </w:rPr>
-        <w:t xml:space="preserve">Foreign Key </w:t>
-      </w:r>
-      <w:r>
-        <w:t xml:space="preserve">campusId </w:t>
-      </w:r>
-      <w:r>
-        <w:rPr>
-          <w:b/>
-          <w:bCs/>
-        </w:rPr>
-        <w:t xml:space="preserve">references </w:t>
-      </w:r>
-      <w:r>
-        <w:t>CourseOffering(campusId)</w:t>
-      </w:r>
-    </w:p>
-    <w:p>
-      <w:pPr>
-        <w:spacing w:line="240" w:lineRule="auto"/>
-      </w:pPr>
-      <w:r>
-        <w:t>ON UPDATE NO ACTION, ON DELETE NO ACTION</w:t>
-      </w:r>
-    </w:p>
-    <w:p>
-      <w:pPr>
-        <w:spacing w:line="240" w:lineRule="auto"/>
-      </w:pPr>
-    </w:p>
-    <w:p>
-      <w:pPr>
-        <w:spacing w:line="240" w:lineRule="auto"/>
-      </w:pPr>
-    </w:p>
-    <w:p>
-      <w:pPr>
-        <w:spacing w:line="240" w:lineRule="auto"/>
-      </w:pPr>
-      <w:r>
-        <w:rPr>
-          <w:b/>
-          <w:bCs/>
-        </w:rPr>
-        <w:t>StudentEnrolment</w:t>
-      </w:r>
-      <w:r>
-        <w:t>(</w:t>
-      </w:r>
-      <w:r>
-        <w:t>academicProgrammeId</w:t>
-      </w:r>
-      <w:r>
-        <w:t>, personId, timePeriodId, enrolmentDate, completionDate)</w:t>
-      </w:r>
-    </w:p>
-    <w:p>
-      <w:pPr>
-        <w:spacing w:line="240" w:lineRule="auto"/>
-      </w:pPr>
-      <w:r>
-        <w:rPr>
-          <w:b/>
-          <w:bCs/>
-        </w:rPr>
-        <w:t>Primary Key</w:t>
-      </w:r>
-      <w:r>
-        <w:rPr>
-          <w:b/>
-          <w:bCs/>
-        </w:rPr>
-        <w:t xml:space="preserve"> </w:t>
-      </w:r>
-      <w:r>
-        <w:t>academicProgramId, personId, timePeriodId</w:t>
-      </w:r>
-    </w:p>
-    <w:p>
-      <w:pPr>
-        <w:spacing w:line="240" w:lineRule="auto"/>
-      </w:pPr>
-      <w:r>
-        <w:rPr>
-          <w:b/>
-          <w:bCs/>
-        </w:rPr>
-        <w:t xml:space="preserve">Foreign Key </w:t>
-      </w:r>
-      <w:r>
-        <w:t xml:space="preserve">timePeriodId </w:t>
-      </w:r>
-      <w:r>
-        <w:rPr>
-          <w:b/>
-          <w:bCs/>
-        </w:rPr>
-        <w:t xml:space="preserve">references </w:t>
-      </w:r>
-      <w:r>
-        <w:t>TimePeriod(timePeriodId)</w:t>
-      </w:r>
-    </w:p>
-    <w:p>
-      <w:pPr>
-        <w:spacing w:line="240" w:lineRule="auto"/>
-      </w:pPr>
-      <w:r>
-        <w:t xml:space="preserve">ON UPDATE NO ACTION, ON DELETE </w:t>
-      </w:r>
-      <w:r>
-        <w:t>CASCADE</w:t>
-      </w:r>
-    </w:p>
-    <w:p>
-      <w:pPr>
-        <w:spacing w:line="240" w:lineRule="auto"/>
-      </w:pPr>
-      <w:r>
-        <w:rPr>
-          <w:b/>
-          <w:bCs/>
-        </w:rPr>
-        <w:t xml:space="preserve">Foreign Key </w:t>
-      </w:r>
-      <w:r>
-        <w:t xml:space="preserve">personId </w:t>
-      </w:r>
-      <w:r>
-        <w:rPr>
-          <w:b/>
-          <w:bCs/>
-        </w:rPr>
-        <w:t xml:space="preserve">references </w:t>
-      </w:r>
-      <w:r>
-        <w:t>Person</w:t>
-      </w:r>
-      <w:r>
-        <w:t>(personId)</w:t>
-      </w:r>
-    </w:p>
-    <w:p>
-      <w:pPr>
-        <w:spacing w:line="240" w:lineRule="auto"/>
-      </w:pPr>
-      <w:r>
-        <w:t>ON UPDATE NO ACTION, ON DELETE CASCADE</w:t>
-      </w:r>
-    </w:p>
-    <w:p>
-      <w:pPr>
-        <w:spacing w:line="240" w:lineRule="auto"/>
-      </w:pPr>
-      <w:r>
-        <w:rPr>
-          <w:b/>
-          <w:bCs/>
-        </w:rPr>
-        <w:t xml:space="preserve">Foreign Key </w:t>
-      </w:r>
-      <w:r>
-        <w:t xml:space="preserve">academicProgrammeId </w:t>
-      </w:r>
-      <w:r>
-        <w:rPr>
-          <w:b/>
-          <w:bCs/>
-        </w:rPr>
-        <w:t xml:space="preserve">references </w:t>
-      </w:r>
-      <w:r>
-        <w:t>AcademicProgramme(academicProgrammeId)</w:t>
-      </w:r>
-    </w:p>
-    <w:p>
-      <w:pPr>
-        <w:spacing w:line="240" w:lineRule="auto"/>
-      </w:pPr>
-      <w:r>
-        <w:t>ON UPDATE NO ACTION, ON DELETE CASCADE</w:t>
-      </w:r>
-    </w:p>
-    <w:p>
-      <w:pPr>
-        <w:spacing w:line="240" w:lineRule="auto"/>
-      </w:pPr>
-    </w:p>
-    <w:p>
-      <w:pPr>
-        <w:spacing w:line="240" w:lineRule="auto"/>
-      </w:pPr>
-      <w:r>
-        <w:rPr>
-          <w:b/>
-          <w:bCs/>
-        </w:rPr>
-        <w:t>StudentRegistersInCourse</w:t>
-      </w:r>
-      <w:r>
-        <w:t>(personId, courseId, timePeriodId, finalMark, finalGrade)</w:t>
-      </w:r>
-    </w:p>
-    <w:p>
-      <w:pPr>
-        <w:spacing w:line="240" w:lineRule="auto"/>
-      </w:pPr>
-      <w:r>
-        <w:rPr>
-          <w:b/>
-          <w:bCs/>
-        </w:rPr>
-        <w:t>Primary Key</w:t>
-      </w:r>
-      <w:r>
-        <w:rPr>
-          <w:b/>
-          <w:bCs/>
-        </w:rPr>
-        <w:t xml:space="preserve"> </w:t>
-      </w:r>
-      <w:r>
-        <w:t>personId, courseId, timePeriodId</w:t>
-      </w:r>
     </w:p>
     <w:p>
       <w:pPr>
@@ -1975,7 +3157,6 @@
         <w:pStyle w:val="Heading2"/>
       </w:pPr>
       <w:r>
-        <w:lastRenderedPageBreak/>
         <w:t>Recursive Relationships</w:t>
       </w:r>
     </w:p>
@@ -1983,8 +3164,21 @@
       <w:pPr>
         <w:spacing w:line="240" w:lineRule="auto"/>
       </w:pPr>
-      <w:r>
-        <w:t>Subdepartments can be represented by having a subDepartmentOf attribute in the Department table</w:t>
+      <w:proofErr w:type="spellStart"/>
+      <w:r>
+        <w:t>Subdepartments</w:t>
+      </w:r>
+      <w:proofErr w:type="spellEnd"/>
+      <w:r>
+        <w:t xml:space="preserve"> can be represented by having a </w:t>
+      </w:r>
+      <w:proofErr w:type="spellStart"/>
+      <w:r>
+        <w:t>subDepartmentOf</w:t>
+      </w:r>
+      <w:proofErr w:type="spellEnd"/>
+      <w:r>
+        <w:t xml:space="preserve"> attribute in the Department table</w:t>
       </w:r>
     </w:p>
     <w:p>
@@ -2009,11 +3203,40 @@
       </w:r>
     </w:p>
     <w:p>
-      <w:r>
-        <w:t>MajorMinor wasn’t in 1NF because the conditions attribute could be multivalued. To make this atomic a separate table</w:t>
-      </w:r>
-      <w:r>
-        <w:t xml:space="preserve"> called MajorMinorCondition with the MajorMinor code as a FK and conditionId as PK</w:t>
+      <w:proofErr w:type="spellStart"/>
+      <w:r>
+        <w:t>MajorMinor</w:t>
+      </w:r>
+      <w:proofErr w:type="spellEnd"/>
+      <w:r>
+        <w:t xml:space="preserve"> wasn’t in 1NF because the conditions attribute could be multivalued. To make this atomic a separate table</w:t>
+      </w:r>
+      <w:r>
+        <w:t xml:space="preserve"> called </w:t>
+      </w:r>
+      <w:proofErr w:type="spellStart"/>
+      <w:r>
+        <w:t>MajorMinorCondition</w:t>
+      </w:r>
+      <w:proofErr w:type="spellEnd"/>
+      <w:r>
+        <w:t xml:space="preserve"> with the </w:t>
+      </w:r>
+      <w:proofErr w:type="spellStart"/>
+      <w:r>
+        <w:t>MajorMinor</w:t>
+      </w:r>
+      <w:proofErr w:type="spellEnd"/>
+      <w:r>
+        <w:t xml:space="preserve"> code as a FK and </w:t>
+      </w:r>
+      <w:proofErr w:type="spellStart"/>
+      <w:r>
+        <w:t>conditionId</w:t>
+      </w:r>
+      <w:proofErr w:type="spellEnd"/>
+      <w:r>
+        <w:t xml:space="preserve"> as PK</w:t>
       </w:r>
       <w:r>
         <w:t>.</w:t>

</xml_diff>

<commit_message>
cover sheet added to word
</commit_message>
<xml_diff>
--- a/Assessment 1/db mapping and normalisation.docx
+++ b/Assessment 1/db mapping and normalisation.docx
@@ -7,12 +7,7 @@
         <w:pStyle w:val="Heading2"/>
       </w:pPr>
       <w:r>
-        <w:t>ER Diagram</w:t>
-      </w:r>
-    </w:p>
-    <w:p>
-      <w:r>
-        <w:object w:dxaOrig="17850" w:dyaOrig="24705" w14:anchorId="3CC7A5F1">
+        <w:object w:dxaOrig="8925" w:dyaOrig="12615" w14:anchorId="1A4AD311">
           <v:shapetype id="_x0000_t75" coordsize="21600,21600" o:spt="75" o:preferrelative="t" path="m@4@5l@4@11@9@11@9@5xe" filled="f" stroked="f">
             <v:stroke joinstyle="miter"/>
             <v:formulas>
@@ -32,10 +27,36 @@
             <v:path o:extrusionok="f" gradientshapeok="t" o:connecttype="rect"/>
             <o:lock v:ext="edit" aspectratio="t"/>
           </v:shapetype>
-          <v:shape id="_x0000_i1065" type="#_x0000_t75" style="width:474pt;height:656pt" o:ole="">
+          <v:shape id="_x0000_i1066" type="#_x0000_t75" style="width:471.8pt;height:666.55pt" o:ole="">
             <v:imagedata r:id="rId7" o:title=""/>
           </v:shape>
-          <o:OLEObject Type="Embed" ProgID="FoxitReader.Document" ShapeID="_x0000_i1065" DrawAspect="Content" ObjectID="_1647127948" r:id="rId8"/>
+          <o:OLEObject Type="Embed" ProgID="FoxitReader.Document" ShapeID="_x0000_i1066" DrawAspect="Content" ObjectID="_1647129692" r:id="rId8"/>
+        </w:object>
+      </w:r>
+    </w:p>
+    <w:p>
+      <w:pPr>
+        <w:pStyle w:val="Heading2"/>
+      </w:pPr>
+    </w:p>
+    <w:p>
+      <w:pPr>
+        <w:pStyle w:val="Heading2"/>
+      </w:pPr>
+      <w:bookmarkStart w:id="0" w:name="_GoBack"/>
+      <w:bookmarkEnd w:id="0"/>
+      <w:r>
+        <w:lastRenderedPageBreak/>
+        <w:t>ER Diagram</w:t>
+      </w:r>
+    </w:p>
+    <w:p>
+      <w:r>
+        <w:object w:dxaOrig="17850" w:dyaOrig="24705" w14:anchorId="3CC7A5F1">
+          <v:shape id="_x0000_i1065" type="#_x0000_t75" style="width:474pt;height:656.2pt" o:ole="">
+            <v:imagedata r:id="rId9" o:title=""/>
+          </v:shape>
+          <o:OLEObject Type="Embed" ProgID="FoxitReader.Document" ShapeID="_x0000_i1065" DrawAspect="Content" ObjectID="_1647129693" r:id="rId10"/>
         </w:object>
       </w:r>
     </w:p>
@@ -2432,8 +2453,6 @@
       <w:r>
         <w:t>A course can have multiple prerequisites</w:t>
       </w:r>
-      <w:bookmarkStart w:id="0" w:name="_GoBack"/>
-      <w:bookmarkEnd w:id="0"/>
     </w:p>
     <w:sectPr>
       <w:pgSz w:w="11906" w:h="16838"/>

</xml_diff>